<commit_message>
Update Documentation - smallFix
</commit_message>
<xml_diff>
--- a/Doc/Documents/HiveHub-Doc.docx
+++ b/Doc/Documents/HiveHub-Doc.docx
@@ -178,7 +178,7 @@
         <w:pStyle w:val="Nagwek1"/>
         <w:spacing w:line="276" w:lineRule="auto"/>
       </w:pPr>
-      <w:bookmarkStart w:id="0" w:name="_Toc156327147"/>
+      <w:bookmarkStart w:id="0" w:name="_Toc156461453"/>
       <w:r>
         <w:lastRenderedPageBreak/>
         <w:t>Spis treści</w:t>
@@ -222,7 +222,7 @@
           <w:r>
             <w:fldChar w:fldCharType="separate"/>
           </w:r>
-          <w:hyperlink w:anchor="_Toc156327147" w:history="1">
+          <w:hyperlink w:anchor="_Toc156461453" w:history="1">
             <w:r>
               <w:rPr>
                 <w:rStyle w:val="Hipercze"/>
@@ -265,7 +265,7 @@
                 <w:noProof/>
                 <w:webHidden/>
               </w:rPr>
-              <w:instrText xml:space="preserve"> PAGEREF _Toc156327147 \h </w:instrText>
+              <w:instrText xml:space="preserve"> PAGEREF _Toc156461453 \h </w:instrText>
             </w:r>
             <w:r>
               <w:rPr>
@@ -310,7 +310,7 @@
               <w14:ligatures w14:val="standardContextual"/>
             </w:rPr>
           </w:pPr>
-          <w:hyperlink w:anchor="_Toc156327148" w:history="1">
+          <w:hyperlink w:anchor="_Toc156461454" w:history="1">
             <w:r>
               <w:rPr>
                 <w:rStyle w:val="Hipercze"/>
@@ -353,7 +353,7 @@
                 <w:noProof/>
                 <w:webHidden/>
               </w:rPr>
-              <w:instrText xml:space="preserve"> PAGEREF _Toc156327148 \h </w:instrText>
+              <w:instrText xml:space="preserve"> PAGEREF _Toc156461454 \h </w:instrText>
             </w:r>
             <w:r>
               <w:rPr>
@@ -398,7 +398,7 @@
               <w14:ligatures w14:val="standardContextual"/>
             </w:rPr>
           </w:pPr>
-          <w:hyperlink w:anchor="_Toc156327149" w:history="1">
+          <w:hyperlink w:anchor="_Toc156461455" w:history="1">
             <w:r>
               <w:rPr>
                 <w:rStyle w:val="Hipercze"/>
@@ -441,7 +441,7 @@
                 <w:noProof/>
                 <w:webHidden/>
               </w:rPr>
-              <w:instrText xml:space="preserve"> PAGEREF _Toc156327149 \h </w:instrText>
+              <w:instrText xml:space="preserve"> PAGEREF _Toc156461455 \h </w:instrText>
             </w:r>
             <w:r>
               <w:rPr>
@@ -486,7 +486,7 @@
               <w14:ligatures w14:val="standardContextual"/>
             </w:rPr>
           </w:pPr>
-          <w:hyperlink w:anchor="_Toc156327150" w:history="1">
+          <w:hyperlink w:anchor="_Toc156461456" w:history="1">
             <w:r>
               <w:rPr>
                 <w:rStyle w:val="Hipercze"/>
@@ -529,7 +529,7 @@
                 <w:noProof/>
                 <w:webHidden/>
               </w:rPr>
-              <w:instrText xml:space="preserve"> PAGEREF _Toc156327150 \h </w:instrText>
+              <w:instrText xml:space="preserve"> PAGEREF _Toc156461456 \h </w:instrText>
             </w:r>
             <w:r>
               <w:rPr>
@@ -574,7 +574,7 @@
               <w14:ligatures w14:val="standardContextual"/>
             </w:rPr>
           </w:pPr>
-          <w:hyperlink w:anchor="_Toc156327151" w:history="1">
+          <w:hyperlink w:anchor="_Toc156461457" w:history="1">
             <w:r>
               <w:rPr>
                 <w:rStyle w:val="Hipercze"/>
@@ -617,7 +617,7 @@
                 <w:noProof/>
                 <w:webHidden/>
               </w:rPr>
-              <w:instrText xml:space="preserve"> PAGEREF _Toc156327151 \h </w:instrText>
+              <w:instrText xml:space="preserve"> PAGEREF _Toc156461457 \h </w:instrText>
             </w:r>
             <w:r>
               <w:rPr>
@@ -662,7 +662,7 @@
               <w14:ligatures w14:val="standardContextual"/>
             </w:rPr>
           </w:pPr>
-          <w:hyperlink w:anchor="_Toc156327152" w:history="1">
+          <w:hyperlink w:anchor="_Toc156461458" w:history="1">
             <w:r>
               <w:rPr>
                 <w:rStyle w:val="Hipercze"/>
@@ -705,7 +705,7 @@
                 <w:noProof/>
                 <w:webHidden/>
               </w:rPr>
-              <w:instrText xml:space="preserve"> PAGEREF _Toc156327152 \h </w:instrText>
+              <w:instrText xml:space="preserve"> PAGEREF _Toc156461458 \h </w:instrText>
             </w:r>
             <w:r>
               <w:rPr>
@@ -750,7 +750,7 @@
               <w14:ligatures w14:val="standardContextual"/>
             </w:rPr>
           </w:pPr>
-          <w:hyperlink w:anchor="_Toc156327153" w:history="1">
+          <w:hyperlink w:anchor="_Toc156461459" w:history="1">
             <w:r>
               <w:rPr>
                 <w:rStyle w:val="Hipercze"/>
@@ -793,7 +793,7 @@
                 <w:noProof/>
                 <w:webHidden/>
               </w:rPr>
-              <w:instrText xml:space="preserve"> PAGEREF _Toc156327153 \h </w:instrText>
+              <w:instrText xml:space="preserve"> PAGEREF _Toc156461459 \h </w:instrText>
             </w:r>
             <w:r>
               <w:rPr>
@@ -838,7 +838,7 @@
               <w14:ligatures w14:val="standardContextual"/>
             </w:rPr>
           </w:pPr>
-          <w:hyperlink w:anchor="_Toc156327154" w:history="1">
+          <w:hyperlink w:anchor="_Toc156461460" w:history="1">
             <w:r>
               <w:rPr>
                 <w:rStyle w:val="Hipercze"/>
@@ -881,7 +881,7 @@
                 <w:noProof/>
                 <w:webHidden/>
               </w:rPr>
-              <w:instrText xml:space="preserve"> PAGEREF _Toc156327154 \h </w:instrText>
+              <w:instrText xml:space="preserve"> PAGEREF _Toc156461460 \h </w:instrText>
             </w:r>
             <w:r>
               <w:rPr>
@@ -926,7 +926,7 @@
               <w14:ligatures w14:val="standardContextual"/>
             </w:rPr>
           </w:pPr>
-          <w:hyperlink w:anchor="_Toc156327155" w:history="1">
+          <w:hyperlink w:anchor="_Toc156461461" w:history="1">
             <w:r>
               <w:rPr>
                 <w:rStyle w:val="Hipercze"/>
@@ -969,7 +969,7 @@
                 <w:noProof/>
                 <w:webHidden/>
               </w:rPr>
-              <w:instrText xml:space="preserve"> PAGEREF _Toc156327155 \h </w:instrText>
+              <w:instrText xml:space="preserve"> PAGEREF _Toc156461461 \h </w:instrText>
             </w:r>
             <w:r>
               <w:rPr>
@@ -1014,7 +1014,7 @@
               <w14:ligatures w14:val="standardContextual"/>
             </w:rPr>
           </w:pPr>
-          <w:hyperlink w:anchor="_Toc156327156" w:history="1">
+          <w:hyperlink w:anchor="_Toc156461462" w:history="1">
             <w:r>
               <w:rPr>
                 <w:rStyle w:val="Hipercze"/>
@@ -1057,7 +1057,7 @@
                 <w:noProof/>
                 <w:webHidden/>
               </w:rPr>
-              <w:instrText xml:space="preserve"> PAGEREF _Toc156327156 \h </w:instrText>
+              <w:instrText xml:space="preserve"> PAGEREF _Toc156461462 \h </w:instrText>
             </w:r>
             <w:r>
               <w:rPr>
@@ -1102,7 +1102,7 @@
               <w14:ligatures w14:val="standardContextual"/>
             </w:rPr>
           </w:pPr>
-          <w:hyperlink w:anchor="_Toc156327157" w:history="1">
+          <w:hyperlink w:anchor="_Toc156461463" w:history="1">
             <w:r>
               <w:rPr>
                 <w:rStyle w:val="Hipercze"/>
@@ -1124,7 +1124,7 @@
                 <w:rStyle w:val="Hipercze"/>
                 <w:noProof/>
               </w:rPr>
-              <w:t>Schemat BLokowy przedstawiający funkcje main</w:t>
+              <w:t>Schemat Blokowy przedstawiający funkcje main</w:t>
             </w:r>
             <w:r>
               <w:rPr>
@@ -1145,7 +1145,7 @@
                 <w:noProof/>
                 <w:webHidden/>
               </w:rPr>
-              <w:instrText xml:space="preserve"> PAGEREF _Toc156327157 \h </w:instrText>
+              <w:instrText xml:space="preserve"> PAGEREF _Toc156461463 \h </w:instrText>
             </w:r>
             <w:r>
               <w:rPr>
@@ -1190,7 +1190,7 @@
               <w14:ligatures w14:val="standardContextual"/>
             </w:rPr>
           </w:pPr>
-          <w:hyperlink w:anchor="_Toc156327158" w:history="1">
+          <w:hyperlink w:anchor="_Toc156461464" w:history="1">
             <w:r>
               <w:rPr>
                 <w:rStyle w:val="Hipercze"/>
@@ -1233,7 +1233,7 @@
                 <w:noProof/>
                 <w:webHidden/>
               </w:rPr>
-              <w:instrText xml:space="preserve"> PAGEREF _Toc156327158 \h </w:instrText>
+              <w:instrText xml:space="preserve"> PAGEREF _Toc156461464 \h </w:instrText>
             </w:r>
             <w:r>
               <w:rPr>
@@ -1278,7 +1278,7 @@
               <w14:ligatures w14:val="standardContextual"/>
             </w:rPr>
           </w:pPr>
-          <w:hyperlink w:anchor="_Toc156327159" w:history="1">
+          <w:hyperlink w:anchor="_Toc156461465" w:history="1">
             <w:r>
               <w:rPr>
                 <w:rStyle w:val="Hipercze"/>
@@ -1321,7 +1321,7 @@
                 <w:noProof/>
                 <w:webHidden/>
               </w:rPr>
-              <w:instrText xml:space="preserve"> PAGEREF _Toc156327159 \h </w:instrText>
+              <w:instrText xml:space="preserve"> PAGEREF _Toc156461465 \h </w:instrText>
             </w:r>
             <w:r>
               <w:rPr>
@@ -1366,7 +1366,7 @@
               <w14:ligatures w14:val="standardContextual"/>
             </w:rPr>
           </w:pPr>
-          <w:hyperlink w:anchor="_Toc156327160" w:history="1">
+          <w:hyperlink w:anchor="_Toc156461466" w:history="1">
             <w:r>
               <w:rPr>
                 <w:rStyle w:val="Hipercze"/>
@@ -1409,7 +1409,7 @@
                 <w:noProof/>
                 <w:webHidden/>
               </w:rPr>
-              <w:instrText xml:space="preserve"> PAGEREF _Toc156327160 \h </w:instrText>
+              <w:instrText xml:space="preserve"> PAGEREF _Toc156461466 \h </w:instrText>
             </w:r>
             <w:r>
               <w:rPr>
@@ -1454,7 +1454,7 @@
               <w14:ligatures w14:val="standardContextual"/>
             </w:rPr>
           </w:pPr>
-          <w:hyperlink w:anchor="_Toc156327161" w:history="1">
+          <w:hyperlink w:anchor="_Toc156461467" w:history="1">
             <w:r>
               <w:rPr>
                 <w:rStyle w:val="Hipercze"/>
@@ -1497,7 +1497,7 @@
                 <w:noProof/>
                 <w:webHidden/>
               </w:rPr>
-              <w:instrText xml:space="preserve"> PAGEREF _Toc156327161 \h </w:instrText>
+              <w:instrText xml:space="preserve"> PAGEREF _Toc156461467 \h </w:instrText>
             </w:r>
             <w:r>
               <w:rPr>
@@ -1542,7 +1542,7 @@
               <w14:ligatures w14:val="standardContextual"/>
             </w:rPr>
           </w:pPr>
-          <w:hyperlink w:anchor="_Toc156327162" w:history="1">
+          <w:hyperlink w:anchor="_Toc156461468" w:history="1">
             <w:r>
               <w:rPr>
                 <w:rStyle w:val="Hipercze"/>
@@ -1585,7 +1585,7 @@
                 <w:noProof/>
                 <w:webHidden/>
               </w:rPr>
-              <w:instrText xml:space="preserve"> PAGEREF _Toc156327162 \h </w:instrText>
+              <w:instrText xml:space="preserve"> PAGEREF _Toc156461468 \h </w:instrText>
             </w:r>
             <w:r>
               <w:rPr>
@@ -1630,7 +1630,7 @@
               <w14:ligatures w14:val="standardContextual"/>
             </w:rPr>
           </w:pPr>
-          <w:hyperlink w:anchor="_Toc156327163" w:history="1">
+          <w:hyperlink w:anchor="_Toc156461469" w:history="1">
             <w:r>
               <w:rPr>
                 <w:rStyle w:val="Hipercze"/>
@@ -1673,7 +1673,7 @@
                 <w:noProof/>
                 <w:webHidden/>
               </w:rPr>
-              <w:instrText xml:space="preserve"> PAGEREF _Toc156327163 \h </w:instrText>
+              <w:instrText xml:space="preserve"> PAGEREF _Toc156461469 \h </w:instrText>
             </w:r>
             <w:r>
               <w:rPr>
@@ -1718,7 +1718,7 @@
               <w14:ligatures w14:val="standardContextual"/>
             </w:rPr>
           </w:pPr>
-          <w:hyperlink w:anchor="_Toc156327164" w:history="1">
+          <w:hyperlink w:anchor="_Toc156461470" w:history="1">
             <w:r>
               <w:rPr>
                 <w:rStyle w:val="Hipercze"/>
@@ -1761,7 +1761,7 @@
                 <w:noProof/>
                 <w:webHidden/>
               </w:rPr>
-              <w:instrText xml:space="preserve"> PAGEREF _Toc156327164 \h </w:instrText>
+              <w:instrText xml:space="preserve"> PAGEREF _Toc156461470 \h </w:instrText>
             </w:r>
             <w:r>
               <w:rPr>
@@ -1806,7 +1806,7 @@
               <w14:ligatures w14:val="standardContextual"/>
             </w:rPr>
           </w:pPr>
-          <w:hyperlink w:anchor="_Toc156327165" w:history="1">
+          <w:hyperlink w:anchor="_Toc156461471" w:history="1">
             <w:r>
               <w:rPr>
                 <w:rStyle w:val="Hipercze"/>
@@ -1849,7 +1849,7 @@
                 <w:noProof/>
                 <w:webHidden/>
               </w:rPr>
-              <w:instrText xml:space="preserve"> PAGEREF _Toc156327165 \h </w:instrText>
+              <w:instrText xml:space="preserve"> PAGEREF _Toc156461471 \h </w:instrText>
             </w:r>
             <w:r>
               <w:rPr>
@@ -1894,7 +1894,7 @@
               <w14:ligatures w14:val="standardContextual"/>
             </w:rPr>
           </w:pPr>
-          <w:hyperlink w:anchor="_Toc156327166" w:history="1">
+          <w:hyperlink w:anchor="_Toc156461472" w:history="1">
             <w:r>
               <w:rPr>
                 <w:rStyle w:val="Hipercze"/>
@@ -1937,7 +1937,7 @@
                 <w:noProof/>
                 <w:webHidden/>
               </w:rPr>
-              <w:instrText xml:space="preserve"> PAGEREF _Toc156327166 \h </w:instrText>
+              <w:instrText xml:space="preserve"> PAGEREF _Toc156461472 \h </w:instrText>
             </w:r>
             <w:r>
               <w:rPr>
@@ -1982,7 +1982,7 @@
               <w14:ligatures w14:val="standardContextual"/>
             </w:rPr>
           </w:pPr>
-          <w:hyperlink w:anchor="_Toc156327167" w:history="1">
+          <w:hyperlink w:anchor="_Toc156461473" w:history="1">
             <w:r>
               <w:rPr>
                 <w:rStyle w:val="Hipercze"/>
@@ -2025,7 +2025,7 @@
                 <w:noProof/>
                 <w:webHidden/>
               </w:rPr>
-              <w:instrText xml:space="preserve"> PAGEREF _Toc156327167 \h </w:instrText>
+              <w:instrText xml:space="preserve"> PAGEREF _Toc156461473 \h </w:instrText>
             </w:r>
             <w:r>
               <w:rPr>
@@ -2070,7 +2070,7 @@
               <w14:ligatures w14:val="standardContextual"/>
             </w:rPr>
           </w:pPr>
-          <w:hyperlink w:anchor="_Toc156327168" w:history="1">
+          <w:hyperlink w:anchor="_Toc156461474" w:history="1">
             <w:r>
               <w:rPr>
                 <w:rStyle w:val="Hipercze"/>
@@ -2113,7 +2113,7 @@
                 <w:noProof/>
                 <w:webHidden/>
               </w:rPr>
-              <w:instrText xml:space="preserve"> PAGEREF _Toc156327168 \h </w:instrText>
+              <w:instrText xml:space="preserve"> PAGEREF _Toc156461474 \h </w:instrText>
             </w:r>
             <w:r>
               <w:rPr>
@@ -2158,7 +2158,7 @@
               <w14:ligatures w14:val="standardContextual"/>
             </w:rPr>
           </w:pPr>
-          <w:hyperlink w:anchor="_Toc156327169" w:history="1">
+          <w:hyperlink w:anchor="_Toc156461475" w:history="1">
             <w:r>
               <w:rPr>
                 <w:rStyle w:val="Hipercze"/>
@@ -2201,7 +2201,7 @@
                 <w:noProof/>
                 <w:webHidden/>
               </w:rPr>
-              <w:instrText xml:space="preserve"> PAGEREF _Toc156327169 \h </w:instrText>
+              <w:instrText xml:space="preserve"> PAGEREF _Toc156461475 \h </w:instrText>
             </w:r>
             <w:r>
               <w:rPr>
@@ -2246,7 +2246,7 @@
               <w14:ligatures w14:val="standardContextual"/>
             </w:rPr>
           </w:pPr>
-          <w:hyperlink w:anchor="_Toc156327170" w:history="1">
+          <w:hyperlink w:anchor="_Toc156461476" w:history="1">
             <w:r>
               <w:rPr>
                 <w:rStyle w:val="Hipercze"/>
@@ -2289,7 +2289,7 @@
                 <w:noProof/>
                 <w:webHidden/>
               </w:rPr>
-              <w:instrText xml:space="preserve"> PAGEREF _Toc156327170 \h </w:instrText>
+              <w:instrText xml:space="preserve"> PAGEREF _Toc156461476 \h </w:instrText>
             </w:r>
             <w:r>
               <w:rPr>
@@ -2334,7 +2334,7 @@
               <w14:ligatures w14:val="standardContextual"/>
             </w:rPr>
           </w:pPr>
-          <w:hyperlink w:anchor="_Toc156327171" w:history="1">
+          <w:hyperlink w:anchor="_Toc156461477" w:history="1">
             <w:r>
               <w:rPr>
                 <w:rStyle w:val="Hipercze"/>
@@ -2377,7 +2377,7 @@
                 <w:noProof/>
                 <w:webHidden/>
               </w:rPr>
-              <w:instrText xml:space="preserve"> PAGEREF _Toc156327171 \h </w:instrText>
+              <w:instrText xml:space="preserve"> PAGEREF _Toc156461477 \h </w:instrText>
             </w:r>
             <w:r>
               <w:rPr>
@@ -2422,7 +2422,7 @@
               <w14:ligatures w14:val="standardContextual"/>
             </w:rPr>
           </w:pPr>
-          <w:hyperlink w:anchor="_Toc156327172" w:history="1">
+          <w:hyperlink w:anchor="_Toc156461478" w:history="1">
             <w:r>
               <w:rPr>
                 <w:rStyle w:val="Hipercze"/>
@@ -2465,7 +2465,7 @@
                 <w:noProof/>
                 <w:webHidden/>
               </w:rPr>
-              <w:instrText xml:space="preserve"> PAGEREF _Toc156327172 \h </w:instrText>
+              <w:instrText xml:space="preserve"> PAGEREF _Toc156461478 \h </w:instrText>
             </w:r>
             <w:r>
               <w:rPr>
@@ -2510,7 +2510,7 @@
               <w14:ligatures w14:val="standardContextual"/>
             </w:rPr>
           </w:pPr>
-          <w:hyperlink w:anchor="_Toc156327173" w:history="1">
+          <w:hyperlink w:anchor="_Toc156461479" w:history="1">
             <w:r>
               <w:rPr>
                 <w:rStyle w:val="Hipercze"/>
@@ -2553,7 +2553,7 @@
                 <w:noProof/>
                 <w:webHidden/>
               </w:rPr>
-              <w:instrText xml:space="preserve"> PAGEREF _Toc156327173 \h </w:instrText>
+              <w:instrText xml:space="preserve"> PAGEREF _Toc156461479 \h </w:instrText>
             </w:r>
             <w:r>
               <w:rPr>
@@ -2598,7 +2598,7 @@
               <w14:ligatures w14:val="standardContextual"/>
             </w:rPr>
           </w:pPr>
-          <w:hyperlink w:anchor="_Toc156327174" w:history="1">
+          <w:hyperlink w:anchor="_Toc156461480" w:history="1">
             <w:r>
               <w:rPr>
                 <w:rStyle w:val="Hipercze"/>
@@ -2641,7 +2641,7 @@
                 <w:noProof/>
                 <w:webHidden/>
               </w:rPr>
-              <w:instrText xml:space="preserve"> PAGEREF _Toc156327174 \h </w:instrText>
+              <w:instrText xml:space="preserve"> PAGEREF _Toc156461480 \h </w:instrText>
             </w:r>
             <w:r>
               <w:rPr>
@@ -2686,7 +2686,7 @@
               <w14:ligatures w14:val="standardContextual"/>
             </w:rPr>
           </w:pPr>
-          <w:hyperlink w:anchor="_Toc156327175" w:history="1">
+          <w:hyperlink w:anchor="_Toc156461481" w:history="1">
             <w:r>
               <w:rPr>
                 <w:rStyle w:val="Hipercze"/>
@@ -2729,7 +2729,7 @@
                 <w:noProof/>
                 <w:webHidden/>
               </w:rPr>
-              <w:instrText xml:space="preserve"> PAGEREF _Toc156327175 \h </w:instrText>
+              <w:instrText xml:space="preserve"> PAGEREF _Toc156461481 \h </w:instrText>
             </w:r>
             <w:r>
               <w:rPr>
@@ -2774,7 +2774,7 @@
               <w14:ligatures w14:val="standardContextual"/>
             </w:rPr>
           </w:pPr>
-          <w:hyperlink w:anchor="_Toc156327176" w:history="1">
+          <w:hyperlink w:anchor="_Toc156461482" w:history="1">
             <w:r>
               <w:rPr>
                 <w:rStyle w:val="Hipercze"/>
@@ -2817,7 +2817,7 @@
                 <w:noProof/>
                 <w:webHidden/>
               </w:rPr>
-              <w:instrText xml:space="preserve"> PAGEREF _Toc156327176 \h </w:instrText>
+              <w:instrText xml:space="preserve"> PAGEREF _Toc156461482 \h </w:instrText>
             </w:r>
             <w:r>
               <w:rPr>
@@ -2862,7 +2862,7 @@
               <w14:ligatures w14:val="standardContextual"/>
             </w:rPr>
           </w:pPr>
-          <w:hyperlink w:anchor="_Toc156327177" w:history="1">
+          <w:hyperlink w:anchor="_Toc156461483" w:history="1">
             <w:r>
               <w:rPr>
                 <w:rStyle w:val="Hipercze"/>
@@ -2905,7 +2905,7 @@
                 <w:noProof/>
                 <w:webHidden/>
               </w:rPr>
-              <w:instrText xml:space="preserve"> PAGEREF _Toc156327177 \h </w:instrText>
+              <w:instrText xml:space="preserve"> PAGEREF _Toc156461483 \h </w:instrText>
             </w:r>
             <w:r>
               <w:rPr>
@@ -2950,7 +2950,7 @@
               <w14:ligatures w14:val="standardContextual"/>
             </w:rPr>
           </w:pPr>
-          <w:hyperlink w:anchor="_Toc156327178" w:history="1">
+          <w:hyperlink w:anchor="_Toc156461484" w:history="1">
             <w:r>
               <w:rPr>
                 <w:rStyle w:val="Hipercze"/>
@@ -2993,7 +2993,7 @@
                 <w:noProof/>
                 <w:webHidden/>
               </w:rPr>
-              <w:instrText xml:space="preserve"> PAGEREF _Toc156327178 \h </w:instrText>
+              <w:instrText xml:space="preserve"> PAGEREF _Toc156461484 \h </w:instrText>
             </w:r>
             <w:r>
               <w:rPr>
@@ -3038,7 +3038,7 @@
               <w14:ligatures w14:val="standardContextual"/>
             </w:rPr>
           </w:pPr>
-          <w:hyperlink w:anchor="_Toc156327179" w:history="1">
+          <w:hyperlink w:anchor="_Toc156461485" w:history="1">
             <w:r>
               <w:rPr>
                 <w:rStyle w:val="Hipercze"/>
@@ -3081,7 +3081,7 @@
                 <w:noProof/>
                 <w:webHidden/>
               </w:rPr>
-              <w:instrText xml:space="preserve"> PAGEREF _Toc156327179 \h </w:instrText>
+              <w:instrText xml:space="preserve"> PAGEREF _Toc156461485 \h </w:instrText>
             </w:r>
             <w:r>
               <w:rPr>
@@ -3126,7 +3126,7 @@
               <w14:ligatures w14:val="standardContextual"/>
             </w:rPr>
           </w:pPr>
-          <w:hyperlink w:anchor="_Toc156327180" w:history="1">
+          <w:hyperlink w:anchor="_Toc156461486" w:history="1">
             <w:r>
               <w:rPr>
                 <w:rStyle w:val="Hipercze"/>
@@ -3169,7 +3169,7 @@
                 <w:noProof/>
                 <w:webHidden/>
               </w:rPr>
-              <w:instrText xml:space="preserve"> PAGEREF _Toc156327180 \h </w:instrText>
+              <w:instrText xml:space="preserve"> PAGEREF _Toc156461486 \h </w:instrText>
             </w:r>
             <w:r>
               <w:rPr>
@@ -3214,7 +3214,7 @@
               <w14:ligatures w14:val="standardContextual"/>
             </w:rPr>
           </w:pPr>
-          <w:hyperlink w:anchor="_Toc156327181" w:history="1">
+          <w:hyperlink w:anchor="_Toc156461487" w:history="1">
             <w:r>
               <w:rPr>
                 <w:rStyle w:val="Hipercze"/>
@@ -3257,7 +3257,7 @@
                 <w:noProof/>
                 <w:webHidden/>
               </w:rPr>
-              <w:instrText xml:space="preserve"> PAGEREF _Toc156327181 \h </w:instrText>
+              <w:instrText xml:space="preserve"> PAGEREF _Toc156461487 \h </w:instrText>
             </w:r>
             <w:r>
               <w:rPr>
@@ -3302,7 +3302,7 @@
               <w14:ligatures w14:val="standardContextual"/>
             </w:rPr>
           </w:pPr>
-          <w:hyperlink w:anchor="_Toc156327182" w:history="1">
+          <w:hyperlink w:anchor="_Toc156461488" w:history="1">
             <w:r>
               <w:rPr>
                 <w:rStyle w:val="Hipercze"/>
@@ -3345,7 +3345,7 @@
                 <w:noProof/>
                 <w:webHidden/>
               </w:rPr>
-              <w:instrText xml:space="preserve"> PAGEREF _Toc156327182 \h </w:instrText>
+              <w:instrText xml:space="preserve"> PAGEREF _Toc156461488 \h </w:instrText>
             </w:r>
             <w:r>
               <w:rPr>
@@ -3390,7 +3390,7 @@
               <w14:ligatures w14:val="standardContextual"/>
             </w:rPr>
           </w:pPr>
-          <w:hyperlink w:anchor="_Toc156327183" w:history="1">
+          <w:hyperlink w:anchor="_Toc156461489" w:history="1">
             <w:r>
               <w:rPr>
                 <w:rStyle w:val="Hipercze"/>
@@ -3433,7 +3433,7 @@
                 <w:noProof/>
                 <w:webHidden/>
               </w:rPr>
-              <w:instrText xml:space="preserve"> PAGEREF _Toc156327183 \h </w:instrText>
+              <w:instrText xml:space="preserve"> PAGEREF _Toc156461489 \h </w:instrText>
             </w:r>
             <w:r>
               <w:rPr>
@@ -3478,7 +3478,7 @@
               <w14:ligatures w14:val="standardContextual"/>
             </w:rPr>
           </w:pPr>
-          <w:hyperlink w:anchor="_Toc156327184" w:history="1">
+          <w:hyperlink w:anchor="_Toc156461490" w:history="1">
             <w:r>
               <w:rPr>
                 <w:rStyle w:val="Hipercze"/>
@@ -3521,7 +3521,7 @@
                 <w:noProof/>
                 <w:webHidden/>
               </w:rPr>
-              <w:instrText xml:space="preserve"> PAGEREF _Toc156327184 \h </w:instrText>
+              <w:instrText xml:space="preserve"> PAGEREF _Toc156461490 \h </w:instrText>
             </w:r>
             <w:r>
               <w:rPr>
@@ -3566,7 +3566,7 @@
               <w14:ligatures w14:val="standardContextual"/>
             </w:rPr>
           </w:pPr>
-          <w:hyperlink w:anchor="_Toc156327185" w:history="1">
+          <w:hyperlink w:anchor="_Toc156461491" w:history="1">
             <w:r>
               <w:rPr>
                 <w:rStyle w:val="Hipercze"/>
@@ -3609,7 +3609,7 @@
                 <w:noProof/>
                 <w:webHidden/>
               </w:rPr>
-              <w:instrText xml:space="preserve"> PAGEREF _Toc156327185 \h </w:instrText>
+              <w:instrText xml:space="preserve"> PAGEREF _Toc156461491 \h </w:instrText>
             </w:r>
             <w:r>
               <w:rPr>
@@ -3654,7 +3654,7 @@
               <w14:ligatures w14:val="standardContextual"/>
             </w:rPr>
           </w:pPr>
-          <w:hyperlink w:anchor="_Toc156327186" w:history="1">
+          <w:hyperlink w:anchor="_Toc156461492" w:history="1">
             <w:r>
               <w:rPr>
                 <w:rStyle w:val="Hipercze"/>
@@ -3697,7 +3697,7 @@
                 <w:noProof/>
                 <w:webHidden/>
               </w:rPr>
-              <w:instrText xml:space="preserve"> PAGEREF _Toc156327186 \h </w:instrText>
+              <w:instrText xml:space="preserve"> PAGEREF _Toc156461492 \h </w:instrText>
             </w:r>
             <w:r>
               <w:rPr>
@@ -3742,7 +3742,7 @@
               <w14:ligatures w14:val="standardContextual"/>
             </w:rPr>
           </w:pPr>
-          <w:hyperlink w:anchor="_Toc156327187" w:history="1">
+          <w:hyperlink w:anchor="_Toc156461493" w:history="1">
             <w:r>
               <w:rPr>
                 <w:rStyle w:val="Hipercze"/>
@@ -3785,7 +3785,7 @@
                 <w:noProof/>
                 <w:webHidden/>
               </w:rPr>
-              <w:instrText xml:space="preserve"> PAGEREF _Toc156327187 \h </w:instrText>
+              <w:instrText xml:space="preserve"> PAGEREF _Toc156461493 \h </w:instrText>
             </w:r>
             <w:r>
               <w:rPr>
@@ -3830,7 +3830,7 @@
               <w14:ligatures w14:val="standardContextual"/>
             </w:rPr>
           </w:pPr>
-          <w:hyperlink w:anchor="_Toc156327188" w:history="1">
+          <w:hyperlink w:anchor="_Toc156461494" w:history="1">
             <w:r>
               <w:rPr>
                 <w:rStyle w:val="Hipercze"/>
@@ -3873,7 +3873,7 @@
                 <w:noProof/>
                 <w:webHidden/>
               </w:rPr>
-              <w:instrText xml:space="preserve"> PAGEREF _Toc156327188 \h </w:instrText>
+              <w:instrText xml:space="preserve"> PAGEREF _Toc156461494 \h </w:instrText>
             </w:r>
             <w:r>
               <w:rPr>
@@ -3918,7 +3918,7 @@
               <w14:ligatures w14:val="standardContextual"/>
             </w:rPr>
           </w:pPr>
-          <w:hyperlink w:anchor="_Toc156327189" w:history="1">
+          <w:hyperlink w:anchor="_Toc156461495" w:history="1">
             <w:r>
               <w:rPr>
                 <w:rStyle w:val="Hipercze"/>
@@ -3961,7 +3961,7 @@
                 <w:noProof/>
                 <w:webHidden/>
               </w:rPr>
-              <w:instrText xml:space="preserve"> PAGEREF _Toc156327189 \h </w:instrText>
+              <w:instrText xml:space="preserve"> PAGEREF _Toc156461495 \h </w:instrText>
             </w:r>
             <w:r>
               <w:rPr>
@@ -4006,7 +4006,7 @@
               <w14:ligatures w14:val="standardContextual"/>
             </w:rPr>
           </w:pPr>
-          <w:hyperlink w:anchor="_Toc156327190" w:history="1">
+          <w:hyperlink w:anchor="_Toc156461496" w:history="1">
             <w:r>
               <w:rPr>
                 <w:rStyle w:val="Hipercze"/>
@@ -4049,7 +4049,7 @@
                 <w:noProof/>
                 <w:webHidden/>
               </w:rPr>
-              <w:instrText xml:space="preserve"> PAGEREF _Toc156327190 \h </w:instrText>
+              <w:instrText xml:space="preserve"> PAGEREF _Toc156461496 \h </w:instrText>
             </w:r>
             <w:r>
               <w:rPr>
@@ -4094,7 +4094,7 @@
               <w14:ligatures w14:val="standardContextual"/>
             </w:rPr>
           </w:pPr>
-          <w:hyperlink w:anchor="_Toc156327191" w:history="1">
+          <w:hyperlink w:anchor="_Toc156461497" w:history="1">
             <w:r>
               <w:rPr>
                 <w:rStyle w:val="Hipercze"/>
@@ -4137,7 +4137,7 @@
                 <w:noProof/>
                 <w:webHidden/>
               </w:rPr>
-              <w:instrText xml:space="preserve"> PAGEREF _Toc156327191 \h </w:instrText>
+              <w:instrText xml:space="preserve"> PAGEREF _Toc156461497 \h </w:instrText>
             </w:r>
             <w:r>
               <w:rPr>
@@ -4182,7 +4182,7 @@
               <w14:ligatures w14:val="standardContextual"/>
             </w:rPr>
           </w:pPr>
-          <w:hyperlink w:anchor="_Toc156327192" w:history="1">
+          <w:hyperlink w:anchor="_Toc156461498" w:history="1">
             <w:r>
               <w:rPr>
                 <w:rStyle w:val="Hipercze"/>
@@ -4225,7 +4225,7 @@
                 <w:noProof/>
                 <w:webHidden/>
               </w:rPr>
-              <w:instrText xml:space="preserve"> PAGEREF _Toc156327192 \h </w:instrText>
+              <w:instrText xml:space="preserve"> PAGEREF _Toc156461498 \h </w:instrText>
             </w:r>
             <w:r>
               <w:rPr>
@@ -4270,7 +4270,7 @@
               <w14:ligatures w14:val="standardContextual"/>
             </w:rPr>
           </w:pPr>
-          <w:hyperlink w:anchor="_Toc156327193" w:history="1">
+          <w:hyperlink w:anchor="_Toc156461499" w:history="1">
             <w:r>
               <w:rPr>
                 <w:rStyle w:val="Hipercze"/>
@@ -4313,7 +4313,7 @@
                 <w:noProof/>
                 <w:webHidden/>
               </w:rPr>
-              <w:instrText xml:space="preserve"> PAGEREF _Toc156327193 \h </w:instrText>
+              <w:instrText xml:space="preserve"> PAGEREF _Toc156461499 \h </w:instrText>
             </w:r>
             <w:r>
               <w:rPr>
@@ -4358,7 +4358,7 @@
               <w14:ligatures w14:val="standardContextual"/>
             </w:rPr>
           </w:pPr>
-          <w:hyperlink w:anchor="_Toc156327194" w:history="1">
+          <w:hyperlink w:anchor="_Toc156461500" w:history="1">
             <w:r>
               <w:rPr>
                 <w:rStyle w:val="Hipercze"/>
@@ -4401,7 +4401,7 @@
                 <w:noProof/>
                 <w:webHidden/>
               </w:rPr>
-              <w:instrText xml:space="preserve"> PAGEREF _Toc156327194 \h </w:instrText>
+              <w:instrText xml:space="preserve"> PAGEREF _Toc156461500 \h </w:instrText>
             </w:r>
             <w:r>
               <w:rPr>
@@ -4446,7 +4446,7 @@
               <w14:ligatures w14:val="standardContextual"/>
             </w:rPr>
           </w:pPr>
-          <w:hyperlink w:anchor="_Toc156327195" w:history="1">
+          <w:hyperlink w:anchor="_Toc156461501" w:history="1">
             <w:r>
               <w:rPr>
                 <w:rStyle w:val="Hipercze"/>
@@ -4489,7 +4489,7 @@
                 <w:noProof/>
                 <w:webHidden/>
               </w:rPr>
-              <w:instrText xml:space="preserve"> PAGEREF _Toc156327195 \h </w:instrText>
+              <w:instrText xml:space="preserve"> PAGEREF _Toc156461501 \h </w:instrText>
             </w:r>
             <w:r>
               <w:rPr>
@@ -4534,7 +4534,7 @@
               <w14:ligatures w14:val="standardContextual"/>
             </w:rPr>
           </w:pPr>
-          <w:hyperlink w:anchor="_Toc156327196" w:history="1">
+          <w:hyperlink w:anchor="_Toc156461502" w:history="1">
             <w:r>
               <w:rPr>
                 <w:rStyle w:val="Hipercze"/>
@@ -4577,7 +4577,7 @@
                 <w:noProof/>
                 <w:webHidden/>
               </w:rPr>
-              <w:instrText xml:space="preserve"> PAGEREF _Toc156327196 \h </w:instrText>
+              <w:instrText xml:space="preserve"> PAGEREF _Toc156461502 \h </w:instrText>
             </w:r>
             <w:r>
               <w:rPr>
@@ -4622,7 +4622,7 @@
               <w14:ligatures w14:val="standardContextual"/>
             </w:rPr>
           </w:pPr>
-          <w:hyperlink w:anchor="_Toc156327197" w:history="1">
+          <w:hyperlink w:anchor="_Toc156461503" w:history="1">
             <w:r>
               <w:rPr>
                 <w:rStyle w:val="Hipercze"/>
@@ -4665,7 +4665,7 @@
                 <w:noProof/>
                 <w:webHidden/>
               </w:rPr>
-              <w:instrText xml:space="preserve"> PAGEREF _Toc156327197 \h </w:instrText>
+              <w:instrText xml:space="preserve"> PAGEREF _Toc156461503 \h </w:instrText>
             </w:r>
             <w:r>
               <w:rPr>
@@ -4710,7 +4710,7 @@
               <w14:ligatures w14:val="standardContextual"/>
             </w:rPr>
           </w:pPr>
-          <w:hyperlink w:anchor="_Toc156327198" w:history="1">
+          <w:hyperlink w:anchor="_Toc156461504" w:history="1">
             <w:r>
               <w:rPr>
                 <w:rStyle w:val="Hipercze"/>
@@ -4753,7 +4753,7 @@
                 <w:noProof/>
                 <w:webHidden/>
               </w:rPr>
-              <w:instrText xml:space="preserve"> PAGEREF _Toc156327198 \h </w:instrText>
+              <w:instrText xml:space="preserve"> PAGEREF _Toc156461504 \h </w:instrText>
             </w:r>
             <w:r>
               <w:rPr>
@@ -4814,7 +4814,7 @@
         <w:pStyle w:val="Nagwek1"/>
         <w:spacing w:line="276" w:lineRule="auto"/>
       </w:pPr>
-      <w:bookmarkStart w:id="1" w:name="_Toc156327148"/>
+      <w:bookmarkStart w:id="1" w:name="_Toc156461454"/>
       <w:r>
         <w:lastRenderedPageBreak/>
         <w:t xml:space="preserve">Opis ogólny </w:t>
@@ -4852,7 +4852,7 @@
         <w:pStyle w:val="Nagwek2"/>
         <w:spacing w:line="276" w:lineRule="auto"/>
       </w:pPr>
-      <w:bookmarkStart w:id="2" w:name="_Toc156327149"/>
+      <w:bookmarkStart w:id="2" w:name="_Toc156461455"/>
       <w:r>
         <w:t>Sformułowanie zadania</w:t>
       </w:r>
@@ -4863,7 +4863,7 @@
         <w:pStyle w:val="Nagwek3"/>
         <w:spacing w:line="276" w:lineRule="auto"/>
       </w:pPr>
-      <w:bookmarkStart w:id="3" w:name="_Toc156327150"/>
+      <w:bookmarkStart w:id="3" w:name="_Toc156461456"/>
       <w:r>
         <w:t>Treść Zadania</w:t>
       </w:r>
@@ -4889,7 +4889,7 @@
         <w:pStyle w:val="Nagwek3"/>
         <w:spacing w:line="276" w:lineRule="auto"/>
       </w:pPr>
-      <w:bookmarkStart w:id="4" w:name="_Toc156327151"/>
+      <w:bookmarkStart w:id="4" w:name="_Toc156461457"/>
       <w:r>
         <w:t>Interpretacja zadania</w:t>
       </w:r>
@@ -4923,7 +4923,7 @@
       <w:pPr>
         <w:pStyle w:val="Nagwek3"/>
       </w:pPr>
-      <w:bookmarkStart w:id="5" w:name="_Toc156327152"/>
+      <w:bookmarkStart w:id="5" w:name="_Toc156461458"/>
       <w:r>
         <w:t>Problematyka projektu</w:t>
       </w:r>
@@ -4950,13 +4950,13 @@
           <w:numId w:val="45"/>
         </w:numPr>
         <w:rPr>
-          <w:rFonts w:asciiTheme="majorHAnsi" w:eastAsiaTheme="majorEastAsia" w:hAnsiTheme="majorHAnsi" w:cstheme="majorBidi"/>
+          <w:rFonts w:eastAsiaTheme="majorEastAsia" w:cstheme="minorHAnsi"/>
           <w:color w:val="000000" w:themeColor="text1"/>
         </w:rPr>
       </w:pPr>
       <w:r>
         <w:rPr>
-          <w:rFonts w:asciiTheme="majorHAnsi" w:eastAsiaTheme="majorEastAsia" w:hAnsiTheme="majorHAnsi" w:cstheme="majorBidi"/>
+          <w:rFonts w:eastAsiaTheme="majorEastAsia" w:cstheme="minorHAnsi"/>
           <w:color w:val="000000" w:themeColor="text1"/>
         </w:rPr>
         <w:t>Zbieranie danych o osobach:</w:t>
@@ -5042,7 +5042,7 @@
       <w:pPr>
         <w:pStyle w:val="Nagwek3"/>
       </w:pPr>
-      <w:bookmarkStart w:id="6" w:name="_Toc156327153"/>
+      <w:bookmarkStart w:id="6" w:name="_Toc156461459"/>
       <w:r>
         <w:lastRenderedPageBreak/>
         <w:t>Struktura Danych</w:t>
@@ -5155,7 +5155,7 @@
           <w:iCs w:val="0"/>
         </w:rPr>
       </w:pPr>
-      <w:bookmarkStart w:id="7" w:name="_Toc156327154"/>
+      <w:bookmarkStart w:id="7" w:name="_Toc156461460"/>
       <w:r>
         <w:rPr>
           <w:i w:val="0"/>
@@ -5246,7 +5246,7 @@
         <w:pStyle w:val="Nagwek2"/>
         <w:spacing w:line="276" w:lineRule="auto"/>
       </w:pPr>
-      <w:bookmarkStart w:id="8" w:name="_Toc156327155"/>
+      <w:bookmarkStart w:id="8" w:name="_Toc156461461"/>
       <w:r>
         <w:t>Zadania realizowane przez HiveHub</w:t>
       </w:r>
@@ -5309,7 +5309,7 @@
         <w:pStyle w:val="Nagwek1"/>
         <w:spacing w:line="276" w:lineRule="auto"/>
       </w:pPr>
-      <w:bookmarkStart w:id="9" w:name="_Toc156327156"/>
+      <w:bookmarkStart w:id="9" w:name="_Toc156461462"/>
       <w:r>
         <w:lastRenderedPageBreak/>
         <w:t>Schematy blokowe</w:t>
@@ -5326,7 +5326,7 @@
           <w:noProof/>
         </w:rPr>
       </w:pPr>
-      <w:bookmarkStart w:id="10" w:name="_Toc156327157"/>
+      <w:bookmarkStart w:id="10" w:name="_Toc156461463"/>
       <w:r>
         <w:rPr>
           <w:noProof/>
@@ -5412,7 +5412,7 @@
         <w:pStyle w:val="Nagwek2"/>
         <w:spacing w:line="276" w:lineRule="auto"/>
       </w:pPr>
-      <w:bookmarkStart w:id="11" w:name="_Toc156327158"/>
+      <w:bookmarkStart w:id="11" w:name="_Toc156461464"/>
       <w:r>
         <w:rPr>
           <w:noProof/>
@@ -5488,7 +5488,7 @@
         <w:pStyle w:val="Nagwek2"/>
         <w:ind w:left="1284"/>
       </w:pPr>
-      <w:bookmarkStart w:id="12" w:name="_Toc156327159"/>
+      <w:bookmarkStart w:id="12" w:name="_Toc156461465"/>
       <w:r>
         <w:lastRenderedPageBreak/>
         <w:t>Wykorzystane oprogramowanie do tworzenia schematów blokowych i dodatkowe informacje</w:t>
@@ -5500,7 +5500,7 @@
         <w:pStyle w:val="Nagwek3"/>
         <w:ind w:left="1428"/>
       </w:pPr>
-      <w:bookmarkStart w:id="13" w:name="_Toc156327160"/>
+      <w:bookmarkStart w:id="13" w:name="_Toc156461466"/>
       <w:r>
         <w:t>Oprogramowanie</w:t>
       </w:r>
@@ -5541,7 +5541,7 @@
           <w:rFonts w:eastAsiaTheme="minorEastAsia"/>
         </w:rPr>
       </w:pPr>
-      <w:bookmarkStart w:id="14" w:name="_Toc156327161"/>
+      <w:bookmarkStart w:id="14" w:name="_Toc156461467"/>
       <w:r>
         <w:rPr>
           <w:rFonts w:eastAsiaTheme="minorEastAsia"/>
@@ -5576,7 +5576,7 @@
         <w:pStyle w:val="Nagwek1"/>
         <w:spacing w:line="276" w:lineRule="auto"/>
       </w:pPr>
-      <w:bookmarkStart w:id="15" w:name="_Toc156327162"/>
+      <w:bookmarkStart w:id="15" w:name="_Toc156461468"/>
       <w:r>
         <w:lastRenderedPageBreak/>
         <w:t>Schemat plików</w:t>
@@ -5643,7 +5643,7 @@
         <w:pStyle w:val="Nagwek2"/>
         <w:spacing w:line="276" w:lineRule="auto"/>
       </w:pPr>
-      <w:bookmarkStart w:id="16" w:name="_Toc156327163"/>
+      <w:bookmarkStart w:id="16" w:name="_Toc156461469"/>
       <w:r>
         <w:lastRenderedPageBreak/>
         <w:t>Opis struktury katalogów</w:t>
@@ -5655,7 +5655,7 @@
         <w:pStyle w:val="Nagwek3"/>
         <w:spacing w:line="276" w:lineRule="auto"/>
       </w:pPr>
-      <w:bookmarkStart w:id="17" w:name="_Toc156327164"/>
+      <w:bookmarkStart w:id="17" w:name="_Toc156461470"/>
       <w:r>
         <w:t>App</w:t>
       </w:r>
@@ -5705,7 +5705,7 @@
         <w:pStyle w:val="Nagwek3"/>
         <w:spacing w:line="276" w:lineRule="auto"/>
       </w:pPr>
-      <w:bookmarkStart w:id="18" w:name="_Toc156327165"/>
+      <w:bookmarkStart w:id="18" w:name="_Toc156461471"/>
       <w:r>
         <w:t>App/HiveHub</w:t>
       </w:r>
@@ -5807,7 +5807,7 @@
         <w:pStyle w:val="Nagwek4"/>
         <w:spacing w:line="276" w:lineRule="auto"/>
       </w:pPr>
-      <w:bookmarkStart w:id="19" w:name="_Toc156327166"/>
+      <w:bookmarkStart w:id="19" w:name="_Toc156461472"/>
       <w:r>
         <w:t>Config: Katalog zawierający pliki związane z konfiguracją aplikacji.</w:t>
       </w:r>
@@ -5883,7 +5883,7 @@
         <w:pStyle w:val="Nagwek4"/>
         <w:spacing w:line="276" w:lineRule="auto"/>
       </w:pPr>
-      <w:bookmarkStart w:id="20" w:name="_Toc156327167"/>
+      <w:bookmarkStart w:id="20" w:name="_Toc156461473"/>
       <w:r>
         <w:t>Database: Katalog zawierający pliki związane z obsługą bazy danych.</w:t>
       </w:r>
@@ -5946,7 +5946,7 @@
         <w:pStyle w:val="Nagwek4"/>
         <w:spacing w:line="276" w:lineRule="auto"/>
       </w:pPr>
-      <w:bookmarkStart w:id="21" w:name="_Toc156327168"/>
+      <w:bookmarkStart w:id="21" w:name="_Toc156461474"/>
       <w:r>
         <w:t>Methods: Katalog zawierający pliki związane z funkcjami i metodami aplikacji.</w:t>
       </w:r>
@@ -6035,7 +6035,7 @@
         <w:pStyle w:val="Nagwek4"/>
         <w:spacing w:line="276" w:lineRule="auto"/>
       </w:pPr>
-      <w:bookmarkStart w:id="22" w:name="_Toc156327169"/>
+      <w:bookmarkStart w:id="22" w:name="_Toc156461475"/>
       <w:r>
         <w:t>GUI_Features: Katalog z funkcjami interfejsu graficznego.</w:t>
       </w:r>
@@ -6098,7 +6098,7 @@
         <w:pStyle w:val="Nagwek4"/>
         <w:spacing w:line="276" w:lineRule="auto"/>
       </w:pPr>
-      <w:bookmarkStart w:id="23" w:name="_Toc156327170"/>
+      <w:bookmarkStart w:id="23" w:name="_Toc156461476"/>
       <w:r>
         <w:t>User_Display_Features: Katalog z funkcjami wyświetlania użytkowników.</w:t>
       </w:r>
@@ -6162,7 +6162,7 @@
         <w:pStyle w:val="Nagwek3"/>
         <w:spacing w:line="276" w:lineRule="auto"/>
       </w:pPr>
-      <w:bookmarkStart w:id="24" w:name="_Toc156327171"/>
+      <w:bookmarkStart w:id="24" w:name="_Toc156461477"/>
       <w:r>
         <w:t>Doc</w:t>
       </w:r>
@@ -6199,7 +6199,7 @@
         <w:pStyle w:val="Nagwek2"/>
         <w:spacing w:line="276" w:lineRule="auto"/>
       </w:pPr>
-      <w:bookmarkStart w:id="25" w:name="_Toc156327172"/>
+      <w:bookmarkStart w:id="25" w:name="_Toc156461478"/>
       <w:r>
         <w:t>Platforma i Wymagania Systemowe</w:t>
       </w:r>
@@ -6210,7 +6210,7 @@
         <w:pStyle w:val="Nagwek3"/>
         <w:spacing w:line="276" w:lineRule="auto"/>
       </w:pPr>
-      <w:bookmarkStart w:id="26" w:name="_Toc156327173"/>
+      <w:bookmarkStart w:id="26" w:name="_Toc156461479"/>
       <w:r>
         <w:t>Język i Narzędzia</w:t>
       </w:r>
@@ -6229,7 +6229,7 @@
         <w:pStyle w:val="Nagwek3"/>
         <w:spacing w:line="276" w:lineRule="auto"/>
       </w:pPr>
-      <w:bookmarkStart w:id="27" w:name="_Toc156327174"/>
+      <w:bookmarkStart w:id="27" w:name="_Toc156461480"/>
       <w:r>
         <w:t>System Operacyjny</w:t>
       </w:r>
@@ -6269,7 +6269,7 @@
         <w:pStyle w:val="Nagwek3"/>
         <w:spacing w:line="276" w:lineRule="auto"/>
       </w:pPr>
-      <w:bookmarkStart w:id="28" w:name="_Toc156327175"/>
+      <w:bookmarkStart w:id="28" w:name="_Toc156461481"/>
       <w:r>
         <w:t>Wymagania Sprzętowe</w:t>
       </w:r>
@@ -6319,7 +6319,7 @@
         <w:pStyle w:val="Nagwek3"/>
         <w:spacing w:line="276" w:lineRule="auto"/>
       </w:pPr>
-      <w:bookmarkStart w:id="29" w:name="_Toc156327176"/>
+      <w:bookmarkStart w:id="29" w:name="_Toc156461482"/>
       <w:r>
         <w:t>Zalecenia</w:t>
       </w:r>
@@ -6356,7 +6356,7 @@
         <w:pStyle w:val="Nagwek2"/>
         <w:spacing w:line="276" w:lineRule="auto"/>
       </w:pPr>
-      <w:bookmarkStart w:id="30" w:name="_Toc156327177"/>
+      <w:bookmarkStart w:id="30" w:name="_Toc156461483"/>
       <w:r>
         <w:t xml:space="preserve">Możliwe zastosowanie </w:t>
       </w:r>
@@ -6511,7 +6511,7 @@
         <w:pStyle w:val="Nagwek1"/>
         <w:spacing w:line="276" w:lineRule="auto"/>
       </w:pPr>
-      <w:bookmarkStart w:id="31" w:name="_Toc156327178"/>
+      <w:bookmarkStart w:id="31" w:name="_Toc156461484"/>
       <w:r>
         <w:lastRenderedPageBreak/>
         <w:t>Instrukcje Instalacji HiveHub</w:t>
@@ -6532,7 +6532,7 @@
         <w:pStyle w:val="Nagwek2"/>
         <w:spacing w:line="276" w:lineRule="auto"/>
       </w:pPr>
-      <w:bookmarkStart w:id="32" w:name="_Toc156327179"/>
+      <w:bookmarkStart w:id="32" w:name="_Toc156461485"/>
       <w:r>
         <w:t xml:space="preserve">Wymagania </w:t>
       </w:r>
@@ -6671,7 +6671,7 @@
         <w:pStyle w:val="Nagwek2"/>
         <w:spacing w:line="276" w:lineRule="auto"/>
       </w:pPr>
-      <w:bookmarkStart w:id="33" w:name="_Toc156327180"/>
+      <w:bookmarkStart w:id="33" w:name="_Toc156461486"/>
       <w:r>
         <w:t>Kroki Instalacji:</w:t>
       </w:r>
@@ -6682,7 +6682,7 @@
         <w:pStyle w:val="Nagwek3"/>
         <w:spacing w:line="276" w:lineRule="auto"/>
       </w:pPr>
-      <w:bookmarkStart w:id="34" w:name="_Toc156327181"/>
+      <w:bookmarkStart w:id="34" w:name="_Toc156461487"/>
       <w:r>
         <w:t>Pobranie Kodu Źródłowego:</w:t>
       </w:r>
@@ -6721,7 +6721,7 @@
         <w:pStyle w:val="Nagwek3"/>
         <w:spacing w:line="276" w:lineRule="auto"/>
       </w:pPr>
-      <w:bookmarkStart w:id="35" w:name="_Toc156327182"/>
+      <w:bookmarkStart w:id="35" w:name="_Toc156461488"/>
       <w:r>
         <w:t>Przygotowanie Środowiska:</w:t>
       </w:r>
@@ -6834,7 +6834,7 @@
         <w:pStyle w:val="Nagwek3"/>
         <w:spacing w:line="276" w:lineRule="auto"/>
       </w:pPr>
-      <w:bookmarkStart w:id="36" w:name="_Toc156327183"/>
+      <w:bookmarkStart w:id="36" w:name="_Toc156461489"/>
       <w:r>
         <w:lastRenderedPageBreak/>
         <w:t>Kompilacja za pomocą CMake:</w:t>
@@ -6923,7 +6923,7 @@
         <w:pStyle w:val="Nagwek3"/>
         <w:spacing w:line="276" w:lineRule="auto"/>
       </w:pPr>
-      <w:bookmarkStart w:id="37" w:name="_Toc156327184"/>
+      <w:bookmarkStart w:id="37" w:name="_Toc156461490"/>
       <w:r>
         <w:t>Uruchomienie Aplikacji:</w:t>
       </w:r>
@@ -6947,7 +6947,7 @@
         <w:pStyle w:val="Nagwek3"/>
         <w:spacing w:line="276" w:lineRule="auto"/>
       </w:pPr>
-      <w:bookmarkStart w:id="38" w:name="_Toc156327185"/>
+      <w:bookmarkStart w:id="38" w:name="_Toc156461491"/>
       <w:r>
         <w:t>Uruchomienie Aplikacji w Konsoli:</w:t>
       </w:r>
@@ -6984,7 +6984,7 @@
         <w:pStyle w:val="Nagwek3"/>
         <w:spacing w:line="276" w:lineRule="auto"/>
       </w:pPr>
-      <w:bookmarkStart w:id="39" w:name="_Toc156327186"/>
+      <w:bookmarkStart w:id="39" w:name="_Toc156461492"/>
       <w:r>
         <w:t>Finalizacja instalacji</w:t>
       </w:r>
@@ -7064,7 +7064,7 @@
       <w:pPr>
         <w:pStyle w:val="Nagwek1"/>
       </w:pPr>
-      <w:bookmarkStart w:id="40" w:name="_Toc156327187"/>
+      <w:bookmarkStart w:id="40" w:name="_Toc156461493"/>
       <w:r>
         <w:t>Przykłady działania oprogramowania</w:t>
       </w:r>
@@ -7074,7 +7074,7 @@
       <w:pPr>
         <w:pStyle w:val="Nagwek2"/>
       </w:pPr>
-      <w:bookmarkStart w:id="41" w:name="_Toc156327188"/>
+      <w:bookmarkStart w:id="41" w:name="_Toc156461494"/>
       <w:r>
         <w:t>Pierwsze uruchomienie aplikacji</w:t>
       </w:r>
@@ -7258,7 +7258,7 @@
       <w:pPr>
         <w:pStyle w:val="Nagwek2"/>
       </w:pPr>
-      <w:bookmarkStart w:id="42" w:name="_Toc156327189"/>
+      <w:bookmarkStart w:id="42" w:name="_Toc156461495"/>
       <w:r>
         <w:lastRenderedPageBreak/>
         <w:t>Dodawanie nowego użytkownika</w:t>
@@ -7487,7 +7487,7 @@
       <w:pPr>
         <w:pStyle w:val="Nagwek2"/>
       </w:pPr>
-      <w:bookmarkStart w:id="43" w:name="_Toc156327190"/>
+      <w:bookmarkStart w:id="43" w:name="_Toc156461496"/>
       <w:r>
         <w:lastRenderedPageBreak/>
         <w:t>Edycja danych – zmiana imienia</w:t>
@@ -7755,7 +7755,7 @@
       <w:pPr>
         <w:pStyle w:val="Nagwek2"/>
       </w:pPr>
-      <w:bookmarkStart w:id="44" w:name="_Toc156327191"/>
+      <w:bookmarkStart w:id="44" w:name="_Toc156461497"/>
       <w:r>
         <w:lastRenderedPageBreak/>
         <w:t xml:space="preserve">Edycja Danych </w:t>
@@ -7939,7 +7939,7 @@
       <w:pPr>
         <w:pStyle w:val="Nagwek2"/>
       </w:pPr>
-      <w:bookmarkStart w:id="45" w:name="_Toc156327192"/>
+      <w:bookmarkStart w:id="45" w:name="_Toc156461498"/>
       <w:r>
         <w:lastRenderedPageBreak/>
         <w:t>Edycja danych – zmiana zainteresowań</w:t>
@@ -8119,7 +8119,7 @@
       <w:pPr>
         <w:pStyle w:val="Nagwek2"/>
       </w:pPr>
-      <w:bookmarkStart w:id="46" w:name="_Toc156327193"/>
+      <w:bookmarkStart w:id="46" w:name="_Toc156461499"/>
       <w:r>
         <w:lastRenderedPageBreak/>
         <w:t>Edycja danych – usuwanie użytkownika</w:t>
@@ -8262,7 +8262,7 @@
       <w:pPr>
         <w:pStyle w:val="Nagwek2"/>
       </w:pPr>
-      <w:bookmarkStart w:id="47" w:name="_Toc156327194"/>
+      <w:bookmarkStart w:id="47" w:name="_Toc156461500"/>
       <w:r>
         <w:lastRenderedPageBreak/>
         <w:t>Wyświetlanie użytkowników po email</w:t>
@@ -8538,7 +8538,7 @@
       <w:pPr>
         <w:pStyle w:val="Nagwek2"/>
       </w:pPr>
-      <w:bookmarkStart w:id="48" w:name="_Toc156327195"/>
+      <w:bookmarkStart w:id="48" w:name="_Toc156461501"/>
       <w:r>
         <w:lastRenderedPageBreak/>
         <w:t>Wyświetlanie użytkowników po zainteresowaniach</w:t>
@@ -8682,7 +8682,7 @@
       <w:pPr>
         <w:pStyle w:val="Nagwek2"/>
       </w:pPr>
-      <w:bookmarkStart w:id="49" w:name="_Toc156327196"/>
+      <w:bookmarkStart w:id="49" w:name="_Toc156461502"/>
       <w:r>
         <w:lastRenderedPageBreak/>
         <w:t>Wyświetlanie wszystkich użytkowników</w:t>
@@ -8777,7 +8777,7 @@
       <w:pPr>
         <w:pStyle w:val="Nagwek2"/>
       </w:pPr>
-      <w:bookmarkStart w:id="50" w:name="_Toc156327197"/>
+      <w:bookmarkStart w:id="50" w:name="_Toc156461503"/>
       <w:r>
         <w:lastRenderedPageBreak/>
         <w:t>Wyjście z aplikacji</w:t>
@@ -8877,7 +8877,7 @@
       <w:pPr>
         <w:pStyle w:val="Nagwek1"/>
       </w:pPr>
-      <w:bookmarkStart w:id="51" w:name="_Toc156327198"/>
+      <w:bookmarkStart w:id="51" w:name="_Toc156461504"/>
       <w:r>
         <w:lastRenderedPageBreak/>
         <w:t>Źródła</w:t>
@@ -14942,6 +14942,7 @@
   </w:compat>
   <w:rsids>
     <w:rsidRoot w:val="00861A21"/>
+    <w:rsid w:val="002225AF"/>
     <w:rsid w:val="0038165B"/>
     <w:rsid w:val="003E60DE"/>
     <w:rsid w:val="004E3CD8"/>

</xml_diff>

<commit_message>
Update code and docs
</commit_message>
<xml_diff>
--- a/Doc/Documents/HiveHub-Doc.docx
+++ b/Doc/Documents/HiveHub-Doc.docx
@@ -178,7 +178,7 @@
         <w:pStyle w:val="Nagwek1"/>
         <w:spacing w:line="276" w:lineRule="auto"/>
       </w:pPr>
-      <w:bookmarkStart w:id="0" w:name="_Toc156461453"/>
+      <w:bookmarkStart w:id="0" w:name="_Toc156473039"/>
       <w:r>
         <w:lastRenderedPageBreak/>
         <w:t>Spis treści</w:t>
@@ -222,7 +222,7 @@
           <w:r>
             <w:fldChar w:fldCharType="separate"/>
           </w:r>
-          <w:hyperlink w:anchor="_Toc156461453" w:history="1">
+          <w:hyperlink w:anchor="_Toc156473039" w:history="1">
             <w:r>
               <w:rPr>
                 <w:rStyle w:val="Hipercze"/>
@@ -265,7 +265,7 @@
                 <w:noProof/>
                 <w:webHidden/>
               </w:rPr>
-              <w:instrText xml:space="preserve"> PAGEREF _Toc156461453 \h </w:instrText>
+              <w:instrText xml:space="preserve"> PAGEREF _Toc156473039 \h </w:instrText>
             </w:r>
             <w:r>
               <w:rPr>
@@ -310,7 +310,7 @@
               <w14:ligatures w14:val="standardContextual"/>
             </w:rPr>
           </w:pPr>
-          <w:hyperlink w:anchor="_Toc156461454" w:history="1">
+          <w:hyperlink w:anchor="_Toc156473040" w:history="1">
             <w:r>
               <w:rPr>
                 <w:rStyle w:val="Hipercze"/>
@@ -353,7 +353,7 @@
                 <w:noProof/>
                 <w:webHidden/>
               </w:rPr>
-              <w:instrText xml:space="preserve"> PAGEREF _Toc156461454 \h </w:instrText>
+              <w:instrText xml:space="preserve"> PAGEREF _Toc156473040 \h </w:instrText>
             </w:r>
             <w:r>
               <w:rPr>
@@ -398,7 +398,7 @@
               <w14:ligatures w14:val="standardContextual"/>
             </w:rPr>
           </w:pPr>
-          <w:hyperlink w:anchor="_Toc156461455" w:history="1">
+          <w:hyperlink w:anchor="_Toc156473041" w:history="1">
             <w:r>
               <w:rPr>
                 <w:rStyle w:val="Hipercze"/>
@@ -441,7 +441,7 @@
                 <w:noProof/>
                 <w:webHidden/>
               </w:rPr>
-              <w:instrText xml:space="preserve"> PAGEREF _Toc156461455 \h </w:instrText>
+              <w:instrText xml:space="preserve"> PAGEREF _Toc156473041 \h </w:instrText>
             </w:r>
             <w:r>
               <w:rPr>
@@ -486,7 +486,7 @@
               <w14:ligatures w14:val="standardContextual"/>
             </w:rPr>
           </w:pPr>
-          <w:hyperlink w:anchor="_Toc156461456" w:history="1">
+          <w:hyperlink w:anchor="_Toc156473042" w:history="1">
             <w:r>
               <w:rPr>
                 <w:rStyle w:val="Hipercze"/>
@@ -529,7 +529,7 @@
                 <w:noProof/>
                 <w:webHidden/>
               </w:rPr>
-              <w:instrText xml:space="preserve"> PAGEREF _Toc156461456 \h </w:instrText>
+              <w:instrText xml:space="preserve"> PAGEREF _Toc156473042 \h </w:instrText>
             </w:r>
             <w:r>
               <w:rPr>
@@ -574,7 +574,7 @@
               <w14:ligatures w14:val="standardContextual"/>
             </w:rPr>
           </w:pPr>
-          <w:hyperlink w:anchor="_Toc156461457" w:history="1">
+          <w:hyperlink w:anchor="_Toc156473043" w:history="1">
             <w:r>
               <w:rPr>
                 <w:rStyle w:val="Hipercze"/>
@@ -617,7 +617,7 @@
                 <w:noProof/>
                 <w:webHidden/>
               </w:rPr>
-              <w:instrText xml:space="preserve"> PAGEREF _Toc156461457 \h </w:instrText>
+              <w:instrText xml:space="preserve"> PAGEREF _Toc156473043 \h </w:instrText>
             </w:r>
             <w:r>
               <w:rPr>
@@ -662,7 +662,7 @@
               <w14:ligatures w14:val="standardContextual"/>
             </w:rPr>
           </w:pPr>
-          <w:hyperlink w:anchor="_Toc156461458" w:history="1">
+          <w:hyperlink w:anchor="_Toc156473044" w:history="1">
             <w:r>
               <w:rPr>
                 <w:rStyle w:val="Hipercze"/>
@@ -705,7 +705,7 @@
                 <w:noProof/>
                 <w:webHidden/>
               </w:rPr>
-              <w:instrText xml:space="preserve"> PAGEREF _Toc156461458 \h </w:instrText>
+              <w:instrText xml:space="preserve"> PAGEREF _Toc156473044 \h </w:instrText>
             </w:r>
             <w:r>
               <w:rPr>
@@ -750,7 +750,7 @@
               <w14:ligatures w14:val="standardContextual"/>
             </w:rPr>
           </w:pPr>
-          <w:hyperlink w:anchor="_Toc156461459" w:history="1">
+          <w:hyperlink w:anchor="_Toc156473045" w:history="1">
             <w:r>
               <w:rPr>
                 <w:rStyle w:val="Hipercze"/>
@@ -793,7 +793,7 @@
                 <w:noProof/>
                 <w:webHidden/>
               </w:rPr>
-              <w:instrText xml:space="preserve"> PAGEREF _Toc156461459 \h </w:instrText>
+              <w:instrText xml:space="preserve"> PAGEREF _Toc156473045 \h </w:instrText>
             </w:r>
             <w:r>
               <w:rPr>
@@ -838,7 +838,7 @@
               <w14:ligatures w14:val="standardContextual"/>
             </w:rPr>
           </w:pPr>
-          <w:hyperlink w:anchor="_Toc156461460" w:history="1">
+          <w:hyperlink w:anchor="_Toc156473046" w:history="1">
             <w:r>
               <w:rPr>
                 <w:rStyle w:val="Hipercze"/>
@@ -881,7 +881,7 @@
                 <w:noProof/>
                 <w:webHidden/>
               </w:rPr>
-              <w:instrText xml:space="preserve"> PAGEREF _Toc156461460 \h </w:instrText>
+              <w:instrText xml:space="preserve"> PAGEREF _Toc156473046 \h </w:instrText>
             </w:r>
             <w:r>
               <w:rPr>
@@ -926,7 +926,7 @@
               <w14:ligatures w14:val="standardContextual"/>
             </w:rPr>
           </w:pPr>
-          <w:hyperlink w:anchor="_Toc156461461" w:history="1">
+          <w:hyperlink w:anchor="_Toc156473047" w:history="1">
             <w:r>
               <w:rPr>
                 <w:rStyle w:val="Hipercze"/>
@@ -969,7 +969,7 @@
                 <w:noProof/>
                 <w:webHidden/>
               </w:rPr>
-              <w:instrText xml:space="preserve"> PAGEREF _Toc156461461 \h </w:instrText>
+              <w:instrText xml:space="preserve"> PAGEREF _Toc156473047 \h </w:instrText>
             </w:r>
             <w:r>
               <w:rPr>
@@ -1014,7 +1014,7 @@
               <w14:ligatures w14:val="standardContextual"/>
             </w:rPr>
           </w:pPr>
-          <w:hyperlink w:anchor="_Toc156461462" w:history="1">
+          <w:hyperlink w:anchor="_Toc156473048" w:history="1">
             <w:r>
               <w:rPr>
                 <w:rStyle w:val="Hipercze"/>
@@ -1057,7 +1057,7 @@
                 <w:noProof/>
                 <w:webHidden/>
               </w:rPr>
-              <w:instrText xml:space="preserve"> PAGEREF _Toc156461462 \h </w:instrText>
+              <w:instrText xml:space="preserve"> PAGEREF _Toc156473048 \h </w:instrText>
             </w:r>
             <w:r>
               <w:rPr>
@@ -1102,7 +1102,7 @@
               <w14:ligatures w14:val="standardContextual"/>
             </w:rPr>
           </w:pPr>
-          <w:hyperlink w:anchor="_Toc156461463" w:history="1">
+          <w:hyperlink w:anchor="_Toc156473049" w:history="1">
             <w:r>
               <w:rPr>
                 <w:rStyle w:val="Hipercze"/>
@@ -1145,7 +1145,7 @@
                 <w:noProof/>
                 <w:webHidden/>
               </w:rPr>
-              <w:instrText xml:space="preserve"> PAGEREF _Toc156461463 \h </w:instrText>
+              <w:instrText xml:space="preserve"> PAGEREF _Toc156473049 \h </w:instrText>
             </w:r>
             <w:r>
               <w:rPr>
@@ -1190,7 +1190,7 @@
               <w14:ligatures w14:val="standardContextual"/>
             </w:rPr>
           </w:pPr>
-          <w:hyperlink w:anchor="_Toc156461464" w:history="1">
+          <w:hyperlink w:anchor="_Toc156473050" w:history="1">
             <w:r>
               <w:rPr>
                 <w:rStyle w:val="Hipercze"/>
@@ -1233,7 +1233,7 @@
                 <w:noProof/>
                 <w:webHidden/>
               </w:rPr>
-              <w:instrText xml:space="preserve"> PAGEREF _Toc156461464 \h </w:instrText>
+              <w:instrText xml:space="preserve"> PAGEREF _Toc156473050 \h </w:instrText>
             </w:r>
             <w:r>
               <w:rPr>
@@ -1278,7 +1278,7 @@
               <w14:ligatures w14:val="standardContextual"/>
             </w:rPr>
           </w:pPr>
-          <w:hyperlink w:anchor="_Toc156461465" w:history="1">
+          <w:hyperlink w:anchor="_Toc156473051" w:history="1">
             <w:r>
               <w:rPr>
                 <w:rStyle w:val="Hipercze"/>
@@ -1321,7 +1321,7 @@
                 <w:noProof/>
                 <w:webHidden/>
               </w:rPr>
-              <w:instrText xml:space="preserve"> PAGEREF _Toc156461465 \h </w:instrText>
+              <w:instrText xml:space="preserve"> PAGEREF _Toc156473051 \h </w:instrText>
             </w:r>
             <w:r>
               <w:rPr>
@@ -1366,7 +1366,7 @@
               <w14:ligatures w14:val="standardContextual"/>
             </w:rPr>
           </w:pPr>
-          <w:hyperlink w:anchor="_Toc156461466" w:history="1">
+          <w:hyperlink w:anchor="_Toc156473052" w:history="1">
             <w:r>
               <w:rPr>
                 <w:rStyle w:val="Hipercze"/>
@@ -1409,7 +1409,7 @@
                 <w:noProof/>
                 <w:webHidden/>
               </w:rPr>
-              <w:instrText xml:space="preserve"> PAGEREF _Toc156461466 \h </w:instrText>
+              <w:instrText xml:space="preserve"> PAGEREF _Toc156473052 \h </w:instrText>
             </w:r>
             <w:r>
               <w:rPr>
@@ -1454,7 +1454,7 @@
               <w14:ligatures w14:val="standardContextual"/>
             </w:rPr>
           </w:pPr>
-          <w:hyperlink w:anchor="_Toc156461467" w:history="1">
+          <w:hyperlink w:anchor="_Toc156473053" w:history="1">
             <w:r>
               <w:rPr>
                 <w:rStyle w:val="Hipercze"/>
@@ -1497,7 +1497,7 @@
                 <w:noProof/>
                 <w:webHidden/>
               </w:rPr>
-              <w:instrText xml:space="preserve"> PAGEREF _Toc156461467 \h </w:instrText>
+              <w:instrText xml:space="preserve"> PAGEREF _Toc156473053 \h </w:instrText>
             </w:r>
             <w:r>
               <w:rPr>
@@ -1542,7 +1542,7 @@
               <w14:ligatures w14:val="standardContextual"/>
             </w:rPr>
           </w:pPr>
-          <w:hyperlink w:anchor="_Toc156461468" w:history="1">
+          <w:hyperlink w:anchor="_Toc156473054" w:history="1">
             <w:r>
               <w:rPr>
                 <w:rStyle w:val="Hipercze"/>
@@ -1585,7 +1585,7 @@
                 <w:noProof/>
                 <w:webHidden/>
               </w:rPr>
-              <w:instrText xml:space="preserve"> PAGEREF _Toc156461468 \h </w:instrText>
+              <w:instrText xml:space="preserve"> PAGEREF _Toc156473054 \h </w:instrText>
             </w:r>
             <w:r>
               <w:rPr>
@@ -1630,7 +1630,7 @@
               <w14:ligatures w14:val="standardContextual"/>
             </w:rPr>
           </w:pPr>
-          <w:hyperlink w:anchor="_Toc156461469" w:history="1">
+          <w:hyperlink w:anchor="_Toc156473055" w:history="1">
             <w:r>
               <w:rPr>
                 <w:rStyle w:val="Hipercze"/>
@@ -1673,7 +1673,7 @@
                 <w:noProof/>
                 <w:webHidden/>
               </w:rPr>
-              <w:instrText xml:space="preserve"> PAGEREF _Toc156461469 \h </w:instrText>
+              <w:instrText xml:space="preserve"> PAGEREF _Toc156473055 \h </w:instrText>
             </w:r>
             <w:r>
               <w:rPr>
@@ -1718,7 +1718,7 @@
               <w14:ligatures w14:val="standardContextual"/>
             </w:rPr>
           </w:pPr>
-          <w:hyperlink w:anchor="_Toc156461470" w:history="1">
+          <w:hyperlink w:anchor="_Toc156473056" w:history="1">
             <w:r>
               <w:rPr>
                 <w:rStyle w:val="Hipercze"/>
@@ -1761,7 +1761,7 @@
                 <w:noProof/>
                 <w:webHidden/>
               </w:rPr>
-              <w:instrText xml:space="preserve"> PAGEREF _Toc156461470 \h </w:instrText>
+              <w:instrText xml:space="preserve"> PAGEREF _Toc156473056 \h </w:instrText>
             </w:r>
             <w:r>
               <w:rPr>
@@ -1806,7 +1806,7 @@
               <w14:ligatures w14:val="standardContextual"/>
             </w:rPr>
           </w:pPr>
-          <w:hyperlink w:anchor="_Toc156461471" w:history="1">
+          <w:hyperlink w:anchor="_Toc156473057" w:history="1">
             <w:r>
               <w:rPr>
                 <w:rStyle w:val="Hipercze"/>
@@ -1849,7 +1849,7 @@
                 <w:noProof/>
                 <w:webHidden/>
               </w:rPr>
-              <w:instrText xml:space="preserve"> PAGEREF _Toc156461471 \h </w:instrText>
+              <w:instrText xml:space="preserve"> PAGEREF _Toc156473057 \h </w:instrText>
             </w:r>
             <w:r>
               <w:rPr>
@@ -1894,7 +1894,7 @@
               <w14:ligatures w14:val="standardContextual"/>
             </w:rPr>
           </w:pPr>
-          <w:hyperlink w:anchor="_Toc156461472" w:history="1">
+          <w:hyperlink w:anchor="_Toc156473058" w:history="1">
             <w:r>
               <w:rPr>
                 <w:rStyle w:val="Hipercze"/>
@@ -1937,7 +1937,7 @@
                 <w:noProof/>
                 <w:webHidden/>
               </w:rPr>
-              <w:instrText xml:space="preserve"> PAGEREF _Toc156461472 \h </w:instrText>
+              <w:instrText xml:space="preserve"> PAGEREF _Toc156473058 \h </w:instrText>
             </w:r>
             <w:r>
               <w:rPr>
@@ -1982,7 +1982,7 @@
               <w14:ligatures w14:val="standardContextual"/>
             </w:rPr>
           </w:pPr>
-          <w:hyperlink w:anchor="_Toc156461473" w:history="1">
+          <w:hyperlink w:anchor="_Toc156473059" w:history="1">
             <w:r>
               <w:rPr>
                 <w:rStyle w:val="Hipercze"/>
@@ -2025,7 +2025,7 @@
                 <w:noProof/>
                 <w:webHidden/>
               </w:rPr>
-              <w:instrText xml:space="preserve"> PAGEREF _Toc156461473 \h </w:instrText>
+              <w:instrText xml:space="preserve"> PAGEREF _Toc156473059 \h </w:instrText>
             </w:r>
             <w:r>
               <w:rPr>
@@ -2070,7 +2070,7 @@
               <w14:ligatures w14:val="standardContextual"/>
             </w:rPr>
           </w:pPr>
-          <w:hyperlink w:anchor="_Toc156461474" w:history="1">
+          <w:hyperlink w:anchor="_Toc156473060" w:history="1">
             <w:r>
               <w:rPr>
                 <w:rStyle w:val="Hipercze"/>
@@ -2113,7 +2113,7 @@
                 <w:noProof/>
                 <w:webHidden/>
               </w:rPr>
-              <w:instrText xml:space="preserve"> PAGEREF _Toc156461474 \h </w:instrText>
+              <w:instrText xml:space="preserve"> PAGEREF _Toc156473060 \h </w:instrText>
             </w:r>
             <w:r>
               <w:rPr>
@@ -2158,7 +2158,7 @@
               <w14:ligatures w14:val="standardContextual"/>
             </w:rPr>
           </w:pPr>
-          <w:hyperlink w:anchor="_Toc156461475" w:history="1">
+          <w:hyperlink w:anchor="_Toc156473061" w:history="1">
             <w:r>
               <w:rPr>
                 <w:rStyle w:val="Hipercze"/>
@@ -2201,7 +2201,7 @@
                 <w:noProof/>
                 <w:webHidden/>
               </w:rPr>
-              <w:instrText xml:space="preserve"> PAGEREF _Toc156461475 \h </w:instrText>
+              <w:instrText xml:space="preserve"> PAGEREF _Toc156473061 \h </w:instrText>
             </w:r>
             <w:r>
               <w:rPr>
@@ -2246,7 +2246,7 @@
               <w14:ligatures w14:val="standardContextual"/>
             </w:rPr>
           </w:pPr>
-          <w:hyperlink w:anchor="_Toc156461476" w:history="1">
+          <w:hyperlink w:anchor="_Toc156473062" w:history="1">
             <w:r>
               <w:rPr>
                 <w:rStyle w:val="Hipercze"/>
@@ -2289,7 +2289,7 @@
                 <w:noProof/>
                 <w:webHidden/>
               </w:rPr>
-              <w:instrText xml:space="preserve"> PAGEREF _Toc156461476 \h </w:instrText>
+              <w:instrText xml:space="preserve"> PAGEREF _Toc156473062 \h </w:instrText>
             </w:r>
             <w:r>
               <w:rPr>
@@ -2334,7 +2334,7 @@
               <w14:ligatures w14:val="standardContextual"/>
             </w:rPr>
           </w:pPr>
-          <w:hyperlink w:anchor="_Toc156461477" w:history="1">
+          <w:hyperlink w:anchor="_Toc156473063" w:history="1">
             <w:r>
               <w:rPr>
                 <w:rStyle w:val="Hipercze"/>
@@ -2377,7 +2377,7 @@
                 <w:noProof/>
                 <w:webHidden/>
               </w:rPr>
-              <w:instrText xml:space="preserve"> PAGEREF _Toc156461477 \h </w:instrText>
+              <w:instrText xml:space="preserve"> PAGEREF _Toc156473063 \h </w:instrText>
             </w:r>
             <w:r>
               <w:rPr>
@@ -2422,7 +2422,7 @@
               <w14:ligatures w14:val="standardContextual"/>
             </w:rPr>
           </w:pPr>
-          <w:hyperlink w:anchor="_Toc156461478" w:history="1">
+          <w:hyperlink w:anchor="_Toc156473064" w:history="1">
             <w:r>
               <w:rPr>
                 <w:rStyle w:val="Hipercze"/>
@@ -2465,7 +2465,7 @@
                 <w:noProof/>
                 <w:webHidden/>
               </w:rPr>
-              <w:instrText xml:space="preserve"> PAGEREF _Toc156461478 \h </w:instrText>
+              <w:instrText xml:space="preserve"> PAGEREF _Toc156473064 \h </w:instrText>
             </w:r>
             <w:r>
               <w:rPr>
@@ -2510,7 +2510,7 @@
               <w14:ligatures w14:val="standardContextual"/>
             </w:rPr>
           </w:pPr>
-          <w:hyperlink w:anchor="_Toc156461479" w:history="1">
+          <w:hyperlink w:anchor="_Toc156473065" w:history="1">
             <w:r>
               <w:rPr>
                 <w:rStyle w:val="Hipercze"/>
@@ -2553,7 +2553,7 @@
                 <w:noProof/>
                 <w:webHidden/>
               </w:rPr>
-              <w:instrText xml:space="preserve"> PAGEREF _Toc156461479 \h </w:instrText>
+              <w:instrText xml:space="preserve"> PAGEREF _Toc156473065 \h </w:instrText>
             </w:r>
             <w:r>
               <w:rPr>
@@ -2598,7 +2598,7 @@
               <w14:ligatures w14:val="standardContextual"/>
             </w:rPr>
           </w:pPr>
-          <w:hyperlink w:anchor="_Toc156461480" w:history="1">
+          <w:hyperlink w:anchor="_Toc156473066" w:history="1">
             <w:r>
               <w:rPr>
                 <w:rStyle w:val="Hipercze"/>
@@ -2641,7 +2641,7 @@
                 <w:noProof/>
                 <w:webHidden/>
               </w:rPr>
-              <w:instrText xml:space="preserve"> PAGEREF _Toc156461480 \h </w:instrText>
+              <w:instrText xml:space="preserve"> PAGEREF _Toc156473066 \h </w:instrText>
             </w:r>
             <w:r>
               <w:rPr>
@@ -2686,7 +2686,7 @@
               <w14:ligatures w14:val="standardContextual"/>
             </w:rPr>
           </w:pPr>
-          <w:hyperlink w:anchor="_Toc156461481" w:history="1">
+          <w:hyperlink w:anchor="_Toc156473067" w:history="1">
             <w:r>
               <w:rPr>
                 <w:rStyle w:val="Hipercze"/>
@@ -2729,7 +2729,7 @@
                 <w:noProof/>
                 <w:webHidden/>
               </w:rPr>
-              <w:instrText xml:space="preserve"> PAGEREF _Toc156461481 \h </w:instrText>
+              <w:instrText xml:space="preserve"> PAGEREF _Toc156473067 \h </w:instrText>
             </w:r>
             <w:r>
               <w:rPr>
@@ -2774,7 +2774,7 @@
               <w14:ligatures w14:val="standardContextual"/>
             </w:rPr>
           </w:pPr>
-          <w:hyperlink w:anchor="_Toc156461482" w:history="1">
+          <w:hyperlink w:anchor="_Toc156473068" w:history="1">
             <w:r>
               <w:rPr>
                 <w:rStyle w:val="Hipercze"/>
@@ -2817,7 +2817,7 @@
                 <w:noProof/>
                 <w:webHidden/>
               </w:rPr>
-              <w:instrText xml:space="preserve"> PAGEREF _Toc156461482 \h </w:instrText>
+              <w:instrText xml:space="preserve"> PAGEREF _Toc156473068 \h </w:instrText>
             </w:r>
             <w:r>
               <w:rPr>
@@ -2862,7 +2862,7 @@
               <w14:ligatures w14:val="standardContextual"/>
             </w:rPr>
           </w:pPr>
-          <w:hyperlink w:anchor="_Toc156461483" w:history="1">
+          <w:hyperlink w:anchor="_Toc156473069" w:history="1">
             <w:r>
               <w:rPr>
                 <w:rStyle w:val="Hipercze"/>
@@ -2905,7 +2905,7 @@
                 <w:noProof/>
                 <w:webHidden/>
               </w:rPr>
-              <w:instrText xml:space="preserve"> PAGEREF _Toc156461483 \h </w:instrText>
+              <w:instrText xml:space="preserve"> PAGEREF _Toc156473069 \h </w:instrText>
             </w:r>
             <w:r>
               <w:rPr>
@@ -2950,7 +2950,7 @@
               <w14:ligatures w14:val="standardContextual"/>
             </w:rPr>
           </w:pPr>
-          <w:hyperlink w:anchor="_Toc156461484" w:history="1">
+          <w:hyperlink w:anchor="_Toc156473070" w:history="1">
             <w:r>
               <w:rPr>
                 <w:rStyle w:val="Hipercze"/>
@@ -2993,7 +2993,7 @@
                 <w:noProof/>
                 <w:webHidden/>
               </w:rPr>
-              <w:instrText xml:space="preserve"> PAGEREF _Toc156461484 \h </w:instrText>
+              <w:instrText xml:space="preserve"> PAGEREF _Toc156473070 \h </w:instrText>
             </w:r>
             <w:r>
               <w:rPr>
@@ -3038,7 +3038,7 @@
               <w14:ligatures w14:val="standardContextual"/>
             </w:rPr>
           </w:pPr>
-          <w:hyperlink w:anchor="_Toc156461485" w:history="1">
+          <w:hyperlink w:anchor="_Toc156473071" w:history="1">
             <w:r>
               <w:rPr>
                 <w:rStyle w:val="Hipercze"/>
@@ -3081,7 +3081,7 @@
                 <w:noProof/>
                 <w:webHidden/>
               </w:rPr>
-              <w:instrText xml:space="preserve"> PAGEREF _Toc156461485 \h </w:instrText>
+              <w:instrText xml:space="preserve"> PAGEREF _Toc156473071 \h </w:instrText>
             </w:r>
             <w:r>
               <w:rPr>
@@ -3126,7 +3126,7 @@
               <w14:ligatures w14:val="standardContextual"/>
             </w:rPr>
           </w:pPr>
-          <w:hyperlink w:anchor="_Toc156461486" w:history="1">
+          <w:hyperlink w:anchor="_Toc156473072" w:history="1">
             <w:r>
               <w:rPr>
                 <w:rStyle w:val="Hipercze"/>
@@ -3169,7 +3169,7 @@
                 <w:noProof/>
                 <w:webHidden/>
               </w:rPr>
-              <w:instrText xml:space="preserve"> PAGEREF _Toc156461486 \h </w:instrText>
+              <w:instrText xml:space="preserve"> PAGEREF _Toc156473072 \h </w:instrText>
             </w:r>
             <w:r>
               <w:rPr>
@@ -3214,7 +3214,7 @@
               <w14:ligatures w14:val="standardContextual"/>
             </w:rPr>
           </w:pPr>
-          <w:hyperlink w:anchor="_Toc156461487" w:history="1">
+          <w:hyperlink w:anchor="_Toc156473073" w:history="1">
             <w:r>
               <w:rPr>
                 <w:rStyle w:val="Hipercze"/>
@@ -3257,7 +3257,7 @@
                 <w:noProof/>
                 <w:webHidden/>
               </w:rPr>
-              <w:instrText xml:space="preserve"> PAGEREF _Toc156461487 \h </w:instrText>
+              <w:instrText xml:space="preserve"> PAGEREF _Toc156473073 \h </w:instrText>
             </w:r>
             <w:r>
               <w:rPr>
@@ -3302,7 +3302,7 @@
               <w14:ligatures w14:val="standardContextual"/>
             </w:rPr>
           </w:pPr>
-          <w:hyperlink w:anchor="_Toc156461488" w:history="1">
+          <w:hyperlink w:anchor="_Toc156473074" w:history="1">
             <w:r>
               <w:rPr>
                 <w:rStyle w:val="Hipercze"/>
@@ -3345,7 +3345,7 @@
                 <w:noProof/>
                 <w:webHidden/>
               </w:rPr>
-              <w:instrText xml:space="preserve"> PAGEREF _Toc156461488 \h </w:instrText>
+              <w:instrText xml:space="preserve"> PAGEREF _Toc156473074 \h </w:instrText>
             </w:r>
             <w:r>
               <w:rPr>
@@ -3390,7 +3390,7 @@
               <w14:ligatures w14:val="standardContextual"/>
             </w:rPr>
           </w:pPr>
-          <w:hyperlink w:anchor="_Toc156461489" w:history="1">
+          <w:hyperlink w:anchor="_Toc156473075" w:history="1">
             <w:r>
               <w:rPr>
                 <w:rStyle w:val="Hipercze"/>
@@ -3433,7 +3433,7 @@
                 <w:noProof/>
                 <w:webHidden/>
               </w:rPr>
-              <w:instrText xml:space="preserve"> PAGEREF _Toc156461489 \h </w:instrText>
+              <w:instrText xml:space="preserve"> PAGEREF _Toc156473075 \h </w:instrText>
             </w:r>
             <w:r>
               <w:rPr>
@@ -3478,7 +3478,7 @@
               <w14:ligatures w14:val="standardContextual"/>
             </w:rPr>
           </w:pPr>
-          <w:hyperlink w:anchor="_Toc156461490" w:history="1">
+          <w:hyperlink w:anchor="_Toc156473076" w:history="1">
             <w:r>
               <w:rPr>
                 <w:rStyle w:val="Hipercze"/>
@@ -3521,7 +3521,7 @@
                 <w:noProof/>
                 <w:webHidden/>
               </w:rPr>
-              <w:instrText xml:space="preserve"> PAGEREF _Toc156461490 \h </w:instrText>
+              <w:instrText xml:space="preserve"> PAGEREF _Toc156473076 \h </w:instrText>
             </w:r>
             <w:r>
               <w:rPr>
@@ -3566,7 +3566,7 @@
               <w14:ligatures w14:val="standardContextual"/>
             </w:rPr>
           </w:pPr>
-          <w:hyperlink w:anchor="_Toc156461491" w:history="1">
+          <w:hyperlink w:anchor="_Toc156473077" w:history="1">
             <w:r>
               <w:rPr>
                 <w:rStyle w:val="Hipercze"/>
@@ -3609,7 +3609,7 @@
                 <w:noProof/>
                 <w:webHidden/>
               </w:rPr>
-              <w:instrText xml:space="preserve"> PAGEREF _Toc156461491 \h </w:instrText>
+              <w:instrText xml:space="preserve"> PAGEREF _Toc156473077 \h </w:instrText>
             </w:r>
             <w:r>
               <w:rPr>
@@ -3654,7 +3654,7 @@
               <w14:ligatures w14:val="standardContextual"/>
             </w:rPr>
           </w:pPr>
-          <w:hyperlink w:anchor="_Toc156461492" w:history="1">
+          <w:hyperlink w:anchor="_Toc156473078" w:history="1">
             <w:r>
               <w:rPr>
                 <w:rStyle w:val="Hipercze"/>
@@ -3697,7 +3697,7 @@
                 <w:noProof/>
                 <w:webHidden/>
               </w:rPr>
-              <w:instrText xml:space="preserve"> PAGEREF _Toc156461492 \h </w:instrText>
+              <w:instrText xml:space="preserve"> PAGEREF _Toc156473078 \h </w:instrText>
             </w:r>
             <w:r>
               <w:rPr>
@@ -3742,7 +3742,7 @@
               <w14:ligatures w14:val="standardContextual"/>
             </w:rPr>
           </w:pPr>
-          <w:hyperlink w:anchor="_Toc156461493" w:history="1">
+          <w:hyperlink w:anchor="_Toc156473079" w:history="1">
             <w:r>
               <w:rPr>
                 <w:rStyle w:val="Hipercze"/>
@@ -3785,7 +3785,7 @@
                 <w:noProof/>
                 <w:webHidden/>
               </w:rPr>
-              <w:instrText xml:space="preserve"> PAGEREF _Toc156461493 \h </w:instrText>
+              <w:instrText xml:space="preserve"> PAGEREF _Toc156473079 \h </w:instrText>
             </w:r>
             <w:r>
               <w:rPr>
@@ -3830,7 +3830,7 @@
               <w14:ligatures w14:val="standardContextual"/>
             </w:rPr>
           </w:pPr>
-          <w:hyperlink w:anchor="_Toc156461494" w:history="1">
+          <w:hyperlink w:anchor="_Toc156473080" w:history="1">
             <w:r>
               <w:rPr>
                 <w:rStyle w:val="Hipercze"/>
@@ -3873,7 +3873,7 @@
                 <w:noProof/>
                 <w:webHidden/>
               </w:rPr>
-              <w:instrText xml:space="preserve"> PAGEREF _Toc156461494 \h </w:instrText>
+              <w:instrText xml:space="preserve"> PAGEREF _Toc156473080 \h </w:instrText>
             </w:r>
             <w:r>
               <w:rPr>
@@ -3918,7 +3918,7 @@
               <w14:ligatures w14:val="standardContextual"/>
             </w:rPr>
           </w:pPr>
-          <w:hyperlink w:anchor="_Toc156461495" w:history="1">
+          <w:hyperlink w:anchor="_Toc156473081" w:history="1">
             <w:r>
               <w:rPr>
                 <w:rStyle w:val="Hipercze"/>
@@ -3961,7 +3961,7 @@
                 <w:noProof/>
                 <w:webHidden/>
               </w:rPr>
-              <w:instrText xml:space="preserve"> PAGEREF _Toc156461495 \h </w:instrText>
+              <w:instrText xml:space="preserve"> PAGEREF _Toc156473081 \h </w:instrText>
             </w:r>
             <w:r>
               <w:rPr>
@@ -4006,7 +4006,7 @@
               <w14:ligatures w14:val="standardContextual"/>
             </w:rPr>
           </w:pPr>
-          <w:hyperlink w:anchor="_Toc156461496" w:history="1">
+          <w:hyperlink w:anchor="_Toc156473082" w:history="1">
             <w:r>
               <w:rPr>
                 <w:rStyle w:val="Hipercze"/>
@@ -4049,7 +4049,7 @@
                 <w:noProof/>
                 <w:webHidden/>
               </w:rPr>
-              <w:instrText xml:space="preserve"> PAGEREF _Toc156461496 \h </w:instrText>
+              <w:instrText xml:space="preserve"> PAGEREF _Toc156473082 \h </w:instrText>
             </w:r>
             <w:r>
               <w:rPr>
@@ -4069,7 +4069,7 @@
                 <w:noProof/>
                 <w:webHidden/>
               </w:rPr>
-              <w:t>18</w:t>
+              <w:t>19</w:t>
             </w:r>
             <w:r>
               <w:rPr>
@@ -4094,7 +4094,7 @@
               <w14:ligatures w14:val="standardContextual"/>
             </w:rPr>
           </w:pPr>
-          <w:hyperlink w:anchor="_Toc156461497" w:history="1">
+          <w:hyperlink w:anchor="_Toc156473083" w:history="1">
             <w:r>
               <w:rPr>
                 <w:rStyle w:val="Hipercze"/>
@@ -4137,7 +4137,7 @@
                 <w:noProof/>
                 <w:webHidden/>
               </w:rPr>
-              <w:instrText xml:space="preserve"> PAGEREF _Toc156461497 \h </w:instrText>
+              <w:instrText xml:space="preserve"> PAGEREF _Toc156473083 \h </w:instrText>
             </w:r>
             <w:r>
               <w:rPr>
@@ -4157,7 +4157,7 @@
                 <w:noProof/>
                 <w:webHidden/>
               </w:rPr>
-              <w:t>21</w:t>
+              <w:t>22</w:t>
             </w:r>
             <w:r>
               <w:rPr>
@@ -4182,7 +4182,7 @@
               <w14:ligatures w14:val="standardContextual"/>
             </w:rPr>
           </w:pPr>
-          <w:hyperlink w:anchor="_Toc156461498" w:history="1">
+          <w:hyperlink w:anchor="_Toc156473084" w:history="1">
             <w:r>
               <w:rPr>
                 <w:rStyle w:val="Hipercze"/>
@@ -4225,7 +4225,7 @@
                 <w:noProof/>
                 <w:webHidden/>
               </w:rPr>
-              <w:instrText xml:space="preserve"> PAGEREF _Toc156461498 \h </w:instrText>
+              <w:instrText xml:space="preserve"> PAGEREF _Toc156473084 \h </w:instrText>
             </w:r>
             <w:r>
               <w:rPr>
@@ -4245,7 +4245,7 @@
                 <w:noProof/>
                 <w:webHidden/>
               </w:rPr>
-              <w:t>23</w:t>
+              <w:t>24</w:t>
             </w:r>
             <w:r>
               <w:rPr>
@@ -4270,7 +4270,7 @@
               <w14:ligatures w14:val="standardContextual"/>
             </w:rPr>
           </w:pPr>
-          <w:hyperlink w:anchor="_Toc156461499" w:history="1">
+          <w:hyperlink w:anchor="_Toc156473085" w:history="1">
             <w:r>
               <w:rPr>
                 <w:rStyle w:val="Hipercze"/>
@@ -4313,7 +4313,7 @@
                 <w:noProof/>
                 <w:webHidden/>
               </w:rPr>
-              <w:instrText xml:space="preserve"> PAGEREF _Toc156461499 \h </w:instrText>
+              <w:instrText xml:space="preserve"> PAGEREF _Toc156473085 \h </w:instrText>
             </w:r>
             <w:r>
               <w:rPr>
@@ -4333,7 +4333,7 @@
                 <w:noProof/>
                 <w:webHidden/>
               </w:rPr>
-              <w:t>25</w:t>
+              <w:t>26</w:t>
             </w:r>
             <w:r>
               <w:rPr>
@@ -4358,7 +4358,7 @@
               <w14:ligatures w14:val="standardContextual"/>
             </w:rPr>
           </w:pPr>
-          <w:hyperlink w:anchor="_Toc156461500" w:history="1">
+          <w:hyperlink w:anchor="_Toc156473086" w:history="1">
             <w:r>
               <w:rPr>
                 <w:rStyle w:val="Hipercze"/>
@@ -4401,7 +4401,7 @@
                 <w:noProof/>
                 <w:webHidden/>
               </w:rPr>
-              <w:instrText xml:space="preserve"> PAGEREF _Toc156461500 \h </w:instrText>
+              <w:instrText xml:space="preserve"> PAGEREF _Toc156473086 \h </w:instrText>
             </w:r>
             <w:r>
               <w:rPr>
@@ -4421,7 +4421,7 @@
                 <w:noProof/>
                 <w:webHidden/>
               </w:rPr>
-              <w:t>27</w:t>
+              <w:t>28</w:t>
             </w:r>
             <w:r>
               <w:rPr>
@@ -4446,7 +4446,7 @@
               <w14:ligatures w14:val="standardContextual"/>
             </w:rPr>
           </w:pPr>
-          <w:hyperlink w:anchor="_Toc156461501" w:history="1">
+          <w:hyperlink w:anchor="_Toc156473087" w:history="1">
             <w:r>
               <w:rPr>
                 <w:rStyle w:val="Hipercze"/>
@@ -4489,7 +4489,7 @@
                 <w:noProof/>
                 <w:webHidden/>
               </w:rPr>
-              <w:instrText xml:space="preserve"> PAGEREF _Toc156461501 \h </w:instrText>
+              <w:instrText xml:space="preserve"> PAGEREF _Toc156473087 \h </w:instrText>
             </w:r>
             <w:r>
               <w:rPr>
@@ -4509,7 +4509,7 @@
                 <w:noProof/>
                 <w:webHidden/>
               </w:rPr>
-              <w:t>30</w:t>
+              <w:t>31</w:t>
             </w:r>
             <w:r>
               <w:rPr>
@@ -4534,7 +4534,7 @@
               <w14:ligatures w14:val="standardContextual"/>
             </w:rPr>
           </w:pPr>
-          <w:hyperlink w:anchor="_Toc156461502" w:history="1">
+          <w:hyperlink w:anchor="_Toc156473088" w:history="1">
             <w:r>
               <w:rPr>
                 <w:rStyle w:val="Hipercze"/>
@@ -4577,7 +4577,7 @@
                 <w:noProof/>
                 <w:webHidden/>
               </w:rPr>
-              <w:instrText xml:space="preserve"> PAGEREF _Toc156461502 \h </w:instrText>
+              <w:instrText xml:space="preserve"> PAGEREF _Toc156473088 \h </w:instrText>
             </w:r>
             <w:r>
               <w:rPr>
@@ -4597,7 +4597,7 @@
                 <w:noProof/>
                 <w:webHidden/>
               </w:rPr>
-              <w:t>32</w:t>
+              <w:t>33</w:t>
             </w:r>
             <w:r>
               <w:rPr>
@@ -4622,7 +4622,7 @@
               <w14:ligatures w14:val="standardContextual"/>
             </w:rPr>
           </w:pPr>
-          <w:hyperlink w:anchor="_Toc156461503" w:history="1">
+          <w:hyperlink w:anchor="_Toc156473089" w:history="1">
             <w:r>
               <w:rPr>
                 <w:rStyle w:val="Hipercze"/>
@@ -4665,7 +4665,7 @@
                 <w:noProof/>
                 <w:webHidden/>
               </w:rPr>
-              <w:instrText xml:space="preserve"> PAGEREF _Toc156461503 \h </w:instrText>
+              <w:instrText xml:space="preserve"> PAGEREF _Toc156473089 \h </w:instrText>
             </w:r>
             <w:r>
               <w:rPr>
@@ -4685,7 +4685,7 @@
                 <w:noProof/>
                 <w:webHidden/>
               </w:rPr>
-              <w:t>33</w:t>
+              <w:t>34</w:t>
             </w:r>
             <w:r>
               <w:rPr>
@@ -4710,7 +4710,7 @@
               <w14:ligatures w14:val="standardContextual"/>
             </w:rPr>
           </w:pPr>
-          <w:hyperlink w:anchor="_Toc156461504" w:history="1">
+          <w:hyperlink w:anchor="_Toc156473090" w:history="1">
             <w:r>
               <w:rPr>
                 <w:rStyle w:val="Hipercze"/>
@@ -4753,7 +4753,7 @@
                 <w:noProof/>
                 <w:webHidden/>
               </w:rPr>
-              <w:instrText xml:space="preserve"> PAGEREF _Toc156461504 \h </w:instrText>
+              <w:instrText xml:space="preserve"> PAGEREF _Toc156473090 \h </w:instrText>
             </w:r>
             <w:r>
               <w:rPr>
@@ -4773,7 +4773,7 @@
                 <w:noProof/>
                 <w:webHidden/>
               </w:rPr>
-              <w:t>34</w:t>
+              <w:t>35</w:t>
             </w:r>
             <w:r>
               <w:rPr>
@@ -4814,7 +4814,7 @@
         <w:pStyle w:val="Nagwek1"/>
         <w:spacing w:line="276" w:lineRule="auto"/>
       </w:pPr>
-      <w:bookmarkStart w:id="1" w:name="_Toc156461454"/>
+      <w:bookmarkStart w:id="1" w:name="_Toc156473040"/>
       <w:r>
         <w:lastRenderedPageBreak/>
         <w:t xml:space="preserve">Opis ogólny </w:t>
@@ -4852,7 +4852,7 @@
         <w:pStyle w:val="Nagwek2"/>
         <w:spacing w:line="276" w:lineRule="auto"/>
       </w:pPr>
-      <w:bookmarkStart w:id="2" w:name="_Toc156461455"/>
+      <w:bookmarkStart w:id="2" w:name="_Toc156473041"/>
       <w:r>
         <w:t>Sformułowanie zadania</w:t>
       </w:r>
@@ -4863,7 +4863,7 @@
         <w:pStyle w:val="Nagwek3"/>
         <w:spacing w:line="276" w:lineRule="auto"/>
       </w:pPr>
-      <w:bookmarkStart w:id="3" w:name="_Toc156461456"/>
+      <w:bookmarkStart w:id="3" w:name="_Toc156473042"/>
       <w:r>
         <w:t>Treść Zadania</w:t>
       </w:r>
@@ -4889,7 +4889,7 @@
         <w:pStyle w:val="Nagwek3"/>
         <w:spacing w:line="276" w:lineRule="auto"/>
       </w:pPr>
-      <w:bookmarkStart w:id="4" w:name="_Toc156461457"/>
+      <w:bookmarkStart w:id="4" w:name="_Toc156473043"/>
       <w:r>
         <w:t>Interpretacja zadania</w:t>
       </w:r>
@@ -4923,7 +4923,7 @@
       <w:pPr>
         <w:pStyle w:val="Nagwek3"/>
       </w:pPr>
-      <w:bookmarkStart w:id="5" w:name="_Toc156461458"/>
+      <w:bookmarkStart w:id="5" w:name="_Toc156473044"/>
       <w:r>
         <w:t>Problematyka projektu</w:t>
       </w:r>
@@ -5042,7 +5042,7 @@
       <w:pPr>
         <w:pStyle w:val="Nagwek3"/>
       </w:pPr>
-      <w:bookmarkStart w:id="6" w:name="_Toc156461459"/>
+      <w:bookmarkStart w:id="6" w:name="_Toc156473045"/>
       <w:r>
         <w:lastRenderedPageBreak/>
         <w:t>Struktura Danych</w:t>
@@ -5155,7 +5155,7 @@
           <w:iCs w:val="0"/>
         </w:rPr>
       </w:pPr>
-      <w:bookmarkStart w:id="7" w:name="_Toc156461460"/>
+      <w:bookmarkStart w:id="7" w:name="_Toc156473046"/>
       <w:r>
         <w:rPr>
           <w:i w:val="0"/>
@@ -5246,7 +5246,7 @@
         <w:pStyle w:val="Nagwek2"/>
         <w:spacing w:line="276" w:lineRule="auto"/>
       </w:pPr>
-      <w:bookmarkStart w:id="8" w:name="_Toc156461461"/>
+      <w:bookmarkStart w:id="8" w:name="_Toc156473047"/>
       <w:r>
         <w:t>Zadania realizowane przez HiveHub</w:t>
       </w:r>
@@ -5309,7 +5309,7 @@
         <w:pStyle w:val="Nagwek1"/>
         <w:spacing w:line="276" w:lineRule="auto"/>
       </w:pPr>
-      <w:bookmarkStart w:id="9" w:name="_Toc156461462"/>
+      <w:bookmarkStart w:id="9" w:name="_Toc156473048"/>
       <w:r>
         <w:lastRenderedPageBreak/>
         <w:t>Schematy blokowe</w:t>
@@ -5326,24 +5326,24 @@
           <w:noProof/>
         </w:rPr>
       </w:pPr>
-      <w:bookmarkStart w:id="10" w:name="_Toc156461463"/>
+      <w:bookmarkStart w:id="10" w:name="_Toc156473049"/>
       <w:r>
         <w:rPr>
           <w:noProof/>
         </w:rPr>
         <w:drawing>
-          <wp:anchor distT="0" distB="0" distL="114300" distR="114300" simplePos="0" relativeHeight="251660288" behindDoc="0" locked="0" layoutInCell="1" allowOverlap="1" wp14:anchorId="5992181E" wp14:editId="4D50AFEC">
+          <wp:anchor distT="0" distB="0" distL="114300" distR="114300" simplePos="0" relativeHeight="251660288" behindDoc="0" locked="0" layoutInCell="1" allowOverlap="1" wp14:anchorId="5992181E" wp14:editId="120B75D4">
             <wp:simplePos x="0" y="0"/>
             <wp:positionH relativeFrom="margin">
-              <wp:posOffset>-307826</wp:posOffset>
+              <wp:posOffset>-292735</wp:posOffset>
             </wp:positionH>
             <wp:positionV relativeFrom="margin">
-              <wp:posOffset>796215</wp:posOffset>
+              <wp:posOffset>1732915</wp:posOffset>
             </wp:positionV>
-            <wp:extent cx="7068185" cy="8704580"/>
-            <wp:effectExtent l="0" t="0" r="0" b="1270"/>
+            <wp:extent cx="7068185" cy="6114415"/>
+            <wp:effectExtent l="0" t="0" r="0" b="635"/>
             <wp:wrapSquare wrapText="bothSides"/>
-            <wp:docPr id="1326165280" name="Obraz 7" descr="Obraz zawierający diagram, tekst, szkic, Rysunek techniczny&#10;&#10;Opis wygenerowany automatycznie"/>
+            <wp:docPr id="1326165280" name="Obraz 7"/>
             <wp:cNvGraphicFramePr>
               <a:graphicFrameLocks xmlns:a="http://schemas.openxmlformats.org/drawingml/2006/main" noChangeAspect="1"/>
             </wp:cNvGraphicFramePr>
@@ -5351,7 +5351,7 @@
               <a:graphicData uri="http://schemas.openxmlformats.org/drawingml/2006/picture">
                 <pic:pic xmlns:pic="http://schemas.openxmlformats.org/drawingml/2006/picture">
                   <pic:nvPicPr>
-                    <pic:cNvPr id="1326165280" name="Obraz 7" descr="Obraz zawierający diagram, tekst, szkic, Rysunek techniczny&#10;&#10;Opis wygenerowany automatycznie"/>
+                    <pic:cNvPr id="1326165280" name="Obraz 7"/>
                     <pic:cNvPicPr/>
                   </pic:nvPicPr>
                   <pic:blipFill>
@@ -5369,7 +5369,7 @@
                   <pic:spPr>
                     <a:xfrm>
                       <a:off x="0" y="0"/>
-                      <a:ext cx="7068185" cy="8704580"/>
+                      <a:ext cx="7068185" cy="6114415"/>
                     </a:xfrm>
                     <a:prstGeom prst="rect">
                       <a:avLst/>
@@ -5412,23 +5412,23 @@
         <w:pStyle w:val="Nagwek2"/>
         <w:spacing w:line="276" w:lineRule="auto"/>
       </w:pPr>
-      <w:bookmarkStart w:id="11" w:name="_Toc156461464"/>
+      <w:bookmarkStart w:id="11" w:name="_Toc156473050"/>
       <w:r>
         <w:rPr>
           <w:noProof/>
         </w:rPr>
         <w:lastRenderedPageBreak/>
         <w:drawing>
-          <wp:anchor distT="0" distB="0" distL="114300" distR="114300" simplePos="0" relativeHeight="251659264" behindDoc="0" locked="0" layoutInCell="1" allowOverlap="1" wp14:anchorId="5BD79923" wp14:editId="7173FCCF">
+          <wp:anchor distT="0" distB="0" distL="114300" distR="114300" simplePos="0" relativeHeight="251659264" behindDoc="0" locked="0" layoutInCell="1" allowOverlap="1" wp14:anchorId="5BD79923" wp14:editId="61DFF652">
             <wp:simplePos x="0" y="0"/>
             <wp:positionH relativeFrom="margin">
-              <wp:posOffset>-74295</wp:posOffset>
+              <wp:posOffset>124778</wp:posOffset>
             </wp:positionH>
             <wp:positionV relativeFrom="margin">
-              <wp:posOffset>572135</wp:posOffset>
+              <wp:posOffset>715010</wp:posOffset>
             </wp:positionV>
-            <wp:extent cx="6471920" cy="8996680"/>
-            <wp:effectExtent l="0" t="0" r="5080" b="0"/>
+            <wp:extent cx="6046470" cy="8704580"/>
+            <wp:effectExtent l="0" t="0" r="0" b="1270"/>
             <wp:wrapSquare wrapText="bothSides"/>
             <wp:docPr id="1791883692" name="Obraz 3"/>
             <wp:cNvGraphicFramePr>
@@ -5456,7 +5456,7 @@
                   <pic:spPr>
                     <a:xfrm>
                       <a:off x="0" y="0"/>
-                      <a:ext cx="6471920" cy="8996680"/>
+                      <a:ext cx="6046470" cy="8704580"/>
                     </a:xfrm>
                     <a:prstGeom prst="rect">
                       <a:avLst/>
@@ -5488,7 +5488,7 @@
         <w:pStyle w:val="Nagwek2"/>
         <w:ind w:left="1284"/>
       </w:pPr>
-      <w:bookmarkStart w:id="12" w:name="_Toc156461465"/>
+      <w:bookmarkStart w:id="12" w:name="_Toc156473051"/>
       <w:r>
         <w:lastRenderedPageBreak/>
         <w:t>Wykorzystane oprogramowanie do tworzenia schematów blokowych i dodatkowe informacje</w:t>
@@ -5500,7 +5500,7 @@
         <w:pStyle w:val="Nagwek3"/>
         <w:ind w:left="1428"/>
       </w:pPr>
-      <w:bookmarkStart w:id="13" w:name="_Toc156461466"/>
+      <w:bookmarkStart w:id="13" w:name="_Toc156473052"/>
       <w:r>
         <w:t>Oprogramowanie</w:t>
       </w:r>
@@ -5541,7 +5541,7 @@
           <w:rFonts w:eastAsiaTheme="minorEastAsia"/>
         </w:rPr>
       </w:pPr>
-      <w:bookmarkStart w:id="14" w:name="_Toc156461467"/>
+      <w:bookmarkStart w:id="14" w:name="_Toc156473053"/>
       <w:r>
         <w:rPr>
           <w:rFonts w:eastAsiaTheme="minorEastAsia"/>
@@ -5576,7 +5576,7 @@
         <w:pStyle w:val="Nagwek1"/>
         <w:spacing w:line="276" w:lineRule="auto"/>
       </w:pPr>
-      <w:bookmarkStart w:id="15" w:name="_Toc156461468"/>
+      <w:bookmarkStart w:id="15" w:name="_Toc156473054"/>
       <w:r>
         <w:lastRenderedPageBreak/>
         <w:t>Schemat plików</w:t>
@@ -5643,7 +5643,7 @@
         <w:pStyle w:val="Nagwek2"/>
         <w:spacing w:line="276" w:lineRule="auto"/>
       </w:pPr>
-      <w:bookmarkStart w:id="16" w:name="_Toc156461469"/>
+      <w:bookmarkStart w:id="16" w:name="_Toc156473055"/>
       <w:r>
         <w:lastRenderedPageBreak/>
         <w:t>Opis struktury katalogów</w:t>
@@ -5655,7 +5655,7 @@
         <w:pStyle w:val="Nagwek3"/>
         <w:spacing w:line="276" w:lineRule="auto"/>
       </w:pPr>
-      <w:bookmarkStart w:id="17" w:name="_Toc156461470"/>
+      <w:bookmarkStart w:id="17" w:name="_Toc156473056"/>
       <w:r>
         <w:t>App</w:t>
       </w:r>
@@ -5705,7 +5705,7 @@
         <w:pStyle w:val="Nagwek3"/>
         <w:spacing w:line="276" w:lineRule="auto"/>
       </w:pPr>
-      <w:bookmarkStart w:id="18" w:name="_Toc156461471"/>
+      <w:bookmarkStart w:id="18" w:name="_Toc156473057"/>
       <w:r>
         <w:t>App/HiveHub</w:t>
       </w:r>
@@ -5807,7 +5807,7 @@
         <w:pStyle w:val="Nagwek4"/>
         <w:spacing w:line="276" w:lineRule="auto"/>
       </w:pPr>
-      <w:bookmarkStart w:id="19" w:name="_Toc156461472"/>
+      <w:bookmarkStart w:id="19" w:name="_Toc156473058"/>
       <w:r>
         <w:t>Config: Katalog zawierający pliki związane z konfiguracją aplikacji.</w:t>
       </w:r>
@@ -5883,7 +5883,7 @@
         <w:pStyle w:val="Nagwek4"/>
         <w:spacing w:line="276" w:lineRule="auto"/>
       </w:pPr>
-      <w:bookmarkStart w:id="20" w:name="_Toc156461473"/>
+      <w:bookmarkStart w:id="20" w:name="_Toc156473059"/>
       <w:r>
         <w:t>Database: Katalog zawierający pliki związane z obsługą bazy danych.</w:t>
       </w:r>
@@ -5946,7 +5946,7 @@
         <w:pStyle w:val="Nagwek4"/>
         <w:spacing w:line="276" w:lineRule="auto"/>
       </w:pPr>
-      <w:bookmarkStart w:id="21" w:name="_Toc156461474"/>
+      <w:bookmarkStart w:id="21" w:name="_Toc156473060"/>
       <w:r>
         <w:t>Methods: Katalog zawierający pliki związane z funkcjami i metodami aplikacji.</w:t>
       </w:r>
@@ -6035,7 +6035,7 @@
         <w:pStyle w:val="Nagwek4"/>
         <w:spacing w:line="276" w:lineRule="auto"/>
       </w:pPr>
-      <w:bookmarkStart w:id="22" w:name="_Toc156461475"/>
+      <w:bookmarkStart w:id="22" w:name="_Toc156473061"/>
       <w:r>
         <w:t>GUI_Features: Katalog z funkcjami interfejsu graficznego.</w:t>
       </w:r>
@@ -6098,7 +6098,7 @@
         <w:pStyle w:val="Nagwek4"/>
         <w:spacing w:line="276" w:lineRule="auto"/>
       </w:pPr>
-      <w:bookmarkStart w:id="23" w:name="_Toc156461476"/>
+      <w:bookmarkStart w:id="23" w:name="_Toc156473062"/>
       <w:r>
         <w:t>User_Display_Features: Katalog z funkcjami wyświetlania użytkowników.</w:t>
       </w:r>
@@ -6162,7 +6162,7 @@
         <w:pStyle w:val="Nagwek3"/>
         <w:spacing w:line="276" w:lineRule="auto"/>
       </w:pPr>
-      <w:bookmarkStart w:id="24" w:name="_Toc156461477"/>
+      <w:bookmarkStart w:id="24" w:name="_Toc156473063"/>
       <w:r>
         <w:t>Doc</w:t>
       </w:r>
@@ -6199,7 +6199,7 @@
         <w:pStyle w:val="Nagwek2"/>
         <w:spacing w:line="276" w:lineRule="auto"/>
       </w:pPr>
-      <w:bookmarkStart w:id="25" w:name="_Toc156461478"/>
+      <w:bookmarkStart w:id="25" w:name="_Toc156473064"/>
       <w:r>
         <w:t>Platforma i Wymagania Systemowe</w:t>
       </w:r>
@@ -6210,7 +6210,7 @@
         <w:pStyle w:val="Nagwek3"/>
         <w:spacing w:line="276" w:lineRule="auto"/>
       </w:pPr>
-      <w:bookmarkStart w:id="26" w:name="_Toc156461479"/>
+      <w:bookmarkStart w:id="26" w:name="_Toc156473065"/>
       <w:r>
         <w:t>Język i Narzędzia</w:t>
       </w:r>
@@ -6229,7 +6229,7 @@
         <w:pStyle w:val="Nagwek3"/>
         <w:spacing w:line="276" w:lineRule="auto"/>
       </w:pPr>
-      <w:bookmarkStart w:id="27" w:name="_Toc156461480"/>
+      <w:bookmarkStart w:id="27" w:name="_Toc156473066"/>
       <w:r>
         <w:t>System Operacyjny</w:t>
       </w:r>
@@ -6269,7 +6269,7 @@
         <w:pStyle w:val="Nagwek3"/>
         <w:spacing w:line="276" w:lineRule="auto"/>
       </w:pPr>
-      <w:bookmarkStart w:id="28" w:name="_Toc156461481"/>
+      <w:bookmarkStart w:id="28" w:name="_Toc156473067"/>
       <w:r>
         <w:t>Wymagania Sprzętowe</w:t>
       </w:r>
@@ -6319,7 +6319,7 @@
         <w:pStyle w:val="Nagwek3"/>
         <w:spacing w:line="276" w:lineRule="auto"/>
       </w:pPr>
-      <w:bookmarkStart w:id="29" w:name="_Toc156461482"/>
+      <w:bookmarkStart w:id="29" w:name="_Toc156473068"/>
       <w:r>
         <w:t>Zalecenia</w:t>
       </w:r>
@@ -6356,7 +6356,7 @@
         <w:pStyle w:val="Nagwek2"/>
         <w:spacing w:line="276" w:lineRule="auto"/>
       </w:pPr>
-      <w:bookmarkStart w:id="30" w:name="_Toc156461483"/>
+      <w:bookmarkStart w:id="30" w:name="_Toc156473069"/>
       <w:r>
         <w:t xml:space="preserve">Możliwe zastosowanie </w:t>
       </w:r>
@@ -6511,7 +6511,7 @@
         <w:pStyle w:val="Nagwek1"/>
         <w:spacing w:line="276" w:lineRule="auto"/>
       </w:pPr>
-      <w:bookmarkStart w:id="31" w:name="_Toc156461484"/>
+      <w:bookmarkStart w:id="31" w:name="_Toc156473070"/>
       <w:r>
         <w:lastRenderedPageBreak/>
         <w:t>Instrukcje Instalacji HiveHub</w:t>
@@ -6532,7 +6532,7 @@
         <w:pStyle w:val="Nagwek2"/>
         <w:spacing w:line="276" w:lineRule="auto"/>
       </w:pPr>
-      <w:bookmarkStart w:id="32" w:name="_Toc156461485"/>
+      <w:bookmarkStart w:id="32" w:name="_Toc156473071"/>
       <w:r>
         <w:t xml:space="preserve">Wymagania </w:t>
       </w:r>
@@ -6671,7 +6671,7 @@
         <w:pStyle w:val="Nagwek2"/>
         <w:spacing w:line="276" w:lineRule="auto"/>
       </w:pPr>
-      <w:bookmarkStart w:id="33" w:name="_Toc156461486"/>
+      <w:bookmarkStart w:id="33" w:name="_Toc156473072"/>
       <w:r>
         <w:t>Kroki Instalacji:</w:t>
       </w:r>
@@ -6682,7 +6682,7 @@
         <w:pStyle w:val="Nagwek3"/>
         <w:spacing w:line="276" w:lineRule="auto"/>
       </w:pPr>
-      <w:bookmarkStart w:id="34" w:name="_Toc156461487"/>
+      <w:bookmarkStart w:id="34" w:name="_Toc156473073"/>
       <w:r>
         <w:t>Pobranie Kodu Źródłowego:</w:t>
       </w:r>
@@ -6721,7 +6721,7 @@
         <w:pStyle w:val="Nagwek3"/>
         <w:spacing w:line="276" w:lineRule="auto"/>
       </w:pPr>
-      <w:bookmarkStart w:id="35" w:name="_Toc156461488"/>
+      <w:bookmarkStart w:id="35" w:name="_Toc156473074"/>
       <w:r>
         <w:t>Przygotowanie Środowiska:</w:t>
       </w:r>
@@ -6834,7 +6834,7 @@
         <w:pStyle w:val="Nagwek3"/>
         <w:spacing w:line="276" w:lineRule="auto"/>
       </w:pPr>
-      <w:bookmarkStart w:id="36" w:name="_Toc156461489"/>
+      <w:bookmarkStart w:id="36" w:name="_Toc156473075"/>
       <w:r>
         <w:lastRenderedPageBreak/>
         <w:t>Kompilacja za pomocą CMake:</w:t>
@@ -6923,7 +6923,7 @@
         <w:pStyle w:val="Nagwek3"/>
         <w:spacing w:line="276" w:lineRule="auto"/>
       </w:pPr>
-      <w:bookmarkStart w:id="37" w:name="_Toc156461490"/>
+      <w:bookmarkStart w:id="37" w:name="_Toc156473076"/>
       <w:r>
         <w:t>Uruchomienie Aplikacji:</w:t>
       </w:r>
@@ -6947,7 +6947,7 @@
         <w:pStyle w:val="Nagwek3"/>
         <w:spacing w:line="276" w:lineRule="auto"/>
       </w:pPr>
-      <w:bookmarkStart w:id="38" w:name="_Toc156461491"/>
+      <w:bookmarkStart w:id="38" w:name="_Toc156473077"/>
       <w:r>
         <w:t>Uruchomienie Aplikacji w Konsoli:</w:t>
       </w:r>
@@ -6984,7 +6984,7 @@
         <w:pStyle w:val="Nagwek3"/>
         <w:spacing w:line="276" w:lineRule="auto"/>
       </w:pPr>
-      <w:bookmarkStart w:id="39" w:name="_Toc156461492"/>
+      <w:bookmarkStart w:id="39" w:name="_Toc156473078"/>
       <w:r>
         <w:t>Finalizacja instalacji</w:t>
       </w:r>
@@ -7064,7 +7064,7 @@
       <w:pPr>
         <w:pStyle w:val="Nagwek1"/>
       </w:pPr>
-      <w:bookmarkStart w:id="40" w:name="_Toc156461493"/>
+      <w:bookmarkStart w:id="40" w:name="_Toc156473079"/>
       <w:r>
         <w:t>Przykłady działania oprogramowania</w:t>
       </w:r>
@@ -7074,7 +7074,7 @@
       <w:pPr>
         <w:pStyle w:val="Nagwek2"/>
       </w:pPr>
-      <w:bookmarkStart w:id="41" w:name="_Toc156461494"/>
+      <w:bookmarkStart w:id="41" w:name="_Toc156473080"/>
       <w:r>
         <w:t>Pierwsze uruchomienie aplikacji</w:t>
       </w:r>
@@ -7258,7 +7258,7 @@
       <w:pPr>
         <w:pStyle w:val="Nagwek2"/>
       </w:pPr>
-      <w:bookmarkStart w:id="42" w:name="_Toc156461495"/>
+      <w:bookmarkStart w:id="42" w:name="_Toc156473081"/>
       <w:r>
         <w:lastRenderedPageBreak/>
         <w:t>Dodawanie nowego użytkownika</w:t>
@@ -7268,14 +7268,11 @@
     <w:p/>
     <w:p>
       <w:r>
-        <w:rPr>
-          <w:noProof/>
-        </w:rPr>
         <w:drawing>
-          <wp:inline distT="0" distB="0" distL="0" distR="0" wp14:anchorId="055F6661" wp14:editId="3ED57FE7">
-            <wp:extent cx="5760720" cy="3244850"/>
-            <wp:effectExtent l="0" t="0" r="0" b="0"/>
-            <wp:docPr id="267330673" name="Obraz 1" descr="Obraz zawierający tekst, zrzut ekranu&#10;&#10;Opis wygenerowany automatycznie"/>
+          <wp:inline distT="0" distB="0" distL="0" distR="0" wp14:anchorId="39B9ECFF" wp14:editId="6F720B3B">
+            <wp:extent cx="5750070" cy="3238500"/>
+            <wp:effectExtent l="0" t="0" r="3175" b="0"/>
+            <wp:docPr id="1401260706" name="Obraz 1" descr="Obraz zawierający tekst, zrzut ekranu&#10;&#10;Opis wygenerowany automatycznie"/>
             <wp:cNvGraphicFramePr>
               <a:graphicFrameLocks xmlns:a="http://schemas.openxmlformats.org/drawingml/2006/main" noChangeAspect="1"/>
             </wp:cNvGraphicFramePr>
@@ -7283,7 +7280,7 @@
               <a:graphicData uri="http://schemas.openxmlformats.org/drawingml/2006/picture">
                 <pic:pic xmlns:pic="http://schemas.openxmlformats.org/drawingml/2006/picture">
                   <pic:nvPicPr>
-                    <pic:cNvPr id="267330673" name="Obraz 1" descr="Obraz zawierający tekst, zrzut ekranu&#10;&#10;Opis wygenerowany automatycznie"/>
+                    <pic:cNvPr id="1401260706" name="Obraz 1" descr="Obraz zawierający tekst, zrzut ekranu&#10;&#10;Opis wygenerowany automatycznie"/>
                     <pic:cNvPicPr/>
                   </pic:nvPicPr>
                   <pic:blipFill>
@@ -7295,7 +7292,7 @@
                   <pic:spPr>
                     <a:xfrm>
                       <a:off x="0" y="0"/>
-                      <a:ext cx="5760720" cy="3244850"/>
+                      <a:ext cx="5758292" cy="3243131"/>
                     </a:xfrm>
                     <a:prstGeom prst="rect">
                       <a:avLst/>
@@ -7400,15 +7397,12 @@
     </w:p>
     <w:p>
       <w:r>
-        <w:rPr>
-          <w:noProof/>
-        </w:rPr>
         <w:lastRenderedPageBreak/>
         <w:drawing>
-          <wp:inline distT="0" distB="0" distL="0" distR="0" wp14:anchorId="27619C3D" wp14:editId="753CC96E">
-            <wp:extent cx="5760720" cy="3244850"/>
-            <wp:effectExtent l="0" t="0" r="0" b="0"/>
-            <wp:docPr id="596743377" name="Obraz 1" descr="Obraz zawierający tekst, zrzut ekranu&#10;&#10;Opis wygenerowany automatycznie"/>
+          <wp:inline distT="0" distB="0" distL="0" distR="0" wp14:anchorId="3486A733" wp14:editId="1D6EA91B">
+            <wp:extent cx="5730887" cy="3227696"/>
+            <wp:effectExtent l="0" t="0" r="3175" b="0"/>
+            <wp:docPr id="1358985945" name="Obraz 1" descr="Obraz zawierający tekst, zrzut ekranu, oprogramowanie&#10;&#10;Opis wygenerowany automatycznie"/>
             <wp:cNvGraphicFramePr>
               <a:graphicFrameLocks xmlns:a="http://schemas.openxmlformats.org/drawingml/2006/main" noChangeAspect="1"/>
             </wp:cNvGraphicFramePr>
@@ -7416,7 +7410,7 @@
               <a:graphicData uri="http://schemas.openxmlformats.org/drawingml/2006/picture">
                 <pic:pic xmlns:pic="http://schemas.openxmlformats.org/drawingml/2006/picture">
                   <pic:nvPicPr>
-                    <pic:cNvPr id="596743377" name="Obraz 1" descr="Obraz zawierający tekst, zrzut ekranu&#10;&#10;Opis wygenerowany automatycznie"/>
+                    <pic:cNvPr id="1358985945" name="Obraz 1" descr="Obraz zawierający tekst, zrzut ekranu, oprogramowanie&#10;&#10;Opis wygenerowany automatycznie"/>
                     <pic:cNvPicPr/>
                   </pic:nvPicPr>
                   <pic:blipFill>
@@ -7428,7 +7422,86 @@
                   <pic:spPr>
                     <a:xfrm>
                       <a:off x="0" y="0"/>
-                      <a:ext cx="5760720" cy="3244850"/>
+                      <a:ext cx="5740338" cy="3233019"/>
+                    </a:xfrm>
+                    <a:prstGeom prst="rect">
+                      <a:avLst/>
+                    </a:prstGeom>
+                  </pic:spPr>
+                </pic:pic>
+              </a:graphicData>
+            </a:graphic>
+          </wp:inline>
+        </w:drawing>
+      </w:r>
+    </w:p>
+    <w:p>
+      <w:r>
+        <w:drawing>
+          <wp:inline distT="0" distB="0" distL="0" distR="0" wp14:anchorId="1502202B" wp14:editId="71085258">
+            <wp:extent cx="5738883" cy="3232199"/>
+            <wp:effectExtent l="0" t="0" r="0" b="6350"/>
+            <wp:docPr id="1150742985" name="Obraz 1"/>
+            <wp:cNvGraphicFramePr>
+              <a:graphicFrameLocks xmlns:a="http://schemas.openxmlformats.org/drawingml/2006/main" noChangeAspect="1"/>
+            </wp:cNvGraphicFramePr>
+            <a:graphic xmlns:a="http://schemas.openxmlformats.org/drawingml/2006/main">
+              <a:graphicData uri="http://schemas.openxmlformats.org/drawingml/2006/picture">
+                <pic:pic xmlns:pic="http://schemas.openxmlformats.org/drawingml/2006/picture">
+                  <pic:nvPicPr>
+                    <pic:cNvPr id="1150742985" name=""/>
+                    <pic:cNvPicPr/>
+                  </pic:nvPicPr>
+                  <pic:blipFill>
+                    <a:blip r:embed="rId23"/>
+                    <a:stretch>
+                      <a:fillRect/>
+                    </a:stretch>
+                  </pic:blipFill>
+                  <pic:spPr>
+                    <a:xfrm>
+                      <a:off x="0" y="0"/>
+                      <a:ext cx="5745667" cy="3236020"/>
+                    </a:xfrm>
+                    <a:prstGeom prst="rect">
+                      <a:avLst/>
+                    </a:prstGeom>
+                  </pic:spPr>
+                </pic:pic>
+              </a:graphicData>
+            </a:graphic>
+          </wp:inline>
+        </w:drawing>
+      </w:r>
+    </w:p>
+    <w:p>
+      <w:r>
+        <w:lastRenderedPageBreak/>
+        <w:drawing>
+          <wp:inline distT="0" distB="0" distL="0" distR="0" wp14:anchorId="68886143" wp14:editId="6D98C298">
+            <wp:extent cx="5755120" cy="3241344"/>
+            <wp:effectExtent l="0" t="0" r="0" b="0"/>
+            <wp:docPr id="126491222" name="Obraz 1"/>
+            <wp:cNvGraphicFramePr>
+              <a:graphicFrameLocks xmlns:a="http://schemas.openxmlformats.org/drawingml/2006/main" noChangeAspect="1"/>
+            </wp:cNvGraphicFramePr>
+            <a:graphic xmlns:a="http://schemas.openxmlformats.org/drawingml/2006/main">
+              <a:graphicData uri="http://schemas.openxmlformats.org/drawingml/2006/picture">
+                <pic:pic xmlns:pic="http://schemas.openxmlformats.org/drawingml/2006/picture">
+                  <pic:nvPicPr>
+                    <pic:cNvPr id="126491222" name=""/>
+                    <pic:cNvPicPr/>
+                  </pic:nvPicPr>
+                  <pic:blipFill>
+                    <a:blip r:embed="rId24"/>
+                    <a:stretch>
+                      <a:fillRect/>
+                    </a:stretch>
+                  </pic:blipFill>
+                  <pic:spPr>
+                    <a:xfrm>
+                      <a:off x="0" y="0"/>
+                      <a:ext cx="5767090" cy="3248086"/>
                     </a:xfrm>
                     <a:prstGeom prst="rect">
                       <a:avLst/>
@@ -7459,101 +7532,6 @@
                 <pic:pic xmlns:pic="http://schemas.openxmlformats.org/drawingml/2006/picture">
                   <pic:nvPicPr>
                     <pic:cNvPr id="288847917" name="Obraz 1" descr="Obraz zawierający tekst, zrzut ekranu&#10;&#10;Opis wygenerowany automatycznie"/>
-                    <pic:cNvPicPr/>
-                  </pic:nvPicPr>
-                  <pic:blipFill>
-                    <a:blip r:embed="rId23"/>
-                    <a:stretch>
-                      <a:fillRect/>
-                    </a:stretch>
-                  </pic:blipFill>
-                  <pic:spPr>
-                    <a:xfrm>
-                      <a:off x="0" y="0"/>
-                      <a:ext cx="5760720" cy="3244850"/>
-                    </a:xfrm>
-                    <a:prstGeom prst="rect">
-                      <a:avLst/>
-                    </a:prstGeom>
-                  </pic:spPr>
-                </pic:pic>
-              </a:graphicData>
-            </a:graphic>
-          </wp:inline>
-        </w:drawing>
-      </w:r>
-    </w:p>
-    <w:p>
-      <w:pPr>
-        <w:pStyle w:val="Nagwek2"/>
-      </w:pPr>
-      <w:bookmarkStart w:id="43" w:name="_Toc156461496"/>
-      <w:r>
-        <w:lastRenderedPageBreak/>
-        <w:t>Edycja danych – zmiana imienia</w:t>
-      </w:r>
-      <w:bookmarkEnd w:id="43"/>
-    </w:p>
-    <w:p>
-      <w:r>
-        <w:rPr>
-          <w:noProof/>
-        </w:rPr>
-        <w:drawing>
-          <wp:inline distT="0" distB="0" distL="0" distR="0" wp14:anchorId="334EB77E" wp14:editId="36FB8806">
-            <wp:extent cx="5760720" cy="3244850"/>
-            <wp:effectExtent l="0" t="0" r="0" b="0"/>
-            <wp:docPr id="1010693699" name="Obraz 1" descr="Obraz zawierający tekst, zrzut ekranu&#10;&#10;Opis wygenerowany automatycznie"/>
-            <wp:cNvGraphicFramePr>
-              <a:graphicFrameLocks xmlns:a="http://schemas.openxmlformats.org/drawingml/2006/main" noChangeAspect="1"/>
-            </wp:cNvGraphicFramePr>
-            <a:graphic xmlns:a="http://schemas.openxmlformats.org/drawingml/2006/main">
-              <a:graphicData uri="http://schemas.openxmlformats.org/drawingml/2006/picture">
-                <pic:pic xmlns:pic="http://schemas.openxmlformats.org/drawingml/2006/picture">
-                  <pic:nvPicPr>
-                    <pic:cNvPr id="1010693699" name="Obraz 1" descr="Obraz zawierający tekst, zrzut ekranu&#10;&#10;Opis wygenerowany automatycznie"/>
-                    <pic:cNvPicPr/>
-                  </pic:nvPicPr>
-                  <pic:blipFill>
-                    <a:blip r:embed="rId24"/>
-                    <a:stretch>
-                      <a:fillRect/>
-                    </a:stretch>
-                  </pic:blipFill>
-                  <pic:spPr>
-                    <a:xfrm>
-                      <a:off x="0" y="0"/>
-                      <a:ext cx="5760720" cy="3244850"/>
-                    </a:xfrm>
-                    <a:prstGeom prst="rect">
-                      <a:avLst/>
-                    </a:prstGeom>
-                  </pic:spPr>
-                </pic:pic>
-              </a:graphicData>
-            </a:graphic>
-          </wp:inline>
-        </w:drawing>
-      </w:r>
-    </w:p>
-    <w:p>
-      <w:r>
-        <w:rPr>
-          <w:noProof/>
-        </w:rPr>
-        <w:drawing>
-          <wp:inline distT="0" distB="0" distL="0" distR="0" wp14:anchorId="359ACAC7" wp14:editId="5E060075">
-            <wp:extent cx="5760720" cy="3244850"/>
-            <wp:effectExtent l="0" t="0" r="0" b="0"/>
-            <wp:docPr id="659639653" name="Obraz 1" descr="Obraz zawierający tekst, zrzut ekranu&#10;&#10;Opis wygenerowany automatycznie"/>
-            <wp:cNvGraphicFramePr>
-              <a:graphicFrameLocks xmlns:a="http://schemas.openxmlformats.org/drawingml/2006/main" noChangeAspect="1"/>
-            </wp:cNvGraphicFramePr>
-            <a:graphic xmlns:a="http://schemas.openxmlformats.org/drawingml/2006/main">
-              <a:graphicData uri="http://schemas.openxmlformats.org/drawingml/2006/picture">
-                <pic:pic xmlns:pic="http://schemas.openxmlformats.org/drawingml/2006/picture">
-                  <pic:nvPicPr>
-                    <pic:cNvPr id="659639653" name="Obraz 1" descr="Obraz zawierający tekst, zrzut ekranu&#10;&#10;Opis wygenerowany automatycznie"/>
                     <pic:cNvPicPr/>
                   </pic:nvPicPr>
                   <pic:blipFill>
@@ -7579,16 +7557,26 @@
       </w:r>
     </w:p>
     <w:p>
+      <w:pPr>
+        <w:pStyle w:val="Nagwek2"/>
+      </w:pPr>
+      <w:bookmarkStart w:id="43" w:name="_Toc156473082"/>
+      <w:r>
+        <w:lastRenderedPageBreak/>
+        <w:t>Edycja danych – zmiana imienia</w:t>
+      </w:r>
+      <w:bookmarkEnd w:id="43"/>
+    </w:p>
+    <w:p>
       <w:r>
         <w:rPr>
           <w:noProof/>
         </w:rPr>
-        <w:lastRenderedPageBreak/>
         <w:drawing>
-          <wp:inline distT="0" distB="0" distL="0" distR="0" wp14:anchorId="6869A622" wp14:editId="442FD270">
+          <wp:inline distT="0" distB="0" distL="0" distR="0" wp14:anchorId="334EB77E" wp14:editId="36FB8806">
             <wp:extent cx="5760720" cy="3244850"/>
             <wp:effectExtent l="0" t="0" r="0" b="0"/>
-            <wp:docPr id="924473121" name="Obraz 1" descr="Obraz zawierający tekst, zrzut ekranu&#10;&#10;Opis wygenerowany automatycznie"/>
+            <wp:docPr id="1010693699" name="Obraz 1" descr="Obraz zawierający tekst, zrzut ekranu&#10;&#10;Opis wygenerowany automatycznie"/>
             <wp:cNvGraphicFramePr>
               <a:graphicFrameLocks xmlns:a="http://schemas.openxmlformats.org/drawingml/2006/main" noChangeAspect="1"/>
             </wp:cNvGraphicFramePr>
@@ -7596,7 +7584,7 @@
               <a:graphicData uri="http://schemas.openxmlformats.org/drawingml/2006/picture">
                 <pic:pic xmlns:pic="http://schemas.openxmlformats.org/drawingml/2006/picture">
                   <pic:nvPicPr>
-                    <pic:cNvPr id="924473121" name="Obraz 1" descr="Obraz zawierający tekst, zrzut ekranu&#10;&#10;Opis wygenerowany automatycznie"/>
+                    <pic:cNvPr id="1010693699" name="Obraz 1" descr="Obraz zawierający tekst, zrzut ekranu&#10;&#10;Opis wygenerowany automatycznie"/>
                     <pic:cNvPicPr/>
                   </pic:nvPicPr>
                   <pic:blipFill>
@@ -7627,10 +7615,10 @@
           <w:noProof/>
         </w:rPr>
         <w:drawing>
-          <wp:inline distT="0" distB="0" distL="0" distR="0" wp14:anchorId="691D70A1" wp14:editId="29B46E78">
+          <wp:inline distT="0" distB="0" distL="0" distR="0" wp14:anchorId="359ACAC7" wp14:editId="5E060075">
             <wp:extent cx="5760720" cy="3244850"/>
             <wp:effectExtent l="0" t="0" r="0" b="0"/>
-            <wp:docPr id="364908136" name="Obraz 1" descr="Obraz zawierający tekst, zrzut ekranu&#10;&#10;Opis wygenerowany automatycznie"/>
+            <wp:docPr id="659639653" name="Obraz 1" descr="Obraz zawierający tekst, zrzut ekranu&#10;&#10;Opis wygenerowany automatycznie"/>
             <wp:cNvGraphicFramePr>
               <a:graphicFrameLocks xmlns:a="http://schemas.openxmlformats.org/drawingml/2006/main" noChangeAspect="1"/>
             </wp:cNvGraphicFramePr>
@@ -7638,7 +7626,7 @@
               <a:graphicData uri="http://schemas.openxmlformats.org/drawingml/2006/picture">
                 <pic:pic xmlns:pic="http://schemas.openxmlformats.org/drawingml/2006/picture">
                   <pic:nvPicPr>
-                    <pic:cNvPr id="364908136" name="Obraz 1" descr="Obraz zawierający tekst, zrzut ekranu&#10;&#10;Opis wygenerowany automatycznie"/>
+                    <pic:cNvPr id="659639653" name="Obraz 1" descr="Obraz zawierający tekst, zrzut ekranu&#10;&#10;Opis wygenerowany automatycznie"/>
                     <pic:cNvPicPr/>
                   </pic:nvPicPr>
                   <pic:blipFill>
@@ -7670,10 +7658,10 @@
         </w:rPr>
         <w:lastRenderedPageBreak/>
         <w:drawing>
-          <wp:inline distT="0" distB="0" distL="0" distR="0" wp14:anchorId="227D95CD" wp14:editId="1336C508">
+          <wp:inline distT="0" distB="0" distL="0" distR="0" wp14:anchorId="6869A622" wp14:editId="442FD270">
             <wp:extent cx="5760720" cy="3244850"/>
             <wp:effectExtent l="0" t="0" r="0" b="0"/>
-            <wp:docPr id="2057416827" name="Obraz 1" descr="Obraz zawierający tekst, zrzut ekranu&#10;&#10;Opis wygenerowany automatycznie"/>
+            <wp:docPr id="924473121" name="Obraz 1" descr="Obraz zawierający tekst, zrzut ekranu&#10;&#10;Opis wygenerowany automatycznie"/>
             <wp:cNvGraphicFramePr>
               <a:graphicFrameLocks xmlns:a="http://schemas.openxmlformats.org/drawingml/2006/main" noChangeAspect="1"/>
             </wp:cNvGraphicFramePr>
@@ -7681,7 +7669,7 @@
               <a:graphicData uri="http://schemas.openxmlformats.org/drawingml/2006/picture">
                 <pic:pic xmlns:pic="http://schemas.openxmlformats.org/drawingml/2006/picture">
                   <pic:nvPicPr>
-                    <pic:cNvPr id="2057416827" name="Obraz 1" descr="Obraz zawierający tekst, zrzut ekranu&#10;&#10;Opis wygenerowany automatycznie"/>
+                    <pic:cNvPr id="924473121" name="Obraz 1" descr="Obraz zawierający tekst, zrzut ekranu&#10;&#10;Opis wygenerowany automatycznie"/>
                     <pic:cNvPicPr/>
                   </pic:nvPicPr>
                   <pic:blipFill>
@@ -7705,15 +7693,17 @@
           </wp:inline>
         </w:drawing>
       </w:r>
+    </w:p>
+    <w:p>
       <w:r>
         <w:rPr>
           <w:noProof/>
         </w:rPr>
         <w:drawing>
-          <wp:inline distT="0" distB="0" distL="0" distR="0" wp14:anchorId="6A8B037E" wp14:editId="631B8731">
+          <wp:inline distT="0" distB="0" distL="0" distR="0" wp14:anchorId="691D70A1" wp14:editId="29B46E78">
             <wp:extent cx="5760720" cy="3244850"/>
             <wp:effectExtent l="0" t="0" r="0" b="0"/>
-            <wp:docPr id="153894525" name="Obraz 1" descr="Obraz zawierający tekst, zrzut ekranu&#10;&#10;Opis wygenerowany automatycznie"/>
+            <wp:docPr id="364908136" name="Obraz 1" descr="Obraz zawierający tekst, zrzut ekranu&#10;&#10;Opis wygenerowany automatycznie"/>
             <wp:cNvGraphicFramePr>
               <a:graphicFrameLocks xmlns:a="http://schemas.openxmlformats.org/drawingml/2006/main" noChangeAspect="1"/>
             </wp:cNvGraphicFramePr>
@@ -7721,7 +7711,7 @@
               <a:graphicData uri="http://schemas.openxmlformats.org/drawingml/2006/picture">
                 <pic:pic xmlns:pic="http://schemas.openxmlformats.org/drawingml/2006/picture">
                   <pic:nvPicPr>
-                    <pic:cNvPr id="153894525" name="Obraz 1" descr="Obraz zawierający tekst, zrzut ekranu&#10;&#10;Opis wygenerowany automatycznie"/>
+                    <pic:cNvPr id="364908136" name="Obraz 1" descr="Obraz zawierający tekst, zrzut ekranu&#10;&#10;Opis wygenerowany automatycznie"/>
                     <pic:cNvPicPr/>
                   </pic:nvPicPr>
                   <pic:blipFill>
@@ -7748,34 +7738,15 @@
     </w:p>
     <w:p>
       <w:r>
-        <w:br w:type="page"/>
-      </w:r>
-    </w:p>
-    <w:p>
-      <w:pPr>
-        <w:pStyle w:val="Nagwek2"/>
-      </w:pPr>
-      <w:bookmarkStart w:id="44" w:name="_Toc156461497"/>
-      <w:r>
-        <w:lastRenderedPageBreak/>
-        <w:t xml:space="preserve">Edycja Danych </w:t>
-      </w:r>
-      <w:r>
-        <w:t>– zmiana nazwiska</w:t>
-      </w:r>
-      <w:bookmarkEnd w:id="44"/>
-    </w:p>
-    <w:p/>
-    <w:p>
-      <w:r>
         <w:rPr>
           <w:noProof/>
         </w:rPr>
+        <w:lastRenderedPageBreak/>
         <w:drawing>
-          <wp:inline distT="0" distB="0" distL="0" distR="0" wp14:anchorId="302FA12E" wp14:editId="6154FAD4">
+          <wp:inline distT="0" distB="0" distL="0" distR="0" wp14:anchorId="227D95CD" wp14:editId="1336C508">
             <wp:extent cx="5760720" cy="3244850"/>
             <wp:effectExtent l="0" t="0" r="0" b="0"/>
-            <wp:docPr id="2018601506" name="Obraz 1" descr="Obraz zawierający tekst, zrzut ekranu&#10;&#10;Opis wygenerowany automatycznie"/>
+            <wp:docPr id="2057416827" name="Obraz 1" descr="Obraz zawierający tekst, zrzut ekranu&#10;&#10;Opis wygenerowany automatycznie"/>
             <wp:cNvGraphicFramePr>
               <a:graphicFrameLocks xmlns:a="http://schemas.openxmlformats.org/drawingml/2006/main" noChangeAspect="1"/>
             </wp:cNvGraphicFramePr>
@@ -7783,7 +7754,7 @@
               <a:graphicData uri="http://schemas.openxmlformats.org/drawingml/2006/picture">
                 <pic:pic xmlns:pic="http://schemas.openxmlformats.org/drawingml/2006/picture">
                   <pic:nvPicPr>
-                    <pic:cNvPr id="2018601506" name="Obraz 1" descr="Obraz zawierający tekst, zrzut ekranu&#10;&#10;Opis wygenerowany automatycznie"/>
+                    <pic:cNvPr id="2057416827" name="Obraz 1" descr="Obraz zawierający tekst, zrzut ekranu&#10;&#10;Opis wygenerowany automatycznie"/>
                     <pic:cNvPicPr/>
                   </pic:nvPicPr>
                   <pic:blipFill>
@@ -7807,17 +7778,15 @@
           </wp:inline>
         </w:drawing>
       </w:r>
-    </w:p>
-    <w:p>
       <w:r>
         <w:rPr>
           <w:noProof/>
         </w:rPr>
         <w:drawing>
-          <wp:inline distT="0" distB="0" distL="0" distR="0" wp14:anchorId="1D444F42" wp14:editId="3D13E28A">
+          <wp:inline distT="0" distB="0" distL="0" distR="0" wp14:anchorId="6A8B037E" wp14:editId="631B8731">
             <wp:extent cx="5760720" cy="3244850"/>
             <wp:effectExtent l="0" t="0" r="0" b="0"/>
-            <wp:docPr id="1594112087" name="Obraz 1" descr="Obraz zawierający tekst, zrzut ekranu&#10;&#10;Opis wygenerowany automatycznie"/>
+            <wp:docPr id="153894525" name="Obraz 1" descr="Obraz zawierający tekst, zrzut ekranu&#10;&#10;Opis wygenerowany automatycznie"/>
             <wp:cNvGraphicFramePr>
               <a:graphicFrameLocks xmlns:a="http://schemas.openxmlformats.org/drawingml/2006/main" noChangeAspect="1"/>
             </wp:cNvGraphicFramePr>
@@ -7825,7 +7794,7 @@
               <a:graphicData uri="http://schemas.openxmlformats.org/drawingml/2006/picture">
                 <pic:pic xmlns:pic="http://schemas.openxmlformats.org/drawingml/2006/picture">
                   <pic:nvPicPr>
-                    <pic:cNvPr id="1594112087" name="Obraz 1" descr="Obraz zawierający tekst, zrzut ekranu&#10;&#10;Opis wygenerowany automatycznie"/>
+                    <pic:cNvPr id="153894525" name="Obraz 1" descr="Obraz zawierający tekst, zrzut ekranu&#10;&#10;Opis wygenerowany automatycznie"/>
                     <pic:cNvPicPr/>
                   </pic:nvPicPr>
                   <pic:blipFill>
@@ -7852,15 +7821,34 @@
     </w:p>
     <w:p>
       <w:r>
+        <w:br w:type="page"/>
+      </w:r>
+    </w:p>
+    <w:p>
+      <w:pPr>
+        <w:pStyle w:val="Nagwek2"/>
+      </w:pPr>
+      <w:bookmarkStart w:id="44" w:name="_Toc156473083"/>
+      <w:r>
+        <w:lastRenderedPageBreak/>
+        <w:t xml:space="preserve">Edycja Danych </w:t>
+      </w:r>
+      <w:r>
+        <w:t>– zmiana nazwiska</w:t>
+      </w:r>
+      <w:bookmarkEnd w:id="44"/>
+    </w:p>
+    <w:p/>
+    <w:p>
+      <w:r>
         <w:rPr>
           <w:noProof/>
         </w:rPr>
-        <w:lastRenderedPageBreak/>
         <w:drawing>
-          <wp:inline distT="0" distB="0" distL="0" distR="0" wp14:anchorId="7F9CC664" wp14:editId="2E9DD1AB">
+          <wp:inline distT="0" distB="0" distL="0" distR="0" wp14:anchorId="302FA12E" wp14:editId="6154FAD4">
             <wp:extent cx="5760720" cy="3244850"/>
             <wp:effectExtent l="0" t="0" r="0" b="0"/>
-            <wp:docPr id="945619816" name="Obraz 1" descr="Obraz zawierający tekst, zrzut ekranu&#10;&#10;Opis wygenerowany automatycznie"/>
+            <wp:docPr id="2018601506" name="Obraz 1" descr="Obraz zawierający tekst, zrzut ekranu&#10;&#10;Opis wygenerowany automatycznie"/>
             <wp:cNvGraphicFramePr>
               <a:graphicFrameLocks xmlns:a="http://schemas.openxmlformats.org/drawingml/2006/main" noChangeAspect="1"/>
             </wp:cNvGraphicFramePr>
@@ -7868,7 +7856,7 @@
               <a:graphicData uri="http://schemas.openxmlformats.org/drawingml/2006/picture">
                 <pic:pic xmlns:pic="http://schemas.openxmlformats.org/drawingml/2006/picture">
                   <pic:nvPicPr>
-                    <pic:cNvPr id="945619816" name="Obraz 1" descr="Obraz zawierający tekst, zrzut ekranu&#10;&#10;Opis wygenerowany automatycznie"/>
+                    <pic:cNvPr id="2018601506" name="Obraz 1" descr="Obraz zawierający tekst, zrzut ekranu&#10;&#10;Opis wygenerowany automatycznie"/>
                     <pic:cNvPicPr/>
                   </pic:nvPicPr>
                   <pic:blipFill>
@@ -7899,10 +7887,10 @@
           <w:noProof/>
         </w:rPr>
         <w:drawing>
-          <wp:inline distT="0" distB="0" distL="0" distR="0" wp14:anchorId="262065E5" wp14:editId="577AC944">
+          <wp:inline distT="0" distB="0" distL="0" distR="0" wp14:anchorId="1D444F42" wp14:editId="3D13E28A">
             <wp:extent cx="5760720" cy="3244850"/>
             <wp:effectExtent l="0" t="0" r="0" b="0"/>
-            <wp:docPr id="256353133" name="Obraz 1" descr="Obraz zawierający tekst, zrzut ekranu&#10;&#10;Opis wygenerowany automatycznie"/>
+            <wp:docPr id="1594112087" name="Obraz 1" descr="Obraz zawierający tekst, zrzut ekranu&#10;&#10;Opis wygenerowany automatycznie"/>
             <wp:cNvGraphicFramePr>
               <a:graphicFrameLocks xmlns:a="http://schemas.openxmlformats.org/drawingml/2006/main" noChangeAspect="1"/>
             </wp:cNvGraphicFramePr>
@@ -7910,7 +7898,7 @@
               <a:graphicData uri="http://schemas.openxmlformats.org/drawingml/2006/picture">
                 <pic:pic xmlns:pic="http://schemas.openxmlformats.org/drawingml/2006/picture">
                   <pic:nvPicPr>
-                    <pic:cNvPr id="256353133" name="Obraz 1" descr="Obraz zawierający tekst, zrzut ekranu&#10;&#10;Opis wygenerowany automatycznie"/>
+                    <pic:cNvPr id="1594112087" name="Obraz 1" descr="Obraz zawierający tekst, zrzut ekranu&#10;&#10;Opis wygenerowany automatycznie"/>
                     <pic:cNvPicPr/>
                   </pic:nvPicPr>
                   <pic:blipFill>
@@ -7936,26 +7924,16 @@
       </w:r>
     </w:p>
     <w:p>
-      <w:pPr>
-        <w:pStyle w:val="Nagwek2"/>
-      </w:pPr>
-      <w:bookmarkStart w:id="45" w:name="_Toc156461498"/>
-      <w:r>
-        <w:lastRenderedPageBreak/>
-        <w:t>Edycja danych – zmiana zainteresowań</w:t>
-      </w:r>
-      <w:bookmarkEnd w:id="45"/>
-    </w:p>
-    <w:p>
       <w:r>
         <w:rPr>
           <w:noProof/>
         </w:rPr>
+        <w:lastRenderedPageBreak/>
         <w:drawing>
-          <wp:inline distT="0" distB="0" distL="0" distR="0" wp14:anchorId="6FE6BEF1" wp14:editId="1C1AC760">
+          <wp:inline distT="0" distB="0" distL="0" distR="0" wp14:anchorId="7F9CC664" wp14:editId="2E9DD1AB">
             <wp:extent cx="5760720" cy="3244850"/>
             <wp:effectExtent l="0" t="0" r="0" b="0"/>
-            <wp:docPr id="1852354920" name="Obraz 1" descr="Obraz zawierający tekst, zrzut ekranu&#10;&#10;Opis wygenerowany automatycznie"/>
+            <wp:docPr id="945619816" name="Obraz 1" descr="Obraz zawierający tekst, zrzut ekranu&#10;&#10;Opis wygenerowany automatycznie"/>
             <wp:cNvGraphicFramePr>
               <a:graphicFrameLocks xmlns:a="http://schemas.openxmlformats.org/drawingml/2006/main" noChangeAspect="1"/>
             </wp:cNvGraphicFramePr>
@@ -7963,7 +7941,7 @@
               <a:graphicData uri="http://schemas.openxmlformats.org/drawingml/2006/picture">
                 <pic:pic xmlns:pic="http://schemas.openxmlformats.org/drawingml/2006/picture">
                   <pic:nvPicPr>
-                    <pic:cNvPr id="1852354920" name="Obraz 1" descr="Obraz zawierający tekst, zrzut ekranu&#10;&#10;Opis wygenerowany automatycznie"/>
+                    <pic:cNvPr id="945619816" name="Obraz 1" descr="Obraz zawierający tekst, zrzut ekranu&#10;&#10;Opis wygenerowany automatycznie"/>
                     <pic:cNvPicPr/>
                   </pic:nvPicPr>
                   <pic:blipFill>
@@ -7994,10 +7972,10 @@
           <w:noProof/>
         </w:rPr>
         <w:drawing>
-          <wp:inline distT="0" distB="0" distL="0" distR="0" wp14:anchorId="11F6EC85" wp14:editId="2BFE3669">
+          <wp:inline distT="0" distB="0" distL="0" distR="0" wp14:anchorId="262065E5" wp14:editId="577AC944">
             <wp:extent cx="5760720" cy="3244850"/>
             <wp:effectExtent l="0" t="0" r="0" b="0"/>
-            <wp:docPr id="797199735" name="Obraz 1" descr="Obraz zawierający tekst, zrzut ekranu&#10;&#10;Opis wygenerowany automatycznie"/>
+            <wp:docPr id="256353133" name="Obraz 1" descr="Obraz zawierający tekst, zrzut ekranu&#10;&#10;Opis wygenerowany automatycznie"/>
             <wp:cNvGraphicFramePr>
               <a:graphicFrameLocks xmlns:a="http://schemas.openxmlformats.org/drawingml/2006/main" noChangeAspect="1"/>
             </wp:cNvGraphicFramePr>
@@ -8005,7 +7983,7 @@
               <a:graphicData uri="http://schemas.openxmlformats.org/drawingml/2006/picture">
                 <pic:pic xmlns:pic="http://schemas.openxmlformats.org/drawingml/2006/picture">
                   <pic:nvPicPr>
-                    <pic:cNvPr id="797199735" name="Obraz 1" descr="Obraz zawierający tekst, zrzut ekranu&#10;&#10;Opis wygenerowany automatycznie"/>
+                    <pic:cNvPr id="256353133" name="Obraz 1" descr="Obraz zawierający tekst, zrzut ekranu&#10;&#10;Opis wygenerowany automatycznie"/>
                     <pic:cNvPicPr/>
                   </pic:nvPicPr>
                   <pic:blipFill>
@@ -8031,16 +8009,26 @@
       </w:r>
     </w:p>
     <w:p>
+      <w:pPr>
+        <w:pStyle w:val="Nagwek2"/>
+      </w:pPr>
+      <w:bookmarkStart w:id="45" w:name="_Toc156473084"/>
+      <w:r>
+        <w:lastRenderedPageBreak/>
+        <w:t>Edycja danych – zmiana zainteresowań</w:t>
+      </w:r>
+      <w:bookmarkEnd w:id="45"/>
+    </w:p>
+    <w:p>
       <w:r>
         <w:rPr>
           <w:noProof/>
         </w:rPr>
-        <w:lastRenderedPageBreak/>
         <w:drawing>
-          <wp:inline distT="0" distB="0" distL="0" distR="0" wp14:anchorId="310DA8CF" wp14:editId="2047FA30">
+          <wp:inline distT="0" distB="0" distL="0" distR="0" wp14:anchorId="6FE6BEF1" wp14:editId="1C1AC760">
             <wp:extent cx="5760720" cy="3244850"/>
             <wp:effectExtent l="0" t="0" r="0" b="0"/>
-            <wp:docPr id="275361264" name="Obraz 1" descr="Obraz zawierający tekst, zrzut ekranu&#10;&#10;Opis wygenerowany automatycznie"/>
+            <wp:docPr id="1852354920" name="Obraz 1" descr="Obraz zawierający tekst, zrzut ekranu&#10;&#10;Opis wygenerowany automatycznie"/>
             <wp:cNvGraphicFramePr>
               <a:graphicFrameLocks xmlns:a="http://schemas.openxmlformats.org/drawingml/2006/main" noChangeAspect="1"/>
             </wp:cNvGraphicFramePr>
@@ -8048,7 +8036,7 @@
               <a:graphicData uri="http://schemas.openxmlformats.org/drawingml/2006/picture">
                 <pic:pic xmlns:pic="http://schemas.openxmlformats.org/drawingml/2006/picture">
                   <pic:nvPicPr>
-                    <pic:cNvPr id="275361264" name="Obraz 1" descr="Obraz zawierający tekst, zrzut ekranu&#10;&#10;Opis wygenerowany automatycznie"/>
+                    <pic:cNvPr id="1852354920" name="Obraz 1" descr="Obraz zawierający tekst, zrzut ekranu&#10;&#10;Opis wygenerowany automatycznie"/>
                     <pic:cNvPicPr/>
                   </pic:nvPicPr>
                   <pic:blipFill>
@@ -8079,10 +8067,10 @@
           <w:noProof/>
         </w:rPr>
         <w:drawing>
-          <wp:inline distT="0" distB="0" distL="0" distR="0" wp14:anchorId="2B39D204" wp14:editId="3DB527FB">
+          <wp:inline distT="0" distB="0" distL="0" distR="0" wp14:anchorId="11F6EC85" wp14:editId="2BFE3669">
             <wp:extent cx="5760720" cy="3244850"/>
             <wp:effectExtent l="0" t="0" r="0" b="0"/>
-            <wp:docPr id="2059242318" name="Obraz 1" descr="Obraz zawierający tekst, zrzut ekranu&#10;&#10;Opis wygenerowany automatycznie"/>
+            <wp:docPr id="797199735" name="Obraz 1" descr="Obraz zawierający tekst, zrzut ekranu&#10;&#10;Opis wygenerowany automatycznie"/>
             <wp:cNvGraphicFramePr>
               <a:graphicFrameLocks xmlns:a="http://schemas.openxmlformats.org/drawingml/2006/main" noChangeAspect="1"/>
             </wp:cNvGraphicFramePr>
@@ -8090,7 +8078,7 @@
               <a:graphicData uri="http://schemas.openxmlformats.org/drawingml/2006/picture">
                 <pic:pic xmlns:pic="http://schemas.openxmlformats.org/drawingml/2006/picture">
                   <pic:nvPicPr>
-                    <pic:cNvPr id="2059242318" name="Obraz 1" descr="Obraz zawierający tekst, zrzut ekranu&#10;&#10;Opis wygenerowany automatycznie"/>
+                    <pic:cNvPr id="797199735" name="Obraz 1" descr="Obraz zawierający tekst, zrzut ekranu&#10;&#10;Opis wygenerowany automatycznie"/>
                     <pic:cNvPicPr/>
                   </pic:nvPicPr>
                   <pic:blipFill>
@@ -8116,26 +8104,16 @@
       </w:r>
     </w:p>
     <w:p>
-      <w:pPr>
-        <w:pStyle w:val="Nagwek2"/>
-      </w:pPr>
-      <w:bookmarkStart w:id="46" w:name="_Toc156461499"/>
-      <w:r>
-        <w:lastRenderedPageBreak/>
-        <w:t>Edycja danych – usuwanie użytkownika</w:t>
-      </w:r>
-      <w:bookmarkEnd w:id="46"/>
-    </w:p>
-    <w:p>
       <w:r>
         <w:rPr>
           <w:noProof/>
         </w:rPr>
+        <w:lastRenderedPageBreak/>
         <w:drawing>
-          <wp:inline distT="0" distB="0" distL="0" distR="0" wp14:anchorId="0208763F" wp14:editId="3B6A364B">
+          <wp:inline distT="0" distB="0" distL="0" distR="0" wp14:anchorId="310DA8CF" wp14:editId="2047FA30">
             <wp:extent cx="5760720" cy="3244850"/>
             <wp:effectExtent l="0" t="0" r="0" b="0"/>
-            <wp:docPr id="1505993489" name="Obraz 1" descr="Obraz zawierający tekst, zrzut ekranu&#10;&#10;Opis wygenerowany automatycznie"/>
+            <wp:docPr id="275361264" name="Obraz 1" descr="Obraz zawierający tekst, zrzut ekranu&#10;&#10;Opis wygenerowany automatycznie"/>
             <wp:cNvGraphicFramePr>
               <a:graphicFrameLocks xmlns:a="http://schemas.openxmlformats.org/drawingml/2006/main" noChangeAspect="1"/>
             </wp:cNvGraphicFramePr>
@@ -8143,7 +8121,7 @@
               <a:graphicData uri="http://schemas.openxmlformats.org/drawingml/2006/picture">
                 <pic:pic xmlns:pic="http://schemas.openxmlformats.org/drawingml/2006/picture">
                   <pic:nvPicPr>
-                    <pic:cNvPr id="1505993489" name="Obraz 1" descr="Obraz zawierający tekst, zrzut ekranu&#10;&#10;Opis wygenerowany automatycznie"/>
+                    <pic:cNvPr id="275361264" name="Obraz 1" descr="Obraz zawierający tekst, zrzut ekranu&#10;&#10;Opis wygenerowany automatycznie"/>
                     <pic:cNvPicPr/>
                   </pic:nvPicPr>
                   <pic:blipFill>
@@ -8174,10 +8152,10 @@
           <w:noProof/>
         </w:rPr>
         <w:drawing>
-          <wp:inline distT="0" distB="0" distL="0" distR="0" wp14:anchorId="45D60D48" wp14:editId="10CC8165">
+          <wp:inline distT="0" distB="0" distL="0" distR="0" wp14:anchorId="2B39D204" wp14:editId="3DB527FB">
             <wp:extent cx="5760720" cy="3244850"/>
             <wp:effectExtent l="0" t="0" r="0" b="0"/>
-            <wp:docPr id="1814201683" name="Obraz 1" descr="Obraz zawierający tekst, zrzut ekranu&#10;&#10;Opis wygenerowany automatycznie"/>
+            <wp:docPr id="2059242318" name="Obraz 1" descr="Obraz zawierający tekst, zrzut ekranu&#10;&#10;Opis wygenerowany automatycznie"/>
             <wp:cNvGraphicFramePr>
               <a:graphicFrameLocks xmlns:a="http://schemas.openxmlformats.org/drawingml/2006/main" noChangeAspect="1"/>
             </wp:cNvGraphicFramePr>
@@ -8185,7 +8163,7 @@
               <a:graphicData uri="http://schemas.openxmlformats.org/drawingml/2006/picture">
                 <pic:pic xmlns:pic="http://schemas.openxmlformats.org/drawingml/2006/picture">
                   <pic:nvPicPr>
-                    <pic:cNvPr id="1814201683" name="Obraz 1" descr="Obraz zawierający tekst, zrzut ekranu&#10;&#10;Opis wygenerowany automatycznie"/>
+                    <pic:cNvPr id="2059242318" name="Obraz 1" descr="Obraz zawierający tekst, zrzut ekranu&#10;&#10;Opis wygenerowany automatycznie"/>
                     <pic:cNvPicPr/>
                   </pic:nvPicPr>
                   <pic:blipFill>
@@ -8211,16 +8189,26 @@
       </w:r>
     </w:p>
     <w:p>
+      <w:pPr>
+        <w:pStyle w:val="Nagwek2"/>
+      </w:pPr>
+      <w:bookmarkStart w:id="46" w:name="_Toc156473085"/>
+      <w:r>
+        <w:lastRenderedPageBreak/>
+        <w:t>Edycja danych – usuwanie użytkownika</w:t>
+      </w:r>
+      <w:bookmarkEnd w:id="46"/>
+    </w:p>
+    <w:p>
       <w:r>
         <w:rPr>
           <w:noProof/>
         </w:rPr>
-        <w:lastRenderedPageBreak/>
         <w:drawing>
-          <wp:inline distT="0" distB="0" distL="0" distR="0" wp14:anchorId="075871DA" wp14:editId="6B720229">
+          <wp:inline distT="0" distB="0" distL="0" distR="0" wp14:anchorId="0208763F" wp14:editId="3B6A364B">
             <wp:extent cx="5760720" cy="3244850"/>
             <wp:effectExtent l="0" t="0" r="0" b="0"/>
-            <wp:docPr id="163965846" name="Obraz 1" descr="Obraz zawierający tekst, zrzut ekranu&#10;&#10;Opis wygenerowany automatycznie"/>
+            <wp:docPr id="1505993489" name="Obraz 1" descr="Obraz zawierający tekst, zrzut ekranu&#10;&#10;Opis wygenerowany automatycznie"/>
             <wp:cNvGraphicFramePr>
               <a:graphicFrameLocks xmlns:a="http://schemas.openxmlformats.org/drawingml/2006/main" noChangeAspect="1"/>
             </wp:cNvGraphicFramePr>
@@ -8228,7 +8216,7 @@
               <a:graphicData uri="http://schemas.openxmlformats.org/drawingml/2006/picture">
                 <pic:pic xmlns:pic="http://schemas.openxmlformats.org/drawingml/2006/picture">
                   <pic:nvPicPr>
-                    <pic:cNvPr id="163965846" name="Obraz 1" descr="Obraz zawierający tekst, zrzut ekranu&#10;&#10;Opis wygenerowany automatycznie"/>
+                    <pic:cNvPr id="1505993489" name="Obraz 1" descr="Obraz zawierający tekst, zrzut ekranu&#10;&#10;Opis wygenerowany automatycznie"/>
                     <pic:cNvPicPr/>
                   </pic:nvPicPr>
                   <pic:blipFill>
@@ -8255,78 +8243,14 @@
     </w:p>
     <w:p>
       <w:r>
-        <w:br w:type="page"/>
-      </w:r>
-    </w:p>
-    <w:p>
-      <w:pPr>
-        <w:pStyle w:val="Nagwek2"/>
-      </w:pPr>
-      <w:bookmarkStart w:id="47" w:name="_Toc156461500"/>
-      <w:r>
-        <w:lastRenderedPageBreak/>
-        <w:t>Wyświetlanie użytkowników po email</w:t>
-      </w:r>
-      <w:bookmarkEnd w:id="47"/>
-    </w:p>
-    <w:p/>
-    <w:p>
-      <w:pPr>
-        <w:pStyle w:val="Cytatintensywny"/>
-      </w:pPr>
-      <w:r>
-        <w:t xml:space="preserve">Uwaga poprzednio użytkownik </w:t>
-      </w:r>
-      <w:hyperlink r:id="rId41" w:history="1">
-        <w:r>
-          <w:rPr>
-            <w:rStyle w:val="Hipercze"/>
-          </w:rPr>
-          <w:t>test@test.com</w:t>
-        </w:r>
-      </w:hyperlink>
-      <w:r>
-        <w:t xml:space="preserve"> został usunięty. Dlatego dodano nowego użytkownika </w:t>
-      </w:r>
-      <w:r>
-        <w:t xml:space="preserve">testowego </w:t>
-      </w:r>
-      <w:hyperlink r:id="rId42" w:history="1">
-        <w:r>
-          <w:rPr>
-            <w:rStyle w:val="Hipercze"/>
-          </w:rPr>
-          <w:t>drabina@test.com</w:t>
-        </w:r>
-      </w:hyperlink>
-      <w:r>
-        <w:t xml:space="preserve"> </w:t>
-      </w:r>
-      <w:r>
-        <w:t xml:space="preserve">i </w:t>
-      </w:r>
-      <w:hyperlink r:id="rId43" w:history="1">
-        <w:r>
-          <w:rPr>
-            <w:rStyle w:val="Hipercze"/>
-          </w:rPr>
-          <w:t>poziomka@test.com</w:t>
-        </w:r>
-      </w:hyperlink>
-      <w:r>
-        <w:t xml:space="preserve"> </w:t>
-      </w:r>
-    </w:p>
-    <w:p>
-      <w:r>
         <w:rPr>
           <w:noProof/>
         </w:rPr>
         <w:drawing>
-          <wp:inline distT="0" distB="0" distL="0" distR="0" wp14:anchorId="44E5E856" wp14:editId="64C05219">
+          <wp:inline distT="0" distB="0" distL="0" distR="0" wp14:anchorId="45D60D48" wp14:editId="10CC8165">
             <wp:extent cx="5760720" cy="3244850"/>
             <wp:effectExtent l="0" t="0" r="0" b="0"/>
-            <wp:docPr id="513533967" name="Obraz 1" descr="Obraz zawierający tekst, zrzut ekranu&#10;&#10;Opis wygenerowany automatycznie"/>
+            <wp:docPr id="1814201683" name="Obraz 1" descr="Obraz zawierający tekst, zrzut ekranu&#10;&#10;Opis wygenerowany automatycznie"/>
             <wp:cNvGraphicFramePr>
               <a:graphicFrameLocks xmlns:a="http://schemas.openxmlformats.org/drawingml/2006/main" noChangeAspect="1"/>
             </wp:cNvGraphicFramePr>
@@ -8334,11 +8258,11 @@
               <a:graphicData uri="http://schemas.openxmlformats.org/drawingml/2006/picture">
                 <pic:pic xmlns:pic="http://schemas.openxmlformats.org/drawingml/2006/picture">
                   <pic:nvPicPr>
-                    <pic:cNvPr id="513533967" name="Obraz 1" descr="Obraz zawierający tekst, zrzut ekranu&#10;&#10;Opis wygenerowany automatycznie"/>
+                    <pic:cNvPr id="1814201683" name="Obraz 1" descr="Obraz zawierający tekst, zrzut ekranu&#10;&#10;Opis wygenerowany automatycznie"/>
                     <pic:cNvPicPr/>
                   </pic:nvPicPr>
                   <pic:blipFill>
-                    <a:blip r:embed="rId44"/>
+                    <a:blip r:embed="rId41"/>
                     <a:stretch>
                       <a:fillRect/>
                     </a:stretch>
@@ -8364,11 +8288,12 @@
         <w:rPr>
           <w:noProof/>
         </w:rPr>
+        <w:lastRenderedPageBreak/>
         <w:drawing>
-          <wp:inline distT="0" distB="0" distL="0" distR="0" wp14:anchorId="241A7B86" wp14:editId="439B05B5">
+          <wp:inline distT="0" distB="0" distL="0" distR="0" wp14:anchorId="075871DA" wp14:editId="6B720229">
             <wp:extent cx="5760720" cy="3244850"/>
             <wp:effectExtent l="0" t="0" r="0" b="0"/>
-            <wp:docPr id="63246304" name="Obraz 1" descr="Obraz zawierający tekst, zrzut ekranu&#10;&#10;Opis wygenerowany automatycznie"/>
+            <wp:docPr id="163965846" name="Obraz 1" descr="Obraz zawierający tekst, zrzut ekranu&#10;&#10;Opis wygenerowany automatycznie"/>
             <wp:cNvGraphicFramePr>
               <a:graphicFrameLocks xmlns:a="http://schemas.openxmlformats.org/drawingml/2006/main" noChangeAspect="1"/>
             </wp:cNvGraphicFramePr>
@@ -8376,11 +8301,11 @@
               <a:graphicData uri="http://schemas.openxmlformats.org/drawingml/2006/picture">
                 <pic:pic xmlns:pic="http://schemas.openxmlformats.org/drawingml/2006/picture">
                   <pic:nvPicPr>
-                    <pic:cNvPr id="63246304" name="Obraz 1" descr="Obraz zawierający tekst, zrzut ekranu&#10;&#10;Opis wygenerowany automatycznie"/>
+                    <pic:cNvPr id="163965846" name="Obraz 1" descr="Obraz zawierający tekst, zrzut ekranu&#10;&#10;Opis wygenerowany automatycznie"/>
                     <pic:cNvPicPr/>
                   </pic:nvPicPr>
                   <pic:blipFill>
-                    <a:blip r:embed="rId45"/>
+                    <a:blip r:embed="rId42"/>
                     <a:stretch>
                       <a:fillRect/>
                     </a:stretch>
@@ -8403,15 +8328,78 @@
     </w:p>
     <w:p>
       <w:r>
+        <w:br w:type="page"/>
+      </w:r>
+    </w:p>
+    <w:p>
+      <w:pPr>
+        <w:pStyle w:val="Nagwek2"/>
+      </w:pPr>
+      <w:bookmarkStart w:id="47" w:name="_Toc156473086"/>
+      <w:r>
+        <w:lastRenderedPageBreak/>
+        <w:t>Wyświetlanie użytkowników po email</w:t>
+      </w:r>
+      <w:bookmarkEnd w:id="47"/>
+    </w:p>
+    <w:p/>
+    <w:p>
+      <w:pPr>
+        <w:pStyle w:val="Cytatintensywny"/>
+      </w:pPr>
+      <w:r>
+        <w:t xml:space="preserve">Uwaga poprzednio użytkownik </w:t>
+      </w:r>
+      <w:hyperlink r:id="rId43" w:history="1">
+        <w:r>
+          <w:rPr>
+            <w:rStyle w:val="Hipercze"/>
+          </w:rPr>
+          <w:t>test@test.com</w:t>
+        </w:r>
+      </w:hyperlink>
+      <w:r>
+        <w:t xml:space="preserve"> został usunięty. Dlatego dodano nowego użytkownika </w:t>
+      </w:r>
+      <w:r>
+        <w:t xml:space="preserve">testowego </w:t>
+      </w:r>
+      <w:hyperlink r:id="rId44" w:history="1">
+        <w:r>
+          <w:rPr>
+            <w:rStyle w:val="Hipercze"/>
+          </w:rPr>
+          <w:t>drabina@test.com</w:t>
+        </w:r>
+      </w:hyperlink>
+      <w:r>
+        <w:t xml:space="preserve"> </w:t>
+      </w:r>
+      <w:r>
+        <w:t xml:space="preserve">i </w:t>
+      </w:r>
+      <w:hyperlink r:id="rId45" w:history="1">
+        <w:r>
+          <w:rPr>
+            <w:rStyle w:val="Hipercze"/>
+          </w:rPr>
+          <w:t>poziomka@test.com</w:t>
+        </w:r>
+      </w:hyperlink>
+      <w:r>
+        <w:t xml:space="preserve"> </w:t>
+      </w:r>
+    </w:p>
+    <w:p>
+      <w:r>
         <w:rPr>
           <w:noProof/>
         </w:rPr>
-        <w:lastRenderedPageBreak/>
         <w:drawing>
-          <wp:inline distT="0" distB="0" distL="0" distR="0" wp14:anchorId="1731AA7A" wp14:editId="6AD4310B">
+          <wp:inline distT="0" distB="0" distL="0" distR="0" wp14:anchorId="44E5E856" wp14:editId="64C05219">
             <wp:extent cx="5760720" cy="3244850"/>
             <wp:effectExtent l="0" t="0" r="0" b="0"/>
-            <wp:docPr id="1712743806" name="Obraz 1" descr="Obraz zawierający tekst, zrzut ekranu&#10;&#10;Opis wygenerowany automatycznie"/>
+            <wp:docPr id="513533967" name="Obraz 1" descr="Obraz zawierający tekst, zrzut ekranu&#10;&#10;Opis wygenerowany automatycznie"/>
             <wp:cNvGraphicFramePr>
               <a:graphicFrameLocks xmlns:a="http://schemas.openxmlformats.org/drawingml/2006/main" noChangeAspect="1"/>
             </wp:cNvGraphicFramePr>
@@ -8419,7 +8407,7 @@
               <a:graphicData uri="http://schemas.openxmlformats.org/drawingml/2006/picture">
                 <pic:pic xmlns:pic="http://schemas.openxmlformats.org/drawingml/2006/picture">
                   <pic:nvPicPr>
-                    <pic:cNvPr id="1712743806" name="Obraz 1" descr="Obraz zawierający tekst, zrzut ekranu&#10;&#10;Opis wygenerowany automatycznie"/>
+                    <pic:cNvPr id="513533967" name="Obraz 1" descr="Obraz zawierający tekst, zrzut ekranu&#10;&#10;Opis wygenerowany automatycznie"/>
                     <pic:cNvPicPr/>
                   </pic:nvPicPr>
                   <pic:blipFill>
@@ -8450,10 +8438,10 @@
           <w:noProof/>
         </w:rPr>
         <w:drawing>
-          <wp:inline distT="0" distB="0" distL="0" distR="0" wp14:anchorId="6BDDECC3" wp14:editId="1B831EEE">
+          <wp:inline distT="0" distB="0" distL="0" distR="0" wp14:anchorId="241A7B86" wp14:editId="439B05B5">
             <wp:extent cx="5760720" cy="3244850"/>
             <wp:effectExtent l="0" t="0" r="0" b="0"/>
-            <wp:docPr id="385501232" name="Obraz 1" descr="Obraz zawierający tekst, zrzut ekranu&#10;&#10;Opis wygenerowany automatycznie"/>
+            <wp:docPr id="63246304" name="Obraz 1" descr="Obraz zawierający tekst, zrzut ekranu&#10;&#10;Opis wygenerowany automatycznie"/>
             <wp:cNvGraphicFramePr>
               <a:graphicFrameLocks xmlns:a="http://schemas.openxmlformats.org/drawingml/2006/main" noChangeAspect="1"/>
             </wp:cNvGraphicFramePr>
@@ -8461,7 +8449,7 @@
               <a:graphicData uri="http://schemas.openxmlformats.org/drawingml/2006/picture">
                 <pic:pic xmlns:pic="http://schemas.openxmlformats.org/drawingml/2006/picture">
                   <pic:nvPicPr>
-                    <pic:cNvPr id="385501232" name="Obraz 1" descr="Obraz zawierający tekst, zrzut ekranu&#10;&#10;Opis wygenerowany automatycznie"/>
+                    <pic:cNvPr id="63246304" name="Obraz 1" descr="Obraz zawierający tekst, zrzut ekranu&#10;&#10;Opis wygenerowany automatycznie"/>
                     <pic:cNvPicPr/>
                   </pic:nvPicPr>
                   <pic:blipFill>
@@ -8493,10 +8481,10 @@
         </w:rPr>
         <w:lastRenderedPageBreak/>
         <w:drawing>
-          <wp:inline distT="0" distB="0" distL="0" distR="0" wp14:anchorId="6692EA62" wp14:editId="53282896">
+          <wp:inline distT="0" distB="0" distL="0" distR="0" wp14:anchorId="1731AA7A" wp14:editId="6AD4310B">
             <wp:extent cx="5760720" cy="3244850"/>
             <wp:effectExtent l="0" t="0" r="0" b="0"/>
-            <wp:docPr id="506493954" name="Obraz 1" descr="Obraz zawierający tekst, zrzut ekranu&#10;&#10;Opis wygenerowany automatycznie"/>
+            <wp:docPr id="1712743806" name="Obraz 1" descr="Obraz zawierający tekst, zrzut ekranu&#10;&#10;Opis wygenerowany automatycznie"/>
             <wp:cNvGraphicFramePr>
               <a:graphicFrameLocks xmlns:a="http://schemas.openxmlformats.org/drawingml/2006/main" noChangeAspect="1"/>
             </wp:cNvGraphicFramePr>
@@ -8504,7 +8492,7 @@
               <a:graphicData uri="http://schemas.openxmlformats.org/drawingml/2006/picture">
                 <pic:pic xmlns:pic="http://schemas.openxmlformats.org/drawingml/2006/picture">
                   <pic:nvPicPr>
-                    <pic:cNvPr id="506493954" name="Obraz 1" descr="Obraz zawierający tekst, zrzut ekranu&#10;&#10;Opis wygenerowany automatycznie"/>
+                    <pic:cNvPr id="1712743806" name="Obraz 1" descr="Obraz zawierający tekst, zrzut ekranu&#10;&#10;Opis wygenerowany automatycznie"/>
                     <pic:cNvPicPr/>
                   </pic:nvPicPr>
                   <pic:blipFill>
@@ -8531,31 +8519,14 @@
     </w:p>
     <w:p>
       <w:r>
-        <w:br w:type="page"/>
-      </w:r>
-    </w:p>
-    <w:p>
-      <w:pPr>
-        <w:pStyle w:val="Nagwek2"/>
-      </w:pPr>
-      <w:bookmarkStart w:id="48" w:name="_Toc156461501"/>
-      <w:r>
-        <w:lastRenderedPageBreak/>
-        <w:t>Wyświetlanie użytkowników po zainteresowaniach</w:t>
-      </w:r>
-      <w:bookmarkEnd w:id="48"/>
-    </w:p>
-    <w:p/>
-    <w:p>
-      <w:r>
         <w:rPr>
           <w:noProof/>
         </w:rPr>
         <w:drawing>
-          <wp:inline distT="0" distB="0" distL="0" distR="0" wp14:anchorId="4A122F63" wp14:editId="0CBBE6FE">
+          <wp:inline distT="0" distB="0" distL="0" distR="0" wp14:anchorId="6BDDECC3" wp14:editId="1B831EEE">
             <wp:extent cx="5760720" cy="3244850"/>
             <wp:effectExtent l="0" t="0" r="0" b="0"/>
-            <wp:docPr id="1266041249" name="Obraz 1" descr="Obraz zawierający tekst, zrzut ekranu&#10;&#10;Opis wygenerowany automatycznie"/>
+            <wp:docPr id="385501232" name="Obraz 1" descr="Obraz zawierający tekst, zrzut ekranu&#10;&#10;Opis wygenerowany automatycznie"/>
             <wp:cNvGraphicFramePr>
               <a:graphicFrameLocks xmlns:a="http://schemas.openxmlformats.org/drawingml/2006/main" noChangeAspect="1"/>
             </wp:cNvGraphicFramePr>
@@ -8563,7 +8534,7 @@
               <a:graphicData uri="http://schemas.openxmlformats.org/drawingml/2006/picture">
                 <pic:pic xmlns:pic="http://schemas.openxmlformats.org/drawingml/2006/picture">
                   <pic:nvPicPr>
-                    <pic:cNvPr id="1266041249" name="Obraz 1" descr="Obraz zawierający tekst, zrzut ekranu&#10;&#10;Opis wygenerowany automatycznie"/>
+                    <pic:cNvPr id="385501232" name="Obraz 1" descr="Obraz zawierający tekst, zrzut ekranu&#10;&#10;Opis wygenerowany automatycznie"/>
                     <pic:cNvPicPr/>
                   </pic:nvPicPr>
                   <pic:blipFill>
@@ -8593,11 +8564,12 @@
         <w:rPr>
           <w:noProof/>
         </w:rPr>
+        <w:lastRenderedPageBreak/>
         <w:drawing>
-          <wp:inline distT="0" distB="0" distL="0" distR="0" wp14:anchorId="4BDD14CB" wp14:editId="32E7078D">
+          <wp:inline distT="0" distB="0" distL="0" distR="0" wp14:anchorId="6692EA62" wp14:editId="53282896">
             <wp:extent cx="5760720" cy="3244850"/>
             <wp:effectExtent l="0" t="0" r="0" b="0"/>
-            <wp:docPr id="1552484542" name="Obraz 1" descr="Obraz zawierający tekst, zrzut ekranu&#10;&#10;Opis wygenerowany automatycznie"/>
+            <wp:docPr id="506493954" name="Obraz 1" descr="Obraz zawierający tekst, zrzut ekranu&#10;&#10;Opis wygenerowany automatycznie"/>
             <wp:cNvGraphicFramePr>
               <a:graphicFrameLocks xmlns:a="http://schemas.openxmlformats.org/drawingml/2006/main" noChangeAspect="1"/>
             </wp:cNvGraphicFramePr>
@@ -8605,7 +8577,7 @@
               <a:graphicData uri="http://schemas.openxmlformats.org/drawingml/2006/picture">
                 <pic:pic xmlns:pic="http://schemas.openxmlformats.org/drawingml/2006/picture">
                   <pic:nvPicPr>
-                    <pic:cNvPr id="1552484542" name="Obraz 1" descr="Obraz zawierający tekst, zrzut ekranu&#10;&#10;Opis wygenerowany automatycznie"/>
+                    <pic:cNvPr id="506493954" name="Obraz 1" descr="Obraz zawierający tekst, zrzut ekranu&#10;&#10;Opis wygenerowany automatycznie"/>
                     <pic:cNvPicPr/>
                   </pic:nvPicPr>
                   <pic:blipFill>
@@ -8632,15 +8604,31 @@
     </w:p>
     <w:p>
       <w:r>
+        <w:br w:type="page"/>
+      </w:r>
+    </w:p>
+    <w:p>
+      <w:pPr>
+        <w:pStyle w:val="Nagwek2"/>
+      </w:pPr>
+      <w:bookmarkStart w:id="48" w:name="_Toc156473087"/>
+      <w:r>
+        <w:lastRenderedPageBreak/>
+        <w:t>Wyświetlanie użytkowników po zainteresowaniach</w:t>
+      </w:r>
+      <w:bookmarkEnd w:id="48"/>
+    </w:p>
+    <w:p/>
+    <w:p>
+      <w:r>
         <w:rPr>
           <w:noProof/>
         </w:rPr>
-        <w:lastRenderedPageBreak/>
         <w:drawing>
-          <wp:inline distT="0" distB="0" distL="0" distR="0" wp14:anchorId="384200FC" wp14:editId="56A4F791">
+          <wp:inline distT="0" distB="0" distL="0" distR="0" wp14:anchorId="4A122F63" wp14:editId="0CBBE6FE">
             <wp:extent cx="5760720" cy="3244850"/>
             <wp:effectExtent l="0" t="0" r="0" b="0"/>
-            <wp:docPr id="342149005" name="Obraz 1" descr="Obraz zawierający tekst, zrzut ekranu, oprogramowanie&#10;&#10;Opis wygenerowany automatycznie"/>
+            <wp:docPr id="1266041249" name="Obraz 1" descr="Obraz zawierający tekst, zrzut ekranu&#10;&#10;Opis wygenerowany automatycznie"/>
             <wp:cNvGraphicFramePr>
               <a:graphicFrameLocks xmlns:a="http://schemas.openxmlformats.org/drawingml/2006/main" noChangeAspect="1"/>
             </wp:cNvGraphicFramePr>
@@ -8648,7 +8636,7 @@
               <a:graphicData uri="http://schemas.openxmlformats.org/drawingml/2006/picture">
                 <pic:pic xmlns:pic="http://schemas.openxmlformats.org/drawingml/2006/picture">
                   <pic:nvPicPr>
-                    <pic:cNvPr id="342149005" name="Obraz 1" descr="Obraz zawierający tekst, zrzut ekranu, oprogramowanie&#10;&#10;Opis wygenerowany automatycznie"/>
+                    <pic:cNvPr id="1266041249" name="Obraz 1" descr="Obraz zawierający tekst, zrzut ekranu&#10;&#10;Opis wygenerowany automatycznie"/>
                     <pic:cNvPicPr/>
                   </pic:nvPicPr>
                   <pic:blipFill>
@@ -8675,30 +8663,14 @@
     </w:p>
     <w:p>
       <w:r>
-        <w:br w:type="page"/>
-      </w:r>
-    </w:p>
-    <w:p>
-      <w:pPr>
-        <w:pStyle w:val="Nagwek2"/>
-      </w:pPr>
-      <w:bookmarkStart w:id="49" w:name="_Toc156461502"/>
-      <w:r>
-        <w:lastRenderedPageBreak/>
-        <w:t>Wyświetlanie wszystkich użytkowników</w:t>
-      </w:r>
-      <w:bookmarkEnd w:id="49"/>
-    </w:p>
-    <w:p>
-      <w:r>
         <w:rPr>
           <w:noProof/>
         </w:rPr>
         <w:drawing>
-          <wp:inline distT="0" distB="0" distL="0" distR="0" wp14:anchorId="5024A287" wp14:editId="49F793F8">
+          <wp:inline distT="0" distB="0" distL="0" distR="0" wp14:anchorId="4BDD14CB" wp14:editId="32E7078D">
             <wp:extent cx="5760720" cy="3244850"/>
             <wp:effectExtent l="0" t="0" r="0" b="0"/>
-            <wp:docPr id="1923548683" name="Obraz 1" descr="Obraz zawierający tekst, zrzut ekranu&#10;&#10;Opis wygenerowany automatycznie"/>
+            <wp:docPr id="1552484542" name="Obraz 1" descr="Obraz zawierający tekst, zrzut ekranu&#10;&#10;Opis wygenerowany automatycznie"/>
             <wp:cNvGraphicFramePr>
               <a:graphicFrameLocks xmlns:a="http://schemas.openxmlformats.org/drawingml/2006/main" noChangeAspect="1"/>
             </wp:cNvGraphicFramePr>
@@ -8706,7 +8678,7 @@
               <a:graphicData uri="http://schemas.openxmlformats.org/drawingml/2006/picture">
                 <pic:pic xmlns:pic="http://schemas.openxmlformats.org/drawingml/2006/picture">
                   <pic:nvPicPr>
-                    <pic:cNvPr id="1923548683" name="Obraz 1" descr="Obraz zawierający tekst, zrzut ekranu&#10;&#10;Opis wygenerowany automatycznie"/>
+                    <pic:cNvPr id="1552484542" name="Obraz 1" descr="Obraz zawierający tekst, zrzut ekranu&#10;&#10;Opis wygenerowany automatycznie"/>
                     <pic:cNvPicPr/>
                   </pic:nvPicPr>
                   <pic:blipFill>
@@ -8736,11 +8708,12 @@
         <w:rPr>
           <w:noProof/>
         </w:rPr>
+        <w:lastRenderedPageBreak/>
         <w:drawing>
-          <wp:inline distT="0" distB="0" distL="0" distR="0" wp14:anchorId="7BF0A37C" wp14:editId="73E73187">
+          <wp:inline distT="0" distB="0" distL="0" distR="0" wp14:anchorId="384200FC" wp14:editId="56A4F791">
             <wp:extent cx="5760720" cy="3244850"/>
             <wp:effectExtent l="0" t="0" r="0" b="0"/>
-            <wp:docPr id="1389926968" name="Obraz 1" descr="Obraz zawierający tekst, zrzut ekranu&#10;&#10;Opis wygenerowany automatycznie"/>
+            <wp:docPr id="342149005" name="Obraz 1" descr="Obraz zawierający tekst, zrzut ekranu, oprogramowanie&#10;&#10;Opis wygenerowany automatycznie"/>
             <wp:cNvGraphicFramePr>
               <a:graphicFrameLocks xmlns:a="http://schemas.openxmlformats.org/drawingml/2006/main" noChangeAspect="1"/>
             </wp:cNvGraphicFramePr>
@@ -8748,7 +8721,7 @@
               <a:graphicData uri="http://schemas.openxmlformats.org/drawingml/2006/picture">
                 <pic:pic xmlns:pic="http://schemas.openxmlformats.org/drawingml/2006/picture">
                   <pic:nvPicPr>
-                    <pic:cNvPr id="1389926968" name="Obraz 1" descr="Obraz zawierający tekst, zrzut ekranu&#10;&#10;Opis wygenerowany automatycznie"/>
+                    <pic:cNvPr id="342149005" name="Obraz 1" descr="Obraz zawierający tekst, zrzut ekranu, oprogramowanie&#10;&#10;Opis wygenerowany automatycznie"/>
                     <pic:cNvPicPr/>
                   </pic:nvPicPr>
                   <pic:blipFill>
@@ -8774,15 +8747,20 @@
       </w:r>
     </w:p>
     <w:p>
+      <w:r>
+        <w:br w:type="page"/>
+      </w:r>
+    </w:p>
+    <w:p>
       <w:pPr>
         <w:pStyle w:val="Nagwek2"/>
       </w:pPr>
-      <w:bookmarkStart w:id="50" w:name="_Toc156461503"/>
+      <w:bookmarkStart w:id="49" w:name="_Toc156473088"/>
       <w:r>
         <w:lastRenderedPageBreak/>
-        <w:t>Wyjście z aplikacji</w:t>
-      </w:r>
-      <w:bookmarkEnd w:id="50"/>
+        <w:t>Wyświetlanie wszystkich użytkowników</w:t>
+      </w:r>
+      <w:bookmarkEnd w:id="49"/>
     </w:p>
     <w:p>
       <w:r>
@@ -8790,10 +8768,10 @@
           <w:noProof/>
         </w:rPr>
         <w:drawing>
-          <wp:inline distT="0" distB="0" distL="0" distR="0" wp14:anchorId="27DB289C" wp14:editId="76F1448B">
+          <wp:inline distT="0" distB="0" distL="0" distR="0" wp14:anchorId="5024A287" wp14:editId="49F793F8">
             <wp:extent cx="5760720" cy="3244850"/>
             <wp:effectExtent l="0" t="0" r="0" b="0"/>
-            <wp:docPr id="461371573" name="Obraz 1" descr="Obraz zawierający tekst, zrzut ekranu&#10;&#10;Opis wygenerowany automatycznie"/>
+            <wp:docPr id="1923548683" name="Obraz 1" descr="Obraz zawierający tekst, zrzut ekranu&#10;&#10;Opis wygenerowany automatycznie"/>
             <wp:cNvGraphicFramePr>
               <a:graphicFrameLocks xmlns:a="http://schemas.openxmlformats.org/drawingml/2006/main" noChangeAspect="1"/>
             </wp:cNvGraphicFramePr>
@@ -8801,7 +8779,7 @@
               <a:graphicData uri="http://schemas.openxmlformats.org/drawingml/2006/picture">
                 <pic:pic xmlns:pic="http://schemas.openxmlformats.org/drawingml/2006/picture">
                   <pic:nvPicPr>
-                    <pic:cNvPr id="461371573" name="Obraz 1" descr="Obraz zawierający tekst, zrzut ekranu&#10;&#10;Opis wygenerowany automatycznie"/>
+                    <pic:cNvPr id="1923548683" name="Obraz 1" descr="Obraz zawierający tekst, zrzut ekranu&#10;&#10;Opis wygenerowany automatycznie"/>
                     <pic:cNvPicPr/>
                   </pic:nvPicPr>
                   <pic:blipFill>
@@ -8832,10 +8810,10 @@
           <w:noProof/>
         </w:rPr>
         <w:drawing>
-          <wp:inline distT="0" distB="0" distL="0" distR="0" wp14:anchorId="5ECA10B4" wp14:editId="789A29E3">
+          <wp:inline distT="0" distB="0" distL="0" distR="0" wp14:anchorId="7BF0A37C" wp14:editId="73E73187">
             <wp:extent cx="5760720" cy="3244850"/>
             <wp:effectExtent l="0" t="0" r="0" b="0"/>
-            <wp:docPr id="394461197" name="Obraz 1" descr="Obraz zawierający tekst, zrzut ekranu&#10;&#10;Opis wygenerowany automatycznie"/>
+            <wp:docPr id="1389926968" name="Obraz 1" descr="Obraz zawierający tekst, zrzut ekranu&#10;&#10;Opis wygenerowany automatycznie"/>
             <wp:cNvGraphicFramePr>
               <a:graphicFrameLocks xmlns:a="http://schemas.openxmlformats.org/drawingml/2006/main" noChangeAspect="1"/>
             </wp:cNvGraphicFramePr>
@@ -8843,7 +8821,7 @@
               <a:graphicData uri="http://schemas.openxmlformats.org/drawingml/2006/picture">
                 <pic:pic xmlns:pic="http://schemas.openxmlformats.org/drawingml/2006/picture">
                   <pic:nvPicPr>
-                    <pic:cNvPr id="394461197" name="Obraz 1" descr="Obraz zawierający tekst, zrzut ekranu&#10;&#10;Opis wygenerowany automatycznie"/>
+                    <pic:cNvPr id="1389926968" name="Obraz 1" descr="Obraz zawierający tekst, zrzut ekranu&#10;&#10;Opis wygenerowany automatycznie"/>
                     <pic:cNvPicPr/>
                   </pic:nvPicPr>
                   <pic:blipFill>
@@ -8869,6 +8847,101 @@
       </w:r>
     </w:p>
     <w:p>
+      <w:pPr>
+        <w:pStyle w:val="Nagwek2"/>
+      </w:pPr>
+      <w:bookmarkStart w:id="50" w:name="_Toc156473089"/>
+      <w:r>
+        <w:lastRenderedPageBreak/>
+        <w:t>Wyjście z aplikacji</w:t>
+      </w:r>
+      <w:bookmarkEnd w:id="50"/>
+    </w:p>
+    <w:p>
+      <w:r>
+        <w:rPr>
+          <w:noProof/>
+        </w:rPr>
+        <w:drawing>
+          <wp:inline distT="0" distB="0" distL="0" distR="0" wp14:anchorId="27DB289C" wp14:editId="76F1448B">
+            <wp:extent cx="5760720" cy="3244850"/>
+            <wp:effectExtent l="0" t="0" r="0" b="0"/>
+            <wp:docPr id="461371573" name="Obraz 1" descr="Obraz zawierający tekst, zrzut ekranu&#10;&#10;Opis wygenerowany automatycznie"/>
+            <wp:cNvGraphicFramePr>
+              <a:graphicFrameLocks xmlns:a="http://schemas.openxmlformats.org/drawingml/2006/main" noChangeAspect="1"/>
+            </wp:cNvGraphicFramePr>
+            <a:graphic xmlns:a="http://schemas.openxmlformats.org/drawingml/2006/main">
+              <a:graphicData uri="http://schemas.openxmlformats.org/drawingml/2006/picture">
+                <pic:pic xmlns:pic="http://schemas.openxmlformats.org/drawingml/2006/picture">
+                  <pic:nvPicPr>
+                    <pic:cNvPr id="461371573" name="Obraz 1" descr="Obraz zawierający tekst, zrzut ekranu&#10;&#10;Opis wygenerowany automatycznie"/>
+                    <pic:cNvPicPr/>
+                  </pic:nvPicPr>
+                  <pic:blipFill>
+                    <a:blip r:embed="rId56"/>
+                    <a:stretch>
+                      <a:fillRect/>
+                    </a:stretch>
+                  </pic:blipFill>
+                  <pic:spPr>
+                    <a:xfrm>
+                      <a:off x="0" y="0"/>
+                      <a:ext cx="5760720" cy="3244850"/>
+                    </a:xfrm>
+                    <a:prstGeom prst="rect">
+                      <a:avLst/>
+                    </a:prstGeom>
+                  </pic:spPr>
+                </pic:pic>
+              </a:graphicData>
+            </a:graphic>
+          </wp:inline>
+        </w:drawing>
+      </w:r>
+    </w:p>
+    <w:p>
+      <w:r>
+        <w:rPr>
+          <w:noProof/>
+        </w:rPr>
+        <w:drawing>
+          <wp:inline distT="0" distB="0" distL="0" distR="0" wp14:anchorId="5ECA10B4" wp14:editId="789A29E3">
+            <wp:extent cx="5760720" cy="3244850"/>
+            <wp:effectExtent l="0" t="0" r="0" b="0"/>
+            <wp:docPr id="394461197" name="Obraz 1" descr="Obraz zawierający tekst, zrzut ekranu&#10;&#10;Opis wygenerowany automatycznie"/>
+            <wp:cNvGraphicFramePr>
+              <a:graphicFrameLocks xmlns:a="http://schemas.openxmlformats.org/drawingml/2006/main" noChangeAspect="1"/>
+            </wp:cNvGraphicFramePr>
+            <a:graphic xmlns:a="http://schemas.openxmlformats.org/drawingml/2006/main">
+              <a:graphicData uri="http://schemas.openxmlformats.org/drawingml/2006/picture">
+                <pic:pic xmlns:pic="http://schemas.openxmlformats.org/drawingml/2006/picture">
+                  <pic:nvPicPr>
+                    <pic:cNvPr id="394461197" name="Obraz 1" descr="Obraz zawierający tekst, zrzut ekranu&#10;&#10;Opis wygenerowany automatycznie"/>
+                    <pic:cNvPicPr/>
+                  </pic:nvPicPr>
+                  <pic:blipFill>
+                    <a:blip r:embed="rId57"/>
+                    <a:stretch>
+                      <a:fillRect/>
+                    </a:stretch>
+                  </pic:blipFill>
+                  <pic:spPr>
+                    <a:xfrm>
+                      <a:off x="0" y="0"/>
+                      <a:ext cx="5760720" cy="3244850"/>
+                    </a:xfrm>
+                    <a:prstGeom prst="rect">
+                      <a:avLst/>
+                    </a:prstGeom>
+                  </pic:spPr>
+                </pic:pic>
+              </a:graphicData>
+            </a:graphic>
+          </wp:inline>
+        </w:drawing>
+      </w:r>
+    </w:p>
+    <w:p>
       <w:r>
         <w:br w:type="page"/>
       </w:r>
@@ -8877,7 +8950,7 @@
       <w:pPr>
         <w:pStyle w:val="Nagwek1"/>
       </w:pPr>
-      <w:bookmarkStart w:id="51" w:name="_Toc156461504"/>
+      <w:bookmarkStart w:id="51" w:name="_Toc156473090"/>
       <w:r>
         <w:lastRenderedPageBreak/>
         <w:t>Źródła</w:t>
@@ -8892,7 +8965,7 @@
           <w:numId w:val="47"/>
         </w:numPr>
       </w:pPr>
-      <w:hyperlink r:id="rId56" w:history="1">
+      <w:hyperlink r:id="rId58" w:history="1">
         <w:r>
           <w:rPr>
             <w:rStyle w:val="Hipercze"/>
@@ -8909,7 +8982,7 @@
           <w:numId w:val="47"/>
         </w:numPr>
       </w:pPr>
-      <w:hyperlink r:id="rId57" w:history="1">
+      <w:hyperlink r:id="rId59" w:history="1">
         <w:r>
           <w:rPr>
             <w:rStyle w:val="Hipercze"/>
@@ -8926,7 +8999,7 @@
           <w:numId w:val="47"/>
         </w:numPr>
       </w:pPr>
-      <w:hyperlink r:id="rId58" w:history="1">
+      <w:hyperlink r:id="rId60" w:history="1">
         <w:r>
           <w:rPr>
             <w:rStyle w:val="Hipercze"/>
@@ -8943,7 +9016,7 @@
           <w:numId w:val="47"/>
         </w:numPr>
       </w:pPr>
-      <w:hyperlink r:id="rId59" w:history="1">
+      <w:hyperlink r:id="rId61" w:history="1">
         <w:r>
           <w:rPr>
             <w:rStyle w:val="Hipercze"/>
@@ -8960,7 +9033,7 @@
           <w:numId w:val="47"/>
         </w:numPr>
       </w:pPr>
-      <w:hyperlink r:id="rId60" w:history="1">
+      <w:hyperlink r:id="rId62" w:history="1">
         <w:r>
           <w:rPr>
             <w:rStyle w:val="Hipercze"/>
@@ -8977,7 +9050,7 @@
           <w:numId w:val="47"/>
         </w:numPr>
       </w:pPr>
-      <w:hyperlink r:id="rId61" w:history="1">
+      <w:hyperlink r:id="rId63" w:history="1">
         <w:r>
           <w:rPr>
             <w:rStyle w:val="Hipercze"/>
@@ -8988,12 +9061,12 @@
     </w:p>
     <w:p/>
     <w:sectPr>
-      <w:headerReference w:type="even" r:id="rId62"/>
-      <w:headerReference w:type="default" r:id="rId63"/>
-      <w:footerReference w:type="even" r:id="rId64"/>
-      <w:footerReference w:type="default" r:id="rId65"/>
-      <w:headerReference w:type="first" r:id="rId66"/>
-      <w:footerReference w:type="first" r:id="rId67"/>
+      <w:headerReference w:type="even" r:id="rId64"/>
+      <w:headerReference w:type="default" r:id="rId65"/>
+      <w:footerReference w:type="even" r:id="rId66"/>
+      <w:footerReference w:type="default" r:id="rId67"/>
+      <w:headerReference w:type="first" r:id="rId68"/>
+      <w:footerReference w:type="first" r:id="rId69"/>
       <w:pgSz w:w="11906" w:h="16838"/>
       <w:pgMar w:top="567" w:right="851" w:bottom="567" w:left="851" w:header="510" w:footer="709" w:gutter="0"/>
       <w:pgNumType w:start="0"/>
@@ -14942,18 +15015,21 @@
   </w:compat>
   <w:rsids>
     <w:rsidRoot w:val="00861A21"/>
+    <w:rsid w:val="00070ACE"/>
     <w:rsid w:val="002225AF"/>
     <w:rsid w:val="0038165B"/>
     <w:rsid w:val="003E60DE"/>
     <w:rsid w:val="004E3CD8"/>
     <w:rsid w:val="007B700C"/>
     <w:rsid w:val="00801397"/>
+    <w:rsid w:val="00832A71"/>
     <w:rsid w:val="00861A21"/>
     <w:rsid w:val="009235CB"/>
     <w:rsid w:val="00A671C5"/>
     <w:rsid w:val="00AC5495"/>
     <w:rsid w:val="00B62868"/>
     <w:rsid w:val="00BF49DA"/>
+    <w:rsid w:val="00DB5510"/>
     <w:rsid w:val="00E249AE"/>
   </w:rsids>
   <m:mathPr>

</xml_diff>